<commit_message>
AIC Integration + sorting of topics
</commit_message>
<xml_diff>
--- a/2760eadc_806e_42c6_b9a3_ac92a56f1aeb_output.docx
+++ b/2760eadc_806e_42c6_b9a3_ac92a56f1aeb_output.docx
@@ -1076,97 +1076,6 @@
       </w:pPr>
       <w:r>
         <w:rPr/>
-        <w:t>Sinochem Standard Chartering Terms (113)</w:t>
-      </w:r>
-    </w:p>
-    <w:p>
-      <w:pPr>
-        <w:pStyle w:val="ListParagraph"/>
-        <w:numPr>
-          <w:ilvl w:val="1"/>
-          <w:numId w:val="3"/>
-        </w:numPr>
-      </w:pPr>
-      <w:r>
-        <w:rPr/>
-        <w:t>CLS 2. DELETE, NOT APPLICABLE</w:t>
-      </w:r>
-    </w:p>
-    <w:p>
-      <w:pPr>
-        <w:pStyle w:val="ListParagraph"/>
-        <w:numPr>
-          <w:ilvl w:val="1"/>
-          <w:numId w:val="3"/>
-        </w:numPr>
-      </w:pPr>
-      <w:r>
-        <w:rPr/>
-        <w:t>CLS 5. DELETE "1600HRS" AND INSERT "2359HRS". AT END INSERT "OR 24HRS AFTER N.O.R, WHICHEVER OCCUR FIRST"</w:t>
-      </w:r>
-    </w:p>
-    <w:p>
-      <w:pPr>
-        <w:pStyle w:val="ListParagraph"/>
-        <w:numPr>
-          <w:ilvl w:val="1"/>
-          <w:numId w:val="3"/>
-        </w:numPr>
-      </w:pPr>
-      <w:r>
-        <w:rPr/>
-        <w:t>CLS 6. AT END INSERT "PROVIDED COMPETITIVE</w:t>
-      </w:r>
-    </w:p>
-    <w:p>
-      <w:pPr>
-        <w:pStyle w:val="ListParagraph"/>
-        <w:numPr>
-          <w:ilvl w:val="1"/>
-          <w:numId w:val="3"/>
-        </w:numPr>
-      </w:pPr>
-      <w:r>
-        <w:rPr/>
-        <w:t>CLS 7. DELETE, NOT APPLICABLE</w:t>
-      </w:r>
-    </w:p>
-    <w:p>
-      <w:pPr>
-        <w:pStyle w:val="ListParagraph"/>
-        <w:numPr>
-          <w:ilvl w:val="1"/>
-          <w:numId w:val="3"/>
-        </w:numPr>
-      </w:pPr>
-      <w:r>
-        <w:rPr/>
-        <w:t>CLS 9. DELETE, AS PER OWNER'S CLAUSE</w:t>
-      </w:r>
-    </w:p>
-    <w:p>
-      <w:pPr>
-        <w:pStyle w:val="ListParagraph"/>
-        <w:numPr>
-          <w:ilvl w:val="1"/>
-          <w:numId w:val="3"/>
-        </w:numPr>
-      </w:pPr>
-      <w:r>
-        <w:rPr/>
-        <w:t>CLS 10. INSERT “3” BEFORE “WORKING DAYS” INSERT “FREIGHT TO BE PAID IN FULL, NO DISCOUNTS TO APPLY. IF CHARTERERS HAVE ANY RECEIVABLE, THEY HAVE TO CLAIM OWNERS AS OPPOSED TO DISCOUNTING FREIGHT.”</w:t>
-      </w:r>
-    </w:p>
-    <w:p>
-      <w:pPr>
-        <w:pStyle w:val="Heading1"/>
-        <w:numPr>
-          <w:ilvl w:val="0"/>
-          <w:numId w:val="3"/>
-        </w:numPr>
-      </w:pPr>
-      <w:r>
-        <w:rPr/>
         <w:t>TORM Lightering/STS Transfer Clause</w:t>
       </w:r>
     </w:p>
@@ -1181,32 +1090,6 @@
       <w:r>
         <w:rPr/>
         <w:t>IF LIGHTERING / STS TRANSFER OPERATION IS REQUIRED SAME ALWAYS TO BE IN ACCORDANCE WITH OCIMF LATEST EDITION OF STS TRANSFER. CHARTERERS TO ENSURE THAT THEY POSSESS LEGAL DOCUMENT INCLUDING PERMIT FOR PERFORMING OF STS OPERATIONS AT SAID LOCATION. CHARTERERS TO SUPPLY ALL FENDERS/ LINES/HOSES AND ANY OTHER EQUIPMENT REQUIRED FOR SUCH AN OPERATION AT CHARTERERS TIME AND EXPENSES AND ALWAYS SUBJECT TO MASTER'S APPROVAL. TIME TO COUNT IN FULL 6HRS AFTER TENDERING NOR OR WHEN FIRST LIGHTER VESSEL IS ALONGSIDE, WHICHEVER EARLIER, UNTIL LAST LINE/FENDER IS OFF AND LIGHTER VESSEL HAS SAILED. TIME LOST DUE TO TIDE AND/OR WEATHER AND/OR SEA CONDITIONS TO COUNT IN FULL AS LAYTIME OR DEMURRAGE IF ON DEMURRAGE. IF THE VESSEL IS REQUIRED TO COMPLETE CARGO OPERATION AT A BERTH IN PORT CHARTERERS WILL NOT HAVE THE BENEFIT OF 6 HRS NOR PRIOR BERTHING IN PORT. CHARTERERS WARRANT THAT THERE IS NO PROHIBITION OR RESTRICTION ON STS OPERATION AT THE PORT/PLACE TO WHICH THE VESSEL IS ORDERED TO PERFORM STS TRANSFER AND FURTHER THAT THEY HAVE OBTAINED ANY/ALL NECESSARY LOCAL APPROVALS OR LICENCES TO CARRY OUT OPERATIONS AT THE DESIGNATED PORT/PLACE. VALID P&amp;I CLUB ENTRY CERTIFICATE, COC, AND Q88 FOR LIGHTERING VESSEL TO BE SENT TO OWNER IN ORDER FOR OWNER TO CLEAR THE VESSEL. IF STS OPERATIONS TO BE CARRIED OUT SAME MUST NEVER BE WITH AN IRANIAN OWNED, CONTROLLED OR FLAGGED VESSEL.</w:t>
-      </w:r>
-    </w:p>
-    <w:p>
-      <w:pPr>
-        <w:pStyle w:val="Heading1"/>
-        <w:numPr>
-          <w:ilvl w:val="0"/>
-          <w:numId w:val="3"/>
-        </w:numPr>
-      </w:pPr>
-      <w:r>
-        <w:rPr/>
-        <w:t>Deadfreight</w:t>
-      </w:r>
-    </w:p>
-    <w:p>
-      <w:pPr>
-        <w:pStyle w:val="ListParagraph"/>
-        <w:numPr>
-          <w:ilvl w:val="1"/>
-          <w:numId w:val="3"/>
-        </w:numPr>
-      </w:pPr>
-      <w:r>
-        <w:rPr/>
-        <w:t>Should the Charterer fail to supply a full cargo, the Vessel may, at the Master's option, and shall, upon request of the Charterer, proceed on her voyage, provided that the tanks in which cargo is loaded are sufficiently filled to put her in seaworthy condition. In that event, however, deadfreight shall be paid at the rate specified in Part I hereof on the difference between the intake quantity and the quantity the Vessel would have carried if loaded to her minimum permissible freeboard for the voyage.</w:t>
       </w:r>
     </w:p>
     <w:p>
@@ -1339,20 +1222,20 @@
       </w:pPr>
       <w:r>
         <w:rPr/>
-        <w:t>Hydrogen Sulfide (H2S) Clause</w:t>
-      </w:r>
-    </w:p>
-    <w:p>
-      <w:pPr>
-        <w:pStyle w:val="ListParagraph"/>
-        <w:numPr>
-          <w:ilvl w:val="1"/>
-          <w:numId w:val="3"/>
-        </w:numPr>
-      </w:pPr>
-      <w:r>
-        <w:rPr/>
-        <w:t>[No text provided.]</w:t>
+        <w:t>Pumping Clause</w:t>
+      </w:r>
+    </w:p>
+    <w:p>
+      <w:pPr>
+        <w:pStyle w:val="ListParagraph"/>
+        <w:numPr>
+          <w:ilvl w:val="1"/>
+          <w:numId w:val="3"/>
+        </w:numPr>
+      </w:pPr>
+      <w:r>
+        <w:rPr/>
+        <w:t>The cargo shall be pumped into the Vessel at the expense, risk and peril of the Charterer, and shall be pumped out of the Vessel at the expense of the Vessel, but at the risk and peril of the Vessel only so far</w:t>
       </w:r>
     </w:p>
     <w:p>
@@ -1365,20 +1248,85 @@
       </w:pPr>
       <w:r>
         <w:rPr/>
-        <w:t>Pumping Clause</w:t>
-      </w:r>
-    </w:p>
-    <w:p>
-      <w:pPr>
-        <w:pStyle w:val="ListParagraph"/>
-        <w:numPr>
-          <w:ilvl w:val="1"/>
-          <w:numId w:val="3"/>
-        </w:numPr>
-      </w:pPr>
-      <w:r>
-        <w:rPr/>
-        <w:t>The cargo shall be pumped into the Vessel at the expense, risk and peril of the Charterer, and shall be pumped out of the Vessel at the expense of the Vessel, but at the risk and peril of the Vessel only so far</w:t>
+        <w:t>Warranty  Voyage  Cargo</w:t>
+      </w:r>
+    </w:p>
+    <w:p>
+      <w:pPr>
+        <w:pStyle w:val="ListParagraph"/>
+        <w:numPr>
+          <w:ilvl w:val="1"/>
+          <w:numId w:val="3"/>
+        </w:numPr>
+      </w:pPr>
+      <w:r>
+        <w:rPr/>
+        <w:t>The vessel, classed as specified in Part I hereof, and to be so maintained during the currency of this Charter, shall, with all convenient dispatch, proceed as ordered to Loading Port(s) named in accordance with Clause 4 hereof, or so near thereunto as she may safely get (always afloat), and being seaworthy, and having all pipes, pumps and heater coils in good working order, and being in every respect fitted for the voyage, so far as the foregoing conditions can be attained by the exercise of due diligence, perils of the sea and any other cause of whatsoever kind beyond the Owner's and/or Master's control excepted, shall load (always afloat), from the factors of the Charterer a full and complete cargo of petroleum and/or its products in bulk, not exceeding what she can reasonably stow and carry over and above her bunker fuel, consumable stores, boiler feed, culinary and drinking water, and complement and their effects (sufficient space to be left in the tanks to provide for the expansion of the cargo), and being so loaded shall forthwith proceed, as ordered on signing Bills of Lading, direct to the Discharging Port(s), or so near thereunto as she may safely get (always afloat), and deliver said cargo. If heating of the cargo is requested by the Charterer, the Owner shall exercise due diligence to maintain the temperatures requested.</w:t>
+      </w:r>
+    </w:p>
+    <w:p>
+      <w:pPr>
+        <w:pStyle w:val="ListParagraph"/>
+        <w:numPr>
+          <w:ilvl w:val="1"/>
+          <w:numId w:val="3"/>
+        </w:numPr>
+      </w:pPr>
+      <w:r>
+        <w:rPr/>
+        <w:t>Owners warrant vessel's last 3 cargoes are FAME/BIO free and undyed.</w:t>
+      </w:r>
+    </w:p>
+    <w:p>
+      <w:pPr>
+        <w:pStyle w:val="ListParagraph"/>
+        <w:numPr>
+          <w:ilvl w:val="1"/>
+          <w:numId w:val="3"/>
+        </w:numPr>
+      </w:pPr>
+      <w:r>
+        <w:rPr/>
+        <w:t>The vessel must maintain valid International Ballast Water Management Certificate prior to and throughout the Unipec voyage.</w:t>
+      </w:r>
+    </w:p>
+    <w:p>
+      <w:pPr>
+        <w:pStyle w:val="ListParagraph"/>
+        <w:numPr>
+          <w:ilvl w:val="1"/>
+          <w:numId w:val="3"/>
+        </w:numPr>
+      </w:pPr>
+      <w:r>
+        <w:rPr/>
+        <w:t>Owners warrant that the vessel and the fuel used by the vessel will be in all respects compliant with the 0.5% sulphur cap (“Sulphur Content Requirements”) from 1 January 2020.</w:t>
+      </w:r>
+    </w:p>
+    <w:p>
+      <w:pPr>
+        <w:pStyle w:val="ListParagraph"/>
+        <w:numPr>
+          <w:ilvl w:val="1"/>
+          <w:numId w:val="3"/>
+        </w:numPr>
+      </w:pPr>
+      <w:r>
+        <w:rPr/>
+        <w:t>Owners warrant that they have, and shall maintain in force throughout the period of this charter, the standard oil pollution insurance cover (currently US$1,000 million) available, from time to time, from their protection and indemnity club.</w:t>
+      </w:r>
+    </w:p>
+    <w:p>
+      <w:pPr>
+        <w:pStyle w:val="ListParagraph"/>
+        <w:numPr>
+          <w:ilvl w:val="1"/>
+          <w:numId w:val="3"/>
+        </w:numPr>
+      </w:pPr>
+      <w:r>
+        <w:rPr/>
+        <w:t>To best of owners knowledge, owners advise (except for dimensions) [Sinochem Clause 5].</w:t>
       </w:r>
     </w:p>
     <w:p>
@@ -1391,85 +1339,267 @@
       </w:pPr>
       <w:r>
         <w:rPr/>
-        <w:t>Warranty  Voyage  Cargo</w:t>
-      </w:r>
-    </w:p>
-    <w:p>
-      <w:pPr>
-        <w:pStyle w:val="ListParagraph"/>
-        <w:numPr>
-          <w:ilvl w:val="1"/>
-          <w:numId w:val="3"/>
-        </w:numPr>
-      </w:pPr>
-      <w:r>
-        <w:rPr/>
-        <w:t>The vessel, classed as specified in Part I hereof, and to be so maintained during the currency of this Charter, shall, with all convenient dispatch, proceed as ordered to Loading Port(s) named in accordance with Clause 4 hereof, or so near thereunto as she may safely get (always afloat), and being seaworthy, and having all pipes, pumps and heater coils in good working order, and being in every respect fitted for the voyage, so far as the foregoing conditions can be attained by the exercise of due diligence, perils of the sea and any other cause of whatsoever kind beyond the Owner's and/or Master's control excepted, shall load (always afloat), from the factors of the Charterer a full and complete cargo of petroleum and/or its products in bulk, not exceeding what she can reasonably stow and carry over and above her bunker fuel, consumable stores, boiler feed, culinary and drinking water, and complement and their effects (sufficient space to be left in the tanks to provide for the expansion of the cargo), and being so loaded shall forthwith proceed, as ordered on signing Bills of Lading, direct to the Discharging Port(s), or so near thereunto as she may safely get (always afloat), and deliver said cargo. If heating of the cargo is requested by the Charterer, the Owner shall exercise due diligence to maintain the temperatures requested.</w:t>
-      </w:r>
-    </w:p>
-    <w:p>
-      <w:pPr>
-        <w:pStyle w:val="ListParagraph"/>
-        <w:numPr>
-          <w:ilvl w:val="1"/>
-          <w:numId w:val="3"/>
-        </w:numPr>
-      </w:pPr>
-      <w:r>
-        <w:rPr/>
-        <w:t>Owners warrant vessel's last 3 cargoes are FAME/BIO free and undyed.</w:t>
-      </w:r>
-    </w:p>
-    <w:p>
-      <w:pPr>
-        <w:pStyle w:val="ListParagraph"/>
-        <w:numPr>
-          <w:ilvl w:val="1"/>
-          <w:numId w:val="3"/>
-        </w:numPr>
-      </w:pPr>
-      <w:r>
-        <w:rPr/>
-        <w:t>The vessel must maintain valid International Ballast Water Management Certificate prior to and throughout the Unipec voyage.</w:t>
-      </w:r>
-    </w:p>
-    <w:p>
-      <w:pPr>
-        <w:pStyle w:val="ListParagraph"/>
-        <w:numPr>
-          <w:ilvl w:val="1"/>
-          <w:numId w:val="3"/>
-        </w:numPr>
-      </w:pPr>
-      <w:r>
-        <w:rPr/>
-        <w:t>Owners warrant that the vessel and the fuel used by the vessel will be in all respects compliant with the 0.5% sulphur cap (“Sulphur Content Requirements”) from 1 January 2020.</w:t>
-      </w:r>
-    </w:p>
-    <w:p>
-      <w:pPr>
-        <w:pStyle w:val="ListParagraph"/>
-        <w:numPr>
-          <w:ilvl w:val="1"/>
-          <w:numId w:val="3"/>
-        </w:numPr>
-      </w:pPr>
-      <w:r>
-        <w:rPr/>
-        <w:t>Owners warrant that they have, and shall maintain in force throughout the period of this charter, the standard oil pollution insurance cover (currently US$1,000 million) available, from time to time, from their protection and indemnity club.</w:t>
-      </w:r>
-    </w:p>
-    <w:p>
-      <w:pPr>
-        <w:pStyle w:val="ListParagraph"/>
-        <w:numPr>
-          <w:ilvl w:val="1"/>
-          <w:numId w:val="3"/>
-        </w:numPr>
-      </w:pPr>
-      <w:r>
-        <w:rPr/>
-        <w:t>To best of owners knowledge, owners advise (except for dimensions) [Sinochem Clause 5].</w:t>
+        <w:t>Freight</w:t>
+      </w:r>
+    </w:p>
+    <w:p>
+      <w:pPr>
+        <w:pStyle w:val="ListParagraph"/>
+        <w:numPr>
+          <w:ilvl w:val="1"/>
+          <w:numId w:val="3"/>
+        </w:numPr>
+      </w:pPr>
+      <w:r>
+        <w:rPr/>
+        <w:t>~~Freight shall be at the rate stipulated in Part I and shall be computed on intake quantity (except deadfreight as per Clause 3) as shown on the Inspector's Certificate of Inspection. Payment of freight shall be made by Charterer without discount upon delivery of cargo at destination, less any disbursements or advances made to the Master or Owner's agents at ports of loading and/or discharge and cost of insurance thereon. No deduction of freight shall be made for water and/or sediment contained in the cargo. The services of the Petroleum Inspector shall be arranged and paid for by the Charterer who shall furnish the Owner with a copy of the Inspector's Certificate.~~</w:t>
+      </w:r>
+    </w:p>
+    <w:p>
+      <w:pPr>
+        <w:pStyle w:val="ListParagraph"/>
+        <w:numPr>
+          <w:ilvl w:val="1"/>
+          <w:numId w:val="3"/>
+        </w:numPr>
+      </w:pPr>
+      <w:r>
+        <w:rPr/>
+        <w:t>FREIGHT:</w:t>
+      </w:r>
+    </w:p>
+    <w:p>
+      <w:pPr>
+        <w:pStyle w:val="ListParagraph"/>
+        <w:numPr>
+          <w:ilvl w:val="2"/>
+          <w:numId w:val="3"/>
+        </w:numPr>
+      </w:pPr>
+      <w:r>
+        <w:rPr/>
+        <w:t>LUMPSUM USD 185,000 BSS 1:1 FOR PHIL (BATAANBATANGAS RANGE INCLUDING SUBIC BAY, MABINI, TABANGAO, SARIAYA)</w:t>
+      </w:r>
+    </w:p>
+    <w:p>
+      <w:pPr>
+        <w:pStyle w:val="ListParagraph"/>
+        <w:numPr>
+          <w:ilvl w:val="2"/>
+          <w:numId w:val="3"/>
+        </w:numPr>
+      </w:pPr>
+      <w:r>
+        <w:rPr/>
+        <w:t>LUMPSUM USD 185,000 BSS 1:1 FOR SINGAPORE AREA</w:t>
+      </w:r>
+    </w:p>
+    <w:p>
+      <w:pPr>
+        <w:pStyle w:val="ListParagraph"/>
+        <w:numPr>
+          <w:ilvl w:val="2"/>
+          <w:numId w:val="3"/>
+        </w:numPr>
+      </w:pPr>
+      <w:r>
+        <w:rPr/>
+        <w:t>LUMPSUM USD 235,000 BSS 1:1 FOR INDO (MERAKBALONGAN RANGE INCL BALONGAN)</w:t>
+      </w:r>
+    </w:p>
+    <w:p>
+      <w:pPr>
+        <w:pStyle w:val="ListParagraph"/>
+        <w:numPr>
+          <w:ilvl w:val="2"/>
+          <w:numId w:val="3"/>
+        </w:numPr>
+      </w:pPr>
+      <w:r>
+        <w:rPr/>
+        <w:t>LUMPSUM USD 285,000 BSS 1:1 FOR INDO (BALONGANSURABAYA RANGE EXCL BALONGAN)</w:t>
+      </w:r>
+    </w:p>
+    <w:p>
+      <w:pPr>
+        <w:pStyle w:val="ListParagraph"/>
+        <w:numPr>
+          <w:ilvl w:val="2"/>
+          <w:numId w:val="3"/>
+        </w:numPr>
+      </w:pPr>
+      <w:r>
+        <w:rPr/>
+        <w:t>LUMPSUM USD 335,000 BSS 1:1 FOR INDO (CILACAP OR BALIKPAPAN (EXCL INTERPORT TERMINALS))</w:t>
+      </w:r>
+    </w:p>
+    <w:p>
+      <w:pPr>
+        <w:pStyle w:val="ListParagraph"/>
+        <w:numPr>
+          <w:ilvl w:val="2"/>
+          <w:numId w:val="3"/>
+        </w:numPr>
+      </w:pPr>
+      <w:r>
+        <w:rPr/>
+        <w:t>LUMPSUM USD 325,000 BSS 1:1 FOR CHATTOGRAM</w:t>
+      </w:r>
+    </w:p>
+    <w:p>
+      <w:pPr>
+        <w:pStyle w:val="ListParagraph"/>
+        <w:numPr>
+          <w:ilvl w:val="2"/>
+          <w:numId w:val="3"/>
+        </w:numPr>
+      </w:pPr>
+      <w:r>
+        <w:rPr/>
+        <w:t>ALL RATES ARE INCLUSIVE OF CANAL TOLLS WHERE APPLICABLE, ECA/SECA BUNKERS OWNERS ACCOUNT, ANTIPIRACY MEASURES (INCLUDING BUT NOT LIMITED TO DEVIATION, GUARDS AND AWRP) FOR GULF OF ADEN AND INDIAN OCEAN TRANSIT WHICH ARE FOR OWNERS ACCOUNT. (N/A FOR THIS VOY)</w:t>
+      </w:r>
+    </w:p>
+    <w:p>
+      <w:pPr>
+        <w:pStyle w:val="ListParagraph"/>
+        <w:numPr>
+          <w:ilvl w:val="2"/>
+          <w:numId w:val="3"/>
+        </w:numPr>
+      </w:pPr>
+      <w:r>
+        <w:rPr/>
+        <w:t>IF ANY PREWASH AT DISPORT REQUIRED BY TERMINALS/PORTS TO BE FOR CHARTERERS ACCOUNT. (N/A FOR THIS VOY)</w:t>
+      </w:r>
+    </w:p>
+    <w:p>
+      <w:pPr>
+        <w:pStyle w:val="ListParagraph"/>
+        <w:numPr>
+          <w:ilvl w:val="2"/>
+          <w:numId w:val="3"/>
+        </w:numPr>
+      </w:pPr>
+      <w:r>
+        <w:rPr/>
+        <w:t>MAX PORT COSTS AT PHILIPPINES USD 35,000 FOR OWNERS ACCOUNT.</w:t>
+      </w:r>
+    </w:p>
+    <w:p>
+      <w:pPr>
+        <w:pStyle w:val="ListParagraph"/>
+        <w:numPr>
+          <w:ilvl w:val="2"/>
+          <w:numId w:val="3"/>
+        </w:numPr>
+      </w:pPr>
+      <w:r>
+        <w:rPr/>
+        <w:t>MAX PORT COSTS AT KARIMUN TERMINAL USD 20,000 FOR OWNERS ACCOUNT.</w:t>
+      </w:r>
+    </w:p>
+    <w:p>
+      <w:pPr>
+        <w:pStyle w:val="ListParagraph"/>
+        <w:numPr>
+          <w:ilvl w:val="2"/>
+          <w:numId w:val="3"/>
+        </w:numPr>
+      </w:pPr>
+      <w:r>
+        <w:rPr/>
+        <w:t>IF FULL LOAD/DISCHARGE VIA STS AT SINGAPORE AREA, FREIGHT LESS USD 10,000. NO PORT COSTS OR AGENCY FEES OWNERS ACCOUNT FOR STS.</w:t>
+      </w:r>
+    </w:p>
+    <w:p>
+      <w:pPr>
+        <w:pStyle w:val="ListParagraph"/>
+        <w:numPr>
+          <w:ilvl w:val="2"/>
+          <w:numId w:val="3"/>
+        </w:numPr>
+      </w:pPr>
+      <w:r>
+        <w:rPr/>
+        <w:t>ALL ABOVE FREIGHT INCLUDE ECA BUNKERS FOR OWNERS ACCOUNT.</w:t>
+      </w:r>
+    </w:p>
+    <w:p>
+      <w:pPr>
+        <w:pStyle w:val="ListParagraph"/>
+        <w:numPr>
+          <w:ilvl w:val="2"/>
+          <w:numId w:val="3"/>
+        </w:numPr>
+      </w:pPr>
+      <w:r>
+        <w:rPr/>
+        <w:t>FREIGHTS ARE INCLUSIVE OF GOA/PIRACY RELATED COSTS INCL BUT NOT LIMITED TO GUARDS, AWRP FOR INDIAN OCEAN / GOA TRANSIT AND DEVIATION. (N/A FOR THIS VOY)</w:t>
+      </w:r>
+    </w:p>
+    <w:p>
+      <w:pPr>
+        <w:pStyle w:val="ListParagraph"/>
+        <w:numPr>
+          <w:ilvl w:val="2"/>
+          <w:numId w:val="3"/>
+        </w:numPr>
+      </w:pPr>
+      <w:r>
+        <w:rPr/>
+        <w:t>FIRST SINGAPORE CROSS HARBOUR LICENSE TO BE FOR OWNER'S ACCOUNTS.</w:t>
+      </w:r>
+    </w:p>
+    <w:p>
+      <w:pPr>
+        <w:pStyle w:val="ListParagraph"/>
+        <w:numPr>
+          <w:ilvl w:val="2"/>
+          <w:numId w:val="3"/>
+        </w:numPr>
+      </w:pPr>
+      <w:r>
+        <w:rPr/>
+        <w:t>MALAYSIA DOMESTIC SHIPPING LICENSE, IF ANY, TO BE FOR CHARTERER'S ACCOUNTS.</w:t>
+      </w:r>
+    </w:p>
+    <w:p>
+      <w:pPr>
+        <w:pStyle w:val="ListParagraph"/>
+        <w:numPr>
+          <w:ilvl w:val="2"/>
+          <w:numId w:val="3"/>
+        </w:numPr>
+      </w:pPr>
+      <w:r>
+        <w:rPr/>
+        <w:t>MAX PORT COSTS AT EAST COAST INDIA USD 40,000 FOR OWNER'S ACCOUNT. (N/A FOR THIS VOY)</w:t>
+      </w:r>
+    </w:p>
+    <w:p>
+      <w:pPr>
+        <w:pStyle w:val="ListParagraph"/>
+        <w:numPr>
+          <w:ilvl w:val="2"/>
+          <w:numId w:val="3"/>
+        </w:numPr>
+      </w:pPr>
+      <w:r>
+        <w:rPr/>
+        <w:t>MAX PORT COSTS AT WEST COAST INDIA USD 40,000 FOR OWNER'S ACCOUNT. (N/A FOR THIS VOY)</w:t>
+      </w:r>
+    </w:p>
+    <w:p>
+      <w:pPr>
+        <w:pStyle w:val="ListParagraph"/>
+        <w:numPr>
+          <w:ilvl w:val="2"/>
+          <w:numId w:val="3"/>
+        </w:numPr>
+      </w:pPr>
+      <w:r>
+        <w:rPr/>
+        <w:t>MAX PORT COSTS AT WILMAR TERMINAL IN BALIKPAPAN USD 40,000 FOR OWNER’S ACCOUNT.</w:t>
       </w:r>
     </w:p>
     <w:p>
@@ -1482,33 +1612,319 @@
       </w:pPr>
       <w:r>
         <w:rPr/>
-        <w:t>Freight</w:t>
-      </w:r>
-    </w:p>
-    <w:p>
-      <w:pPr>
-        <w:pStyle w:val="ListParagraph"/>
-        <w:numPr>
-          <w:ilvl w:val="1"/>
-          <w:numId w:val="3"/>
-        </w:numPr>
-      </w:pPr>
-      <w:r>
-        <w:rPr/>
-        <w:t>~~Freight shall be at the rate stipulated in Part I and shall be computed on intake quantity (except deadfreight as per Clause 3) as shown on the Inspector's Certificate of Inspection. Payment of freight shall be made by Charterer without discount upon delivery of cargo at destination, less any disbursements or advances made to the Master or Owner's agents at ports of loading and/or discharge and cost of insurance thereon. No deduction of freight shall be made for water and/or sediment contained in the cargo. The services of the Petroleum Inspector shall be arranged and paid for by the Charterer who shall furnish the Owner with a copy of the Inspector's Certificate.~~</w:t>
-      </w:r>
-    </w:p>
-    <w:p>
-      <w:pPr>
-        <w:pStyle w:val="ListParagraph"/>
-        <w:numPr>
-          <w:ilvl w:val="1"/>
-          <w:numId w:val="3"/>
-        </w:numPr>
-      </w:pPr>
-      <w:r>
-        <w:rPr/>
-        <w:t>FREIGHT:</w:t>
+        <w:t>Deadfreight</w:t>
+      </w:r>
+    </w:p>
+    <w:p>
+      <w:pPr>
+        <w:pStyle w:val="ListParagraph"/>
+        <w:numPr>
+          <w:ilvl w:val="1"/>
+          <w:numId w:val="3"/>
+        </w:numPr>
+      </w:pPr>
+      <w:r>
+        <w:rPr/>
+        <w:t>Should the Charterer fail to supply a full cargo, the Vessel may, at the Master's option, and shall, upon request of the Charterer, proceed on her voyage, provided that the tanks in which cargo is loaded are sufficiently filled to put her in seaworthy condition. In that event, however, deadfreight shall be paid at the rate specified in Part I hereof on the difference between the intake quantity and the quantity the Vessel would have carried if loaded to her minimum permissible freeboard for the voyage.</w:t>
+      </w:r>
+    </w:p>
+    <w:p>
+      <w:pPr>
+        <w:pStyle w:val="Heading1"/>
+        <w:numPr>
+          <w:ilvl w:val="0"/>
+          <w:numId w:val="3"/>
+        </w:numPr>
+      </w:pPr>
+      <w:r>
+        <w:rPr/>
+        <w:t>Notice of Readiness</w:t>
+      </w:r>
+    </w:p>
+    <w:p>
+      <w:pPr>
+        <w:pStyle w:val="ListParagraph"/>
+        <w:numPr>
+          <w:ilvl w:val="1"/>
+          <w:numId w:val="3"/>
+        </w:numPr>
+      </w:pPr>
+      <w:r>
+        <w:rPr/>
+        <w:t>Upon arrival at customary anchorage at each port of loading or discharge, the Master or his agent shall give the Charterer or his agent notice by letter, telegraph, wireless or telephone that the Vessel is ready to load or discharge cargo, berth or no berth, and laytime, as hereinafter provided, shall commence upon the expiration of six (6) hours after receipt of such notice, or upon the Vessel's arrival in berth (i.e., finished mooring when at a sealoading or discharging terminal and all fast when loading or discharging alongside a wharf), whichever first occurs. However, where delay is caused to Vessel getting into berth after giving notice or readiness for any reason over which Charterer has no control, such delay shall not count as used laytime.</w:t>
+      </w:r>
+    </w:p>
+    <w:p>
+      <w:pPr>
+        <w:pStyle w:val="ListParagraph"/>
+        <w:numPr>
+          <w:ilvl w:val="1"/>
+          <w:numId w:val="3"/>
+        </w:numPr>
+      </w:pPr>
+      <w:r>
+        <w:rPr/>
+        <w:t>Kindly instruct vessel master/agent to send the vessel ETA notice to parties mentioned below: [list of email addresses]</w:t>
+      </w:r>
+    </w:p>
+    <w:p>
+      <w:pPr>
+        <w:pStyle w:val="ListParagraph"/>
+        <w:numPr>
+          <w:ilvl w:val="1"/>
+          <w:numId w:val="3"/>
+        </w:numPr>
+      </w:pPr>
+      <w:r>
+        <w:rPr/>
+        <w:t>UNIPEC YANGTZE RIVER PORT CLAUSE</w:t>
+      </w:r>
+    </w:p>
+    <w:p>
+      <w:pPr>
+        <w:pStyle w:val="ListParagraph"/>
+        <w:numPr>
+          <w:ilvl w:val="1"/>
+          <w:numId w:val="3"/>
+        </w:numPr>
+      </w:pPr>
+      <w:r>
+        <w:rPr/>
+        <w:t>IF THE VESSEL IS REQUIRED TO CALL AT NONCOASTAL YANGTZE RIVER PORTS/BERTHS, NOR TO BE TENDERED AT CHANGJIANGKOU PILOT STATION OR CHANGJIANGKOU CUSTOMARY ANCHORAGE, WHICHEVER EARLIER.</w:t>
+      </w:r>
+    </w:p>
+    <w:p>
+      <w:pPr>
+        <w:pStyle w:val="ListParagraph"/>
+        <w:numPr>
+          <w:ilvl w:val="1"/>
+          <w:numId w:val="3"/>
+        </w:numPr>
+      </w:pPr>
+      <w:r>
+        <w:rPr/>
+        <w:t>OWNER’S ADDITIONAL CLAUSES</w:t>
+      </w:r>
+    </w:p>
+    <w:p>
+      <w:pPr>
+        <w:pStyle w:val="ListParagraph"/>
+        <w:numPr>
+          <w:ilvl w:val="1"/>
+          <w:numId w:val="3"/>
+        </w:numPr>
+      </w:pPr>
+      <w:r>
+        <w:rPr/>
+        <w:t>RECALADA CLAUSE (ARGENTINA)</w:t>
+      </w:r>
+    </w:p>
+    <w:p>
+      <w:pPr>
+        <w:pStyle w:val="ListParagraph"/>
+        <w:numPr>
+          <w:ilvl w:val="1"/>
+          <w:numId w:val="3"/>
+        </w:numPr>
+      </w:pPr>
+      <w:r>
+        <w:rPr/>
+        <w:t>IF UPON ARRIVAL AT LOAD / DISCHARGE PORT GEOGRAPHICAL OR ADMINISTRATIVE AREA, THE VESSEL IS ORDERED TO WAIT AT FIRST PILOT STATION OR AT SUCH PLACE WHERE VESSELS ARE ORDERED TO WAIT, AS A RESULT OF CONGESTION AT LOADING / DISCHARGING PORT OR LOADING / DISCHARGING BERTH BEING OCCUPIED, OR WHEN COAST GUARD NOT AUTHORIZING VESSEL TO PROCEED THERETO, THE MASTER IS AUTHORIZED TO TENDER NOTICE OF READINESS FROM WAITING BUOY OR ANCHORAGE OR ANY OTHER WAITING PLACE, WHETHER IN FREE PRATIQUE OR NOT, WHETHER ENTERED AT CUSTOMS OR NOT, WHETHER IN BERTH OR NOT OR WHETHER IN PORT OR NOT. SUCH NOTICE WILL BE VALID UNDER THE CHARTER PARTY FOR THE VOYAGE. TIME FOR SHIFTING BETWEEN WAITING BUOY OR ANCHORAGE OR ANY OTHER WAITING PLACE AND THE LOADING / DISCHARGING BERTH SHALL NOT COUNT AS LAYTIME.</w:t>
+      </w:r>
+    </w:p>
+    <w:p>
+      <w:pPr>
+        <w:pStyle w:val="Heading1"/>
+        <w:numPr>
+          <w:ilvl w:val="0"/>
+          <w:numId w:val="3"/>
+        </w:numPr>
+      </w:pPr>
+      <w:r>
+        <w:rPr/>
+        <w:t>Demurrage</w:t>
+      </w:r>
+    </w:p>
+    <w:p>
+      <w:pPr>
+        <w:pStyle w:val="ListParagraph"/>
+        <w:numPr>
+          <w:ilvl w:val="1"/>
+          <w:numId w:val="3"/>
+        </w:numPr>
+      </w:pPr>
+      <w:r>
+        <w:rPr/>
+        <w:t>~~Charterer shall pay demurrage per running hour and pro rata for a part thereof at the rate specified in Part I for all time that loading and discharging and used laytime as elsewhere herein provided exceeds the allowed laytime elsewhere herein specified. If, however, demurrage shall be incurred at ports of loading and/or discharge by reason of fire, explosion, storm or by a strike, lockout, stoppage or restraint of labor or by breakdown of machinery or equipment in or about the plant of the Charterer, supplier, shipper or consignee of the cargo, the rate of demurrage shall be reduced onehalf of the amount stated in Part I per running hour or pro rata for part of an hour for demurrage so incurred. The Charterer shall not be liable for any demurrage for delay caused by strike, lockout, stoppage or restraint of labor for Master, officers and crew of the Vessel or tugboat or pilots.~~</w:t>
+      </w:r>
+    </w:p>
+    <w:p>
+      <w:pPr>
+        <w:pStyle w:val="ListParagraph"/>
+        <w:numPr>
+          <w:ilvl w:val="1"/>
+          <w:numId w:val="3"/>
+        </w:numPr>
+      </w:pPr>
+      <w:r>
+        <w:rPr/>
+        <w:t>DEMURRAGE: USD 18,000 PDPR : TTL 84 HRS SHINC</w:t>
+      </w:r>
+    </w:p>
+    <w:p>
+      <w:pPr>
+        <w:pStyle w:val="Heading1"/>
+        <w:numPr>
+          <w:ilvl w:val="0"/>
+          <w:numId w:val="3"/>
+        </w:numPr>
+      </w:pPr>
+      <w:r>
+        <w:rPr/>
+        <w:t>Pumping In and Out</w:t>
+      </w:r>
+    </w:p>
+    <w:p>
+      <w:pPr>
+        <w:pStyle w:val="ListParagraph"/>
+        <w:numPr>
+          <w:ilvl w:val="1"/>
+          <w:numId w:val="3"/>
+        </w:numPr>
+      </w:pPr>
+      <w:r>
+        <w:rPr/>
+        <w:t>The cargo shall be pumped into the Vessel at the expense, risk and peril of the Charterer, and shall be pumped out of the Vessel at the expense of the Vessel, but at the risk and peril of the Vessel only so far as the Vessel's permanent hose connections, where delivery of the cargo shall be taken by the Charterer or its consignee. If required by Charterer, Vessel after discharging is to clear shore pipe lines of cargo by pumping water through them and time consumed for this purpose shall apply against allowed laytime. The Vessel shall supply her pumps and the necessary power for discharging in all ports, as well as necessary hands. However, should the Vessel be prevented from supplying such power by reason of regulations prohibiting fires on board, the Charterer or consignee shall supply, at its expense, all power necessary for discharging as well as loading, but the Owner shall pay for power supplied to the Vessel for other purposes. If cargo is loaded from lighters, the Vessel shall furnish steam at Charterer's expense for pumping cargo into its Vessel, if requested by the Charterer, providing the Vessel has facilities for generating steam and is permitted to have fires on board. All overtime of officers and crew incurred in loading and/or discharging shall be for account of the Vessel.</w:t>
+      </w:r>
+    </w:p>
+    <w:p>
+      <w:pPr>
+        <w:pStyle w:val="ListParagraph"/>
+        <w:numPr>
+          <w:ilvl w:val="1"/>
+          <w:numId w:val="3"/>
+        </w:numPr>
+      </w:pPr>
+      <w:r>
+        <w:rPr/>
+        <w:t>OWNERS WARRANT THAT THE VESSEL IS CAPABLE OF LOADING AND DISCHARGING THE ENTIRE HOMOGENEOUS CARGO WITHIN TWENTYFOUR (24) HOURS PUMPING TIME OR MAINTAIN AN AVERAGE OF HUNDRED (100) POUNDS PER SQUARE INCH AT EACH OF THE VESSEL’S MANIFOLD CONNECTIONS PROVIDED FACILITIES PERMIT, EXCEPT WHEN STRIPPING. ALL TIME LOST AS A RESULT OF VESSEL BEING UNABLE TO DISCHARGE ITS CARGO IN ACCORDANCE WITH THE PUMPING WARRANTY ABOVE SHALL NOT COUNT AS LAYTIME OR, IF VESSEL IS ON DEMURRAGE, AS TIME ON DEMURRAGE. IF THE PORT OR PLACE OF LOADING/DISCHARGING DOES NOT ALLOW OR PERMIT VESSEL TO MEET THE ABOVE WARRANTY EVEN IF THE VESSEL IS CAPABLE OF DOING SO OR REQUIRES DISCHARGING GRADES CONSECUTIVELY, THE MASTER SHALL, EXCEPT IN THE CASE OF SHIP TO SHIP TRANSFER (LIGHTERING OPERATION) OR OFFSHORE TERMINAL, FORTHWITH ISSUE A LETTER OF PROTEST (WHICH SHOULD IF PRACTICABLE BE ACKNOWLEDGED) TO SUCH PORT OR PLACE. ANY PUMPING TIME LOST SOLELY DUE TO RESTRICTIONS IMPOSED BY THE PORT OR PLACE OF DISCHARGE SHALL COUNT AS LAYTIME OR IF THE VESSEL IS ON DEMURRAGE AS TIME ON DEMURRAGE.</w:t>
+      </w:r>
+    </w:p>
+    <w:p>
+      <w:pPr>
+        <w:pStyle w:val="Heading1"/>
+        <w:numPr>
+          <w:ilvl w:val="0"/>
+          <w:numId w:val="3"/>
+        </w:numPr>
+      </w:pPr>
+      <w:r>
+        <w:rPr/>
+        <w:t>Dues Taxes Wharfage</w:t>
+      </w:r>
+    </w:p>
+    <w:p>
+      <w:pPr>
+        <w:pStyle w:val="ListParagraph"/>
+        <w:numPr>
+          <w:ilvl w:val="1"/>
+          <w:numId w:val="3"/>
+        </w:numPr>
+      </w:pPr>
+      <w:r>
+        <w:rPr/>
+        <w:t>The Charterer shall pay all taxes, dues and other charges on the cargo, including but not limited to Customs overtime on the cargo, Venezuelan Habilitation Tax, C.I.M. Taxes at Le Havre and Portuguese Imposto de Comercio Maritime. The Charterer shall also pay all taxes on freight at loading or discharging ports and any unusual taxes, assessments and governmental charges which are not presently in effect but which may be imposed in the future on the Vessel or freight. The Owner shall pay all dues and other charges on the Vessel (whether or not such dues or charges are assessed on the basis of quantity of cargo), including but not limited to French droits de quai and Spanish derramas taxes. The Vessel shall be free of charges for the use of any wharf, dock, place or mooring facility arranged by the Charterer for the purpose of loading or discharging cargo; however, the Owner shall be responsible for charges for such berth when used solely for Vessel's purposes, such as awaiting Owner's orders, tank cleaning, repairs, etc. before, during or after loading or discharging.</w:t>
+      </w:r>
+    </w:p>
+    <w:p>
+      <w:pPr>
+        <w:pStyle w:val="ListParagraph"/>
+        <w:numPr>
+          <w:ilvl w:val="1"/>
+          <w:numId w:val="3"/>
+        </w:numPr>
+      </w:pPr>
+      <w:r>
+        <w:rPr/>
+        <w:t>ANY TAXES AND/OR DUES ON CARGO AND/OR FREIGHT TO BE FOR CHARTERERS ACCOUNT AND SETTLED DIRECTLY BY THEM. ANY TAXES AND/OR DUES ON VESSEL TO BE FOR OWNERS ACCOUNT. THIS CLAUSE NO TIME BAR FOR CHINESE TAX.</w:t>
+      </w:r>
+    </w:p>
+    <w:p>
+      <w:pPr>
+        <w:pStyle w:val="Heading1"/>
+        <w:numPr>
+          <w:ilvl w:val="0"/>
+          <w:numId w:val="3"/>
+        </w:numPr>
+      </w:pPr>
+      <w:r>
+        <w:rPr/>
+        <w:t>Ice</w:t>
+      </w:r>
+    </w:p>
+    <w:p>
+      <w:pPr>
+        <w:pStyle w:val="ListParagraph"/>
+        <w:numPr>
+          <w:ilvl w:val="1"/>
+          <w:numId w:val="3"/>
+        </w:numPr>
+      </w:pPr>
+      <w:r>
+        <w:rPr/>
+        <w:t>ICE. In case port of loading or discharge should be inaccessible owing to ice, the Vessel shall direct her course according to Master's judgment, notifying by telegraph or radio, if available, the Charterers, shipper or consignee, who is bound to telegraph or radio orders for another port, which is free from ice and where there are facilities for the loading or reception of the cargo in bulk. The whole of the time occupied from the time the Vessel is diverted by reason of the ice until her arrival at an icefree port of loading or discharge, as the case may be, shall be paid for by the Charterer at the demurrage rate stipulated in Part I.</w:t>
+      </w:r>
+    </w:p>
+    <w:p>
+      <w:pPr>
+        <w:pStyle w:val="ListParagraph"/>
+        <w:numPr>
+          <w:ilvl w:val="1"/>
+          <w:numId w:val="3"/>
+        </w:numPr>
+      </w:pPr>
+      <w:r>
+        <w:rPr/>
+        <w:t>If on account of ice the Master considers it dangerous to enter or remain at any loading or discharging place for fear of the Vessel being frozen in or damaged, the Master shall communicate by telegraph or radio, if available, with the Charterer, shipper or consignee of the cargo, who shall telegraph or radio him in reply, giving orders to proceed to another port as per Clause 14 (a) where there is no danger of ice and where there are the necessary facilities for the loading or reception of the cargo in bulk, or to remain at the original port at their risk, and in either case Charterer to pay for the time that the Vessel may be delayed, at the demurrage rate stipulated in Part I.</w:t>
+      </w:r>
+    </w:p>
+    <w:p>
+      <w:pPr>
+        <w:pStyle w:val="ListParagraph"/>
+        <w:numPr>
+          <w:ilvl w:val="1"/>
+          <w:numId w:val="3"/>
+        </w:numPr>
+      </w:pPr>
+      <w:r>
+        <w:rPr/>
+        <w:t>VESSEL TO NEVER TRADE IN ICE / ICELIKE CONDITIONS / SLUSH / FOLLOW ICE BREAKER.</w:t>
+      </w:r>
+    </w:p>
+    <w:p>
+      <w:pPr>
+        <w:pStyle w:val="Heading1"/>
+        <w:numPr>
+          <w:ilvl w:val="0"/>
+          <w:numId w:val="3"/>
+        </w:numPr>
+      </w:pPr>
+      <w:r>
+        <w:rPr/>
+        <w:t>Two or More Ports Counting as One</w:t>
+      </w:r>
+    </w:p>
+    <w:p>
+      <w:pPr>
+        <w:pStyle w:val="ListParagraph"/>
+        <w:numPr>
+          <w:ilvl w:val="1"/>
+          <w:numId w:val="3"/>
+        </w:numPr>
+      </w:pPr>
+      <w:r>
+        <w:rPr/>
+        <w:t>To the extent that the freight rate standard of reference specified in Part I F hereof provides for special groupings or combinations of ports or terminals, any two or more ports or terminals within each such grouping or combination shall count as one port for purposes of calculating freight and demurrage only, subject to the following conditions:</w:t>
       </w:r>
     </w:p>
     <w:p>
@@ -1521,7 +1937,7 @@
       </w:pPr>
       <w:r>
         <w:rPr/>
-        <w:t>LUMPSUM USD 185,000 BSS 1:1 FOR PHIL (BATAANBATANGAS RANGE INCLUDING SUBIC BAY, MABINI, TABANGAO, SARIAYA)</w:t>
+        <w:t>Charterer shall pay freight at the highest rate payable under Part I F hereof for a voyage between the loading and discharge ports used by Charterer.</w:t>
       </w:r>
     </w:p>
     <w:p>
@@ -1534,7 +1950,7 @@
       </w:pPr>
       <w:r>
         <w:rPr/>
-        <w:t>LUMPSUM USD 185,000 BSS 1:1 FOR SINGAPORE AREA</w:t>
+        <w:t>All charges normally incurred by reason of using more than one berth shall be for Charterer's account as provided in Clause 9 hereof.</w:t>
       </w:r>
     </w:p>
     <w:p>
@@ -1547,7 +1963,7 @@
       </w:pPr>
       <w:r>
         <w:rPr/>
-        <w:t>LUMPSUM USD 235,000 BSS 1:1 FOR INDO (MERAKBALONGAN RANGE INCL BALONGAN)</w:t>
+        <w:t>Time consumed shifting between the ports or terminals within the particular grouping or combination shall not count as used laytime.</w:t>
       </w:r>
     </w:p>
     <w:p>
@@ -1560,7 +1976,46 @@
       </w:pPr>
       <w:r>
         <w:rPr/>
-        <w:t>LUMPSUM USD 285,000 BSS 1:1 FOR INDO (BALONGANSURABAYA RANGE EXCL BALONGAN)</w:t>
+        <w:t>Time consumed shifting between berths within one of the ports or terminals of the particular grouping or combination shall count as used laytime.</w:t>
+      </w:r>
+    </w:p>
+    <w:p>
+      <w:pPr>
+        <w:pStyle w:val="Heading1"/>
+        <w:numPr>
+          <w:ilvl w:val="0"/>
+          <w:numId w:val="3"/>
+        </w:numPr>
+      </w:pPr>
+      <w:r>
+        <w:rPr/>
+        <w:t>General Cargo</w:t>
+      </w:r>
+    </w:p>
+    <w:p>
+      <w:pPr>
+        <w:pStyle w:val="ListParagraph"/>
+        <w:numPr>
+          <w:ilvl w:val="1"/>
+          <w:numId w:val="3"/>
+        </w:numPr>
+      </w:pPr>
+      <w:r>
+        <w:rPr/>
+        <w:t>The Charterer shall not be permitted to ship any packaged goods or nonliquid bulk cargo of any description; the cargo the Vessel is to load under this Charter is to consist only of liquid bulk cargo as specified in Clause I.</w:t>
+      </w:r>
+    </w:p>
+    <w:p>
+      <w:pPr>
+        <w:pStyle w:val="ListParagraph"/>
+        <w:numPr>
+          <w:ilvl w:val="1"/>
+          <w:numId w:val="3"/>
+        </w:numPr>
+      </w:pPr>
+      <w:r>
+        <w:rPr/>
+        <w:t>ARGENTINA CARGO RETENTION CLAUSE / GENERAL CARGO RETENTION CLAUSE</w:t>
       </w:r>
     </w:p>
     <w:p>
@@ -1573,176 +2028,7 @@
       </w:pPr>
       <w:r>
         <w:rPr/>
-        <w:t>LUMPSUM USD 335,000 BSS 1:1 FOR INDO (CILACAP OR BALIKPAPAN (EXCL INTERPORT TERMINALS))</w:t>
-      </w:r>
-    </w:p>
-    <w:p>
-      <w:pPr>
-        <w:pStyle w:val="ListParagraph"/>
-        <w:numPr>
-          <w:ilvl w:val="2"/>
-          <w:numId w:val="3"/>
-        </w:numPr>
-      </w:pPr>
-      <w:r>
-        <w:rPr/>
-        <w:t>LUMPSUM USD 325,000 BSS 1:1 FOR CHATTOGRAM</w:t>
-      </w:r>
-    </w:p>
-    <w:p>
-      <w:pPr>
-        <w:pStyle w:val="ListParagraph"/>
-        <w:numPr>
-          <w:ilvl w:val="2"/>
-          <w:numId w:val="3"/>
-        </w:numPr>
-      </w:pPr>
-      <w:r>
-        <w:rPr/>
-        <w:t>ALL RATES ARE INCLUSIVE OF CANAL TOLLS WHERE APPLICABLE, ECA/SECA BUNKERS OWNERS ACCOUNT, ANTIPIRACY MEASURES (INCLUDING BUT NOT LIMITED TO DEVIATION, GUARDS AND AWRP) FOR GULF OF ADEN AND INDIAN OCEAN TRANSIT WHICH ARE FOR OWNERS ACCOUNT. (N/A FOR THIS VOY)</w:t>
-      </w:r>
-    </w:p>
-    <w:p>
-      <w:pPr>
-        <w:pStyle w:val="ListParagraph"/>
-        <w:numPr>
-          <w:ilvl w:val="2"/>
-          <w:numId w:val="3"/>
-        </w:numPr>
-      </w:pPr>
-      <w:r>
-        <w:rPr/>
-        <w:t>IF ANY PREWASH AT DISPORT REQUIRED BY TERMINALS/PORTS TO BE FOR CHARTERERS ACCOUNT. (N/A FOR THIS VOY)</w:t>
-      </w:r>
-    </w:p>
-    <w:p>
-      <w:pPr>
-        <w:pStyle w:val="ListParagraph"/>
-        <w:numPr>
-          <w:ilvl w:val="2"/>
-          <w:numId w:val="3"/>
-        </w:numPr>
-      </w:pPr>
-      <w:r>
-        <w:rPr/>
-        <w:t>MAX PORT COSTS AT PHILIPPINES USD 35,000 FOR OWNERS ACCOUNT.</w:t>
-      </w:r>
-    </w:p>
-    <w:p>
-      <w:pPr>
-        <w:pStyle w:val="ListParagraph"/>
-        <w:numPr>
-          <w:ilvl w:val="2"/>
-          <w:numId w:val="3"/>
-        </w:numPr>
-      </w:pPr>
-      <w:r>
-        <w:rPr/>
-        <w:t>MAX PORT COSTS AT KARIMUN TERMINAL USD 20,000 FOR OWNERS ACCOUNT.</w:t>
-      </w:r>
-    </w:p>
-    <w:p>
-      <w:pPr>
-        <w:pStyle w:val="ListParagraph"/>
-        <w:numPr>
-          <w:ilvl w:val="2"/>
-          <w:numId w:val="3"/>
-        </w:numPr>
-      </w:pPr>
-      <w:r>
-        <w:rPr/>
-        <w:t>IF FULL LOAD/DISCHARGE VIA STS AT SINGAPORE AREA, FREIGHT LESS USD 10,000. NO PORT COSTS OR AGENCY FEES OWNERS ACCOUNT FOR STS.</w:t>
-      </w:r>
-    </w:p>
-    <w:p>
-      <w:pPr>
-        <w:pStyle w:val="ListParagraph"/>
-        <w:numPr>
-          <w:ilvl w:val="2"/>
-          <w:numId w:val="3"/>
-        </w:numPr>
-      </w:pPr>
-      <w:r>
-        <w:rPr/>
-        <w:t>ALL ABOVE FREIGHT INCLUDE ECA BUNKERS FOR OWNERS ACCOUNT.</w:t>
-      </w:r>
-    </w:p>
-    <w:p>
-      <w:pPr>
-        <w:pStyle w:val="ListParagraph"/>
-        <w:numPr>
-          <w:ilvl w:val="2"/>
-          <w:numId w:val="3"/>
-        </w:numPr>
-      </w:pPr>
-      <w:r>
-        <w:rPr/>
-        <w:t>FREIGHTS ARE INCLUSIVE OF GOA/PIRACY RELATED COSTS INCL BUT NOT LIMITED TO GUARDS, AWRP FOR INDIAN OCEAN / GOA TRANSIT AND DEVIATION. (N/A FOR THIS VOY)</w:t>
-      </w:r>
-    </w:p>
-    <w:p>
-      <w:pPr>
-        <w:pStyle w:val="ListParagraph"/>
-        <w:numPr>
-          <w:ilvl w:val="2"/>
-          <w:numId w:val="3"/>
-        </w:numPr>
-      </w:pPr>
-      <w:r>
-        <w:rPr/>
-        <w:t>FIRST SINGAPORE CROSS HARBOUR LICENSE TO BE FOR OWNER'S ACCOUNTS.</w:t>
-      </w:r>
-    </w:p>
-    <w:p>
-      <w:pPr>
-        <w:pStyle w:val="ListParagraph"/>
-        <w:numPr>
-          <w:ilvl w:val="2"/>
-          <w:numId w:val="3"/>
-        </w:numPr>
-      </w:pPr>
-      <w:r>
-        <w:rPr/>
-        <w:t>MALAYSIA DOMESTIC SHIPPING LICENSE, IF ANY, TO BE FOR CHARTERER'S ACCOUNTS.</w:t>
-      </w:r>
-    </w:p>
-    <w:p>
-      <w:pPr>
-        <w:pStyle w:val="ListParagraph"/>
-        <w:numPr>
-          <w:ilvl w:val="2"/>
-          <w:numId w:val="3"/>
-        </w:numPr>
-      </w:pPr>
-      <w:r>
-        <w:rPr/>
-        <w:t>MAX PORT COSTS AT EAST COAST INDIA USD 40,000 FOR OWNER'S ACCOUNT. (N/A FOR THIS VOY)</w:t>
-      </w:r>
-    </w:p>
-    <w:p>
-      <w:pPr>
-        <w:pStyle w:val="ListParagraph"/>
-        <w:numPr>
-          <w:ilvl w:val="2"/>
-          <w:numId w:val="3"/>
-        </w:numPr>
-      </w:pPr>
-      <w:r>
-        <w:rPr/>
-        <w:t>MAX PORT COSTS AT WEST COAST INDIA USD 40,000 FOR OWNER'S ACCOUNT. (N/A FOR THIS VOY)</w:t>
-      </w:r>
-    </w:p>
-    <w:p>
-      <w:pPr>
-        <w:pStyle w:val="ListParagraph"/>
-        <w:numPr>
-          <w:ilvl w:val="2"/>
-          <w:numId w:val="3"/>
-        </w:numPr>
-      </w:pPr>
-      <w:r>
-        <w:rPr/>
-        <w:t>MAX PORT COSTS AT WILMAR TERMINAL IN BALIKPAPAN USD 40,000 FOR OWNER’S ACCOUNT.</w:t>
+        <w:t>IN THE EVENT THAT ANY CARGO REMAINS ON BOARD UPON COMPLETION OF DISCHARGE, THE CHARTERERS SHALL HAVE THE RIGHT TO CLAIM FROM OWNERS AN AMOUNT EQUAL TO THE FOB PORT LOADING VALUE OF SUCH CARGO PLUS VOYAGE FREIGHT DUE WITH RESPECT THERETO PROVIDED THAT THE VOLUME OF CARGO REMAINING ON BOARD IS PUMPABLE AND REACHABLE BY THE VESSEL’S FIXED PUMPS, OR WOULD HAVE BEEN PUMPABLE AND REACHABLE BUT FOR THE FAULT OF NEGLIGENCE OF THE OWNERS, THE MASTER, THE VESSEL OR HER CREW, AS DETERMINED BY AN INDEPENDENT SURVEYOR APPOINTED BY CHARTERERS AND ACCEPTABLE TO BOTH THE OWNERS AND CHARTERERS, WHOSE FINDINGS SHALL BE FINAL AND BINDING. ANY ACTION OR LACK OF ACTION IN ACCORDANCE WITH THIS PROVISION SHALL BE WITHOUT PREJUDICE TO ANY RIGHTS OR OBLIGATIONS OF THE CHARTERERS. FOR THE PURPOSES OF THIS CLAUSE, ANY SURVEYOR FROM AN INTERNATIONALLY REPUTABLE SURVEYOR COMPANY SHALL BE CONSIDERED ACCEPTABLE TO BOTH THE OWNERS AND THE CHARTERERS.</w:t>
       </w:r>
     </w:p>
     <w:p>
@@ -1755,33 +2041,20 @@
       </w:pPr>
       <w:r>
         <w:rPr/>
-        <w:t>Demurrage</w:t>
-      </w:r>
-    </w:p>
-    <w:p>
-      <w:pPr>
-        <w:pStyle w:val="ListParagraph"/>
-        <w:numPr>
-          <w:ilvl w:val="1"/>
-          <w:numId w:val="3"/>
-        </w:numPr>
-      </w:pPr>
-      <w:r>
-        <w:rPr/>
-        <w:t>~~Charterer shall pay demurrage per running hour and pro rata for a part thereof at the rate specified in Part I for all time that loading and discharging and used laytime as elsewhere herein provided exceeds the allowed laytime elsewhere herein specified. If, however, demurrage shall be incurred at ports of loading and/or discharge by reason of fire, explosion, storm or by a strike, lockout, stoppage or restraint of labor or by breakdown of machinery or equipment in or about the plant of the Charterer, supplier, shipper or consignee of the cargo, the rate of demurrage shall be reduced onehalf of the amount stated in Part I per running hour or pro rata for part of an hour for demurrage so incurred. The Charterer shall not be liable for any demurrage for delay caused by strike, lockout, stoppage or restraint of labor for Master, officers and crew of the Vessel or tugboat or pilots.~~</w:t>
-      </w:r>
-    </w:p>
-    <w:p>
-      <w:pPr>
-        <w:pStyle w:val="ListParagraph"/>
-        <w:numPr>
-          <w:ilvl w:val="1"/>
-          <w:numId w:val="3"/>
-        </w:numPr>
-      </w:pPr>
-      <w:r>
-        <w:rPr/>
-        <w:t>DEMURRAGE: USD 18,000 PDPR : TTL 84 HRS SHINC</w:t>
+        <w:t>Both to Blame</w:t>
+      </w:r>
+    </w:p>
+    <w:p>
+      <w:pPr>
+        <w:pStyle w:val="ListParagraph"/>
+        <w:numPr>
+          <w:ilvl w:val="1"/>
+          <w:numId w:val="3"/>
+        </w:numPr>
+      </w:pPr>
+      <w:r>
+        <w:rPr/>
+        <w:t>If the Vessel comes into collision with another ship as a result of the negligence of the other ship and any act, neglect or default of the Master, mariner, pilot or the servants of the Owner in the navigation or in the management of the Vessel, the owners of the cargo carried hereunder shall indemnify the Owner against all loss or liability to the other or noncarrying ship or her owners in so far as such loss or liability represents loss of, or damage to, or any claim whatsoever of the owners of said cargo, paid or payable by the other or recovered by the other or noncarrying ship or her owners as part of their claim against the carrying ship or Owner. The foregoing provisions shall also apply where the owners, operators or those in charge of any ships or objects other than, or in addition to, the colliding ships or object are at fault in respect of a collision or contact.</w:t>
       </w:r>
     </w:p>
     <w:p>
@@ -1794,188 +2067,6 @@
       </w:pPr>
       <w:r>
         <w:rPr/>
-        <w:t>Notice of Readiness</w:t>
-      </w:r>
-    </w:p>
-    <w:p>
-      <w:pPr>
-        <w:pStyle w:val="ListParagraph"/>
-        <w:numPr>
-          <w:ilvl w:val="1"/>
-          <w:numId w:val="3"/>
-        </w:numPr>
-      </w:pPr>
-      <w:r>
-        <w:rPr/>
-        <w:t>Upon arrival at customary anchorage at each port of loading or discharge, the Master or his agent shall give the Charterer or his agent notice by letter, telegraph, wireless or telephone that the Vessel is ready to load or discharge cargo, berth or no berth, and laytime, as hereinafter provided, shall commence upon the expiration of six (6) hours after receipt of such notice, or upon the Vessel's arrival in berth (i.e., finished mooring when at a sealoading or discharging terminal and all fast when loading or discharging alongside a wharf), whichever first occurs. However, where delay is caused to Vessel getting into berth after giving notice or readiness for any reason over which Charterer has no control, such delay shall not count as used laytime.</w:t>
-      </w:r>
-    </w:p>
-    <w:p>
-      <w:pPr>
-        <w:pStyle w:val="ListParagraph"/>
-        <w:numPr>
-          <w:ilvl w:val="1"/>
-          <w:numId w:val="3"/>
-        </w:numPr>
-      </w:pPr>
-      <w:r>
-        <w:rPr/>
-        <w:t>Kindly instruct vessel master/agent to send the vessel ETA notice to parties mentioned below: [list of email addresses]</w:t>
-      </w:r>
-    </w:p>
-    <w:p>
-      <w:pPr>
-        <w:pStyle w:val="ListParagraph"/>
-        <w:numPr>
-          <w:ilvl w:val="1"/>
-          <w:numId w:val="3"/>
-        </w:numPr>
-      </w:pPr>
-      <w:r>
-        <w:rPr/>
-        <w:t>UNIPEC YANGTZE RIVER PORT CLAUSE</w:t>
-      </w:r>
-    </w:p>
-    <w:p>
-      <w:pPr>
-        <w:pStyle w:val="ListParagraph"/>
-        <w:numPr>
-          <w:ilvl w:val="1"/>
-          <w:numId w:val="3"/>
-        </w:numPr>
-      </w:pPr>
-      <w:r>
-        <w:rPr/>
-        <w:t>IF THE VESSEL IS REQUIRED TO CALL AT NONCOASTAL YANGTZE RIVER PORTS/BERTHS, NOR TO BE TENDERED AT CHANGJIANGKOU PILOT STATION OR CHANGJIANGKOU CUSTOMARY ANCHORAGE, WHICHEVER EARLIER.</w:t>
-      </w:r>
-    </w:p>
-    <w:p>
-      <w:pPr>
-        <w:pStyle w:val="ListParagraph"/>
-        <w:numPr>
-          <w:ilvl w:val="1"/>
-          <w:numId w:val="3"/>
-        </w:numPr>
-      </w:pPr>
-      <w:r>
-        <w:rPr/>
-        <w:t>OWNER’S ADDITIONAL CLAUSES</w:t>
-      </w:r>
-    </w:p>
-    <w:p>
-      <w:pPr>
-        <w:pStyle w:val="ListParagraph"/>
-        <w:numPr>
-          <w:ilvl w:val="1"/>
-          <w:numId w:val="3"/>
-        </w:numPr>
-      </w:pPr>
-      <w:r>
-        <w:rPr/>
-        <w:t>RECALADA CLAUSE (ARGENTINA)</w:t>
-      </w:r>
-    </w:p>
-    <w:p>
-      <w:pPr>
-        <w:pStyle w:val="ListParagraph"/>
-        <w:numPr>
-          <w:ilvl w:val="1"/>
-          <w:numId w:val="3"/>
-        </w:numPr>
-      </w:pPr>
-      <w:r>
-        <w:rPr/>
-        <w:t>IF UPON ARRIVAL AT LOAD / DISCHARGE PORT GEOGRAPHICAL OR ADMINISTRATIVE AREA, THE VESSEL IS ORDERED TO WAIT AT FIRST PILOT STATION OR AT SUCH PLACE WHERE VESSELS ARE ORDERED TO WAIT, AS A RESULT OF CONGESTION AT LOADING / DISCHARGING PORT OR LOADING / DISCHARGING BERTH BEING OCCUPIED, OR WHEN COAST GUARD NOT AUTHORIZING VESSEL TO PROCEED THERETO, THE MASTER IS AUTHORIZED TO TENDER NOTICE OF READINESS FROM WAITING BUOY OR ANCHORAGE OR ANY OTHER WAITING PLACE, WHETHER IN FREE PRATIQUE OR NOT, WHETHER ENTERED AT CUSTOMS OR NOT, WHETHER IN BERTH OR NOT OR WHETHER IN PORT OR NOT. SUCH NOTICE WILL BE VALID UNDER THE CHARTER PARTY FOR THE VOYAGE. TIME FOR SHIFTING BETWEEN WAITING BUOY OR ANCHORAGE OR ANY OTHER WAITING PLACE AND THE LOADING / DISCHARGING BERTH SHALL NOT COUNT AS LAYTIME.</w:t>
-      </w:r>
-    </w:p>
-    <w:p>
-      <w:pPr>
-        <w:pStyle w:val="Heading1"/>
-        <w:numPr>
-          <w:ilvl w:val="0"/>
-          <w:numId w:val="3"/>
-        </w:numPr>
-      </w:pPr>
-      <w:r>
-        <w:rPr/>
-        <w:t>Pumping In and Out</w:t>
-      </w:r>
-    </w:p>
-    <w:p>
-      <w:pPr>
-        <w:pStyle w:val="ListParagraph"/>
-        <w:numPr>
-          <w:ilvl w:val="1"/>
-          <w:numId w:val="3"/>
-        </w:numPr>
-      </w:pPr>
-      <w:r>
-        <w:rPr/>
-        <w:t>The cargo shall be pumped into the Vessel at the expense, risk and peril of the Charterer, and shall be pumped out of the Vessel at the expense of the Vessel, but at the risk and peril of the Vessel only so far as the Vessel's permanent hose connections, where delivery of the cargo shall be taken by the Charterer or its consignee. If required by Charterer, Vessel after discharging is to clear shore pipe lines of cargo by pumping water through them and time consumed for this purpose shall apply against allowed laytime. The Vessel shall supply her pumps and the necessary power for discharging in all ports, as well as necessary hands. However, should the Vessel be prevented from supplying such power by reason of regulations prohibiting fires on board, the Charterer or consignee shall supply, at its expense, all power necessary for discharging as well as loading, but the Owner shall pay for power supplied to the Vessel for other purposes. If cargo is loaded from lighters, the Vessel shall furnish steam at Charterer's expense for pumping cargo into its Vessel, if requested by the Charterer, providing the Vessel has facilities for generating steam and is permitted to have fires on board. All overtime of officers and crew incurred in loading and/or discharging shall be for account of the Vessel.</w:t>
-      </w:r>
-    </w:p>
-    <w:p>
-      <w:pPr>
-        <w:pStyle w:val="ListParagraph"/>
-        <w:numPr>
-          <w:ilvl w:val="1"/>
-          <w:numId w:val="3"/>
-        </w:numPr>
-      </w:pPr>
-      <w:r>
-        <w:rPr/>
-        <w:t>OWNERS WARRANT THAT THE VESSEL IS CAPABLE OF LOADING AND DISCHARGING THE ENTIRE HOMOGENEOUS CARGO WITHIN TWENTYFOUR (24) HOURS PUMPING TIME OR MAINTAIN AN AVERAGE OF HUNDRED (100) POUNDS PER SQUARE INCH AT EACH OF THE VESSEL’S MANIFOLD CONNECTIONS PROVIDED FACILITIES PERMIT, EXCEPT WHEN STRIPPING. ALL TIME LOST AS A RESULT OF VESSEL BEING UNABLE TO DISCHARGE ITS CARGO IN ACCORDANCE WITH THE PUMPING WARRANTY ABOVE SHALL NOT COUNT AS LAYTIME OR, IF VESSEL IS ON DEMURRAGE, AS TIME ON DEMURRAGE. IF THE PORT OR PLACE OF LOADING/DISCHARGING DOES NOT ALLOW OR PERMIT VESSEL TO MEET THE ABOVE WARRANTY EVEN IF THE VESSEL IS CAPABLE OF DOING SO OR REQUIRES DISCHARGING GRADES CONSECUTIVELY, THE MASTER SHALL, EXCEPT IN THE CASE OF SHIP TO SHIP TRANSFER (LIGHTERING OPERATION) OR OFFSHORE TERMINAL, FORTHWITH ISSUE A LETTER OF PROTEST (WHICH SHOULD IF PRACTICABLE BE ACKNOWLEDGED) TO SUCH PORT OR PLACE. ANY PUMPING TIME LOST SOLELY DUE TO RESTRICTIONS IMPOSED BY THE PORT OR PLACE OF DISCHARGE SHALL COUNT AS LAYTIME OR IF THE VESSEL IS ON DEMURRAGE AS TIME ON DEMURRAGE.</w:t>
-      </w:r>
-    </w:p>
-    <w:p>
-      <w:pPr>
-        <w:pStyle w:val="Heading1"/>
-        <w:numPr>
-          <w:ilvl w:val="0"/>
-          <w:numId w:val="3"/>
-        </w:numPr>
-      </w:pPr>
-      <w:r>
-        <w:rPr/>
-        <w:t>Dues Taxes Wharfage</w:t>
-      </w:r>
-    </w:p>
-    <w:p>
-      <w:pPr>
-        <w:pStyle w:val="ListParagraph"/>
-        <w:numPr>
-          <w:ilvl w:val="1"/>
-          <w:numId w:val="3"/>
-        </w:numPr>
-      </w:pPr>
-      <w:r>
-        <w:rPr/>
-        <w:t>The Charterer shall pay all taxes, dues and other charges on the cargo, including but not limited to Customs overtime on the cargo, Venezuelan Habilitation Tax, C.I.M. Taxes at Le Havre and Portuguese Imposto de Comercio Maritime. The Charterer shall also pay all taxes on freight at loading or discharging ports and any unusual taxes, assessments and governmental charges which are not presently in effect but which may be imposed in the future on the Vessel or freight. The Owner shall pay all dues and other charges on the Vessel (whether or not such dues or charges are assessed on the basis of quantity of cargo), including but not limited to French droits de quai and Spanish derramas taxes. The Vessel shall be free of charges for the use of any wharf, dock, place or mooring facility arranged by the Charterer for the purpose of loading or discharging cargo; however, the Owner shall be responsible for charges for such berth when used solely for Vessel's purposes, such as awaiting Owner's orders, tank cleaning, repairs, etc. before, during or after loading or discharging.</w:t>
-      </w:r>
-    </w:p>
-    <w:p>
-      <w:pPr>
-        <w:pStyle w:val="ListParagraph"/>
-        <w:numPr>
-          <w:ilvl w:val="1"/>
-          <w:numId w:val="3"/>
-        </w:numPr>
-      </w:pPr>
-      <w:r>
-        <w:rPr/>
-        <w:t>ANY TAXES AND/OR DUES ON CARGO AND/OR FREIGHT TO BE FOR CHARTERERS ACCOUNT AND SETTLED DIRECTLY BY THEM. ANY TAXES AND/OR DUES ON VESSEL TO BE FOR OWNERS ACCOUNT. THIS CLAUSE NO TIME BAR FOR CHINESE TAX.</w:t>
-      </w:r>
-    </w:p>
-    <w:p>
-      <w:pPr>
-        <w:pStyle w:val="Heading1"/>
-        <w:numPr>
-          <w:ilvl w:val="0"/>
-          <w:numId w:val="3"/>
-        </w:numPr>
-      </w:pPr>
-      <w:r>
-        <w:rPr/>
         <w:t>Limitation of Liability</w:t>
       </w:r>
     </w:p>
@@ -1990,214 +2081,6 @@
       <w:r>
         <w:rPr/>
         <w:t>Any provision of this Charter to the contrary notwithstanding, the Owner shall have the benefit of all limitations of, and exemptions from, liability accorded to the owner or chartered owner of vessels by any statute or rule of law for the time being in force.</w:t>
-      </w:r>
-    </w:p>
-    <w:p>
-      <w:pPr>
-        <w:pStyle w:val="Heading1"/>
-        <w:numPr>
-          <w:ilvl w:val="0"/>
-          <w:numId w:val="3"/>
-        </w:numPr>
-      </w:pPr>
-      <w:r>
-        <w:rPr/>
-        <w:t>Ice</w:t>
-      </w:r>
-    </w:p>
-    <w:p>
-      <w:pPr>
-        <w:pStyle w:val="ListParagraph"/>
-        <w:numPr>
-          <w:ilvl w:val="1"/>
-          <w:numId w:val="3"/>
-        </w:numPr>
-      </w:pPr>
-      <w:r>
-        <w:rPr/>
-        <w:t>ICE. In case port of loading or discharge should be inaccessible owing to ice, the Vessel shall direct her course according to Master's judgment, notifying by telegraph or radio, if available, the Charterers, shipper or consignee, who is bound to telegraph or radio orders for another port, which is free from ice and where there are facilities for the loading or reception of the cargo in bulk. The whole of the time occupied from the time the Vessel is diverted by reason of the ice until her arrival at an icefree port of loading or discharge, as the case may be, shall be paid for by the Charterer at the demurrage rate stipulated in Part I.</w:t>
-      </w:r>
-    </w:p>
-    <w:p>
-      <w:pPr>
-        <w:pStyle w:val="ListParagraph"/>
-        <w:numPr>
-          <w:ilvl w:val="1"/>
-          <w:numId w:val="3"/>
-        </w:numPr>
-      </w:pPr>
-      <w:r>
-        <w:rPr/>
-        <w:t>If on account of ice the Master considers it dangerous to enter or remain at any loading or discharging place for fear of the Vessel being frozen in or damaged, the Master shall communicate by telegraph or radio, if available, with the Charterer, shipper or consignee of the cargo, who shall telegraph or radio him in reply, giving orders to proceed to another port as per Clause 14 (a) where there is no danger of ice and where there are the necessary facilities for the loading or reception of the cargo in bulk, or to remain at the original port at their risk, and in either case Charterer to pay for the time that the Vessel may be delayed, at the demurrage rate stipulated in Part I.</w:t>
-      </w:r>
-    </w:p>
-    <w:p>
-      <w:pPr>
-        <w:pStyle w:val="ListParagraph"/>
-        <w:numPr>
-          <w:ilvl w:val="1"/>
-          <w:numId w:val="3"/>
-        </w:numPr>
-      </w:pPr>
-      <w:r>
-        <w:rPr/>
-        <w:t>VESSEL TO NEVER TRADE IN ICE / ICELIKE CONDITIONS / SLUSH / FOLLOW ICE BREAKER.</w:t>
-      </w:r>
-    </w:p>
-    <w:p>
-      <w:pPr>
-        <w:pStyle w:val="Heading1"/>
-        <w:numPr>
-          <w:ilvl w:val="0"/>
-          <w:numId w:val="3"/>
-        </w:numPr>
-      </w:pPr>
-      <w:r>
-        <w:rPr/>
-        <w:t>Two or More Ports Counting as One</w:t>
-      </w:r>
-    </w:p>
-    <w:p>
-      <w:pPr>
-        <w:pStyle w:val="ListParagraph"/>
-        <w:numPr>
-          <w:ilvl w:val="1"/>
-          <w:numId w:val="3"/>
-        </w:numPr>
-      </w:pPr>
-      <w:r>
-        <w:rPr/>
-        <w:t>To the extent that the freight rate standard of reference specified in Part I F hereof provides for special groupings or combinations of ports or terminals, any two or more ports or terminals within each such grouping or combination shall count as one port for purposes of calculating freight and demurrage only, subject to the following conditions:</w:t>
-      </w:r>
-    </w:p>
-    <w:p>
-      <w:pPr>
-        <w:pStyle w:val="ListParagraph"/>
-        <w:numPr>
-          <w:ilvl w:val="2"/>
-          <w:numId w:val="3"/>
-        </w:numPr>
-      </w:pPr>
-      <w:r>
-        <w:rPr/>
-        <w:t>Charterer shall pay freight at the highest rate payable under Part I F hereof for a voyage between the loading and discharge ports used by Charterer.</w:t>
-      </w:r>
-    </w:p>
-    <w:p>
-      <w:pPr>
-        <w:pStyle w:val="ListParagraph"/>
-        <w:numPr>
-          <w:ilvl w:val="2"/>
-          <w:numId w:val="3"/>
-        </w:numPr>
-      </w:pPr>
-      <w:r>
-        <w:rPr/>
-        <w:t>All charges normally incurred by reason of using more than one berth shall be for Charterer's account as provided in Clause 9 hereof.</w:t>
-      </w:r>
-    </w:p>
-    <w:p>
-      <w:pPr>
-        <w:pStyle w:val="ListParagraph"/>
-        <w:numPr>
-          <w:ilvl w:val="2"/>
-          <w:numId w:val="3"/>
-        </w:numPr>
-      </w:pPr>
-      <w:r>
-        <w:rPr/>
-        <w:t>Time consumed shifting between the ports or terminals within the particular grouping or combination shall not count as used laytime.</w:t>
-      </w:r>
-    </w:p>
-    <w:p>
-      <w:pPr>
-        <w:pStyle w:val="ListParagraph"/>
-        <w:numPr>
-          <w:ilvl w:val="2"/>
-          <w:numId w:val="3"/>
-        </w:numPr>
-      </w:pPr>
-      <w:r>
-        <w:rPr/>
-        <w:t>Time consumed shifting between berths within one of the ports or terminals of the particular grouping or combination shall count as used laytime.</w:t>
-      </w:r>
-    </w:p>
-    <w:p>
-      <w:pPr>
-        <w:pStyle w:val="Heading1"/>
-        <w:numPr>
-          <w:ilvl w:val="0"/>
-          <w:numId w:val="3"/>
-        </w:numPr>
-      </w:pPr>
-      <w:r>
-        <w:rPr/>
-        <w:t>General Cargo</w:t>
-      </w:r>
-    </w:p>
-    <w:p>
-      <w:pPr>
-        <w:pStyle w:val="ListParagraph"/>
-        <w:numPr>
-          <w:ilvl w:val="1"/>
-          <w:numId w:val="3"/>
-        </w:numPr>
-      </w:pPr>
-      <w:r>
-        <w:rPr/>
-        <w:t>The Charterer shall not be permitted to ship any packaged goods or nonliquid bulk cargo of any description; the cargo the Vessel is to load under this Charter is to consist only of liquid bulk cargo as specified in Clause I.</w:t>
-      </w:r>
-    </w:p>
-    <w:p>
-      <w:pPr>
-        <w:pStyle w:val="ListParagraph"/>
-        <w:numPr>
-          <w:ilvl w:val="1"/>
-          <w:numId w:val="3"/>
-        </w:numPr>
-      </w:pPr>
-      <w:r>
-        <w:rPr/>
-        <w:t>ARGENTINA CARGO RETENTION CLAUSE / GENERAL CARGO RETENTION CLAUSE</w:t>
-      </w:r>
-    </w:p>
-    <w:p>
-      <w:pPr>
-        <w:pStyle w:val="ListParagraph"/>
-        <w:numPr>
-          <w:ilvl w:val="2"/>
-          <w:numId w:val="3"/>
-        </w:numPr>
-      </w:pPr>
-      <w:r>
-        <w:rPr/>
-        <w:t>IN THE EVENT THAT ANY CARGO REMAINS ON BOARD UPON COMPLETION OF DISCHARGE, THE CHARTERERS SHALL HAVE THE RIGHT TO CLAIM FROM OWNERS AN AMOUNT EQUAL TO THE FOB PORT LOADING VALUE OF SUCH CARGO PLUS VOYAGE FREIGHT DUE WITH RESPECT THERETO PROVIDED THAT THE VOLUME OF CARGO REMAINING ON BOARD IS PUMPABLE AND REACHABLE BY THE VESSEL’S FIXED PUMPS, OR WOULD HAVE BEEN PUMPABLE AND REACHABLE BUT FOR THE FAULT OF NEGLIGENCE OF THE OWNERS, THE MASTER, THE VESSEL OR HER CREW, AS DETERMINED BY AN INDEPENDENT SURVEYOR APPOINTED BY CHARTERERS AND ACCEPTABLE TO BOTH THE OWNERS AND CHARTERERS, WHOSE FINDINGS SHALL BE FINAL AND BINDING. ANY ACTION OR LACK OF ACTION IN ACCORDANCE WITH THIS PROVISION SHALL BE WITHOUT PREJUDICE TO ANY RIGHTS OR OBLIGATIONS OF THE CHARTERERS. FOR THE PURPOSES OF THIS CLAUSE, ANY SURVEYOR FROM AN INTERNATIONALLY REPUTABLE SURVEYOR COMPANY SHALL BE CONSIDERED ACCEPTABLE TO BOTH THE OWNERS AND THE CHARTERERS.</w:t>
-      </w:r>
-    </w:p>
-    <w:p>
-      <w:pPr>
-        <w:pStyle w:val="Heading1"/>
-        <w:numPr>
-          <w:ilvl w:val="0"/>
-          <w:numId w:val="3"/>
-        </w:numPr>
-      </w:pPr>
-      <w:r>
-        <w:rPr/>
-        <w:t>Both to Blame</w:t>
-      </w:r>
-    </w:p>
-    <w:p>
-      <w:pPr>
-        <w:pStyle w:val="ListParagraph"/>
-        <w:numPr>
-          <w:ilvl w:val="1"/>
-          <w:numId w:val="3"/>
-        </w:numPr>
-      </w:pPr>
-      <w:r>
-        <w:rPr/>
-        <w:t>If the Vessel comes into collision with another ship as a result of the negligence of the other ship and any act, neglect or default of the Master, mariner, pilot or the servants of the Owner in the navigation or in the management of the Vessel, the owners of the cargo carried hereunder shall indemnify the Owner against all loss or liability to the other or noncarrying ship or her owners in so far as such loss or liability represents loss of, or damage to, or any claim whatsoever of the owners of said cargo, paid or payable by the other or recovered by the other or noncarrying ship or her owners as part of their claim against the carrying ship or Owner. The foregoing provisions shall also apply where the owners, operators or those in charge of any ships or objects other than, or in addition to, the colliding ships or object are at fault in respect of a collision or contact.</w:t>
       </w:r>
     </w:p>
     <w:p>
@@ -2265,6 +2148,97 @@
       </w:pPr>
       <w:r>
         <w:rPr/>
+        <w:t>Sinochem Standard Chartering Terms (113)</w:t>
+      </w:r>
+    </w:p>
+    <w:p>
+      <w:pPr>
+        <w:pStyle w:val="ListParagraph"/>
+        <w:numPr>
+          <w:ilvl w:val="1"/>
+          <w:numId w:val="3"/>
+        </w:numPr>
+      </w:pPr>
+      <w:r>
+        <w:rPr/>
+        <w:t>CLS 2. DELETE, NOT APPLICABLE</w:t>
+      </w:r>
+    </w:p>
+    <w:p>
+      <w:pPr>
+        <w:pStyle w:val="ListParagraph"/>
+        <w:numPr>
+          <w:ilvl w:val="1"/>
+          <w:numId w:val="3"/>
+        </w:numPr>
+      </w:pPr>
+      <w:r>
+        <w:rPr/>
+        <w:t>CLS 5. DELETE "1600HRS" AND INSERT "2359HRS". AT END INSERT "OR 24HRS AFTER N.O.R, WHICHEVER OCCUR FIRST"</w:t>
+      </w:r>
+    </w:p>
+    <w:p>
+      <w:pPr>
+        <w:pStyle w:val="ListParagraph"/>
+        <w:numPr>
+          <w:ilvl w:val="1"/>
+          <w:numId w:val="3"/>
+        </w:numPr>
+      </w:pPr>
+      <w:r>
+        <w:rPr/>
+        <w:t>CLS 6. AT END INSERT "PROVIDED COMPETITIVE</w:t>
+      </w:r>
+    </w:p>
+    <w:p>
+      <w:pPr>
+        <w:pStyle w:val="ListParagraph"/>
+        <w:numPr>
+          <w:ilvl w:val="1"/>
+          <w:numId w:val="3"/>
+        </w:numPr>
+      </w:pPr>
+      <w:r>
+        <w:rPr/>
+        <w:t>CLS 7. DELETE, NOT APPLICABLE</w:t>
+      </w:r>
+    </w:p>
+    <w:p>
+      <w:pPr>
+        <w:pStyle w:val="ListParagraph"/>
+        <w:numPr>
+          <w:ilvl w:val="1"/>
+          <w:numId w:val="3"/>
+        </w:numPr>
+      </w:pPr>
+      <w:r>
+        <w:rPr/>
+        <w:t>CLS 9. DELETE, AS PER OWNER'S CLAUSE</w:t>
+      </w:r>
+    </w:p>
+    <w:p>
+      <w:pPr>
+        <w:pStyle w:val="ListParagraph"/>
+        <w:numPr>
+          <w:ilvl w:val="1"/>
+          <w:numId w:val="3"/>
+        </w:numPr>
+      </w:pPr>
+      <w:r>
+        <w:rPr/>
+        <w:t>CLS 10. INSERT “3” BEFORE “WORKING DAYS” INSERT “FREIGHT TO BE PAID IN FULL, NO DISCOUNTS TO APPLY. IF CHARTERERS HAVE ANY RECEIVABLE, THEY HAVE TO CLAIM OWNERS AS OPPOSED TO DISCOUNTING FREIGHT.”</w:t>
+      </w:r>
+    </w:p>
+    <w:p>
+      <w:pPr>
+        <w:pStyle w:val="Heading1"/>
+        <w:numPr>
+          <w:ilvl w:val="0"/>
+          <w:numId w:val="3"/>
+        </w:numPr>
+      </w:pPr>
+      <w:r>
+        <w:rPr/>
         <w:t>Crew Change Option</w:t>
       </w:r>
     </w:p>
@@ -2591,526 +2565,6 @@
       <w:r>
         <w:rPr/>
         <w:t>IN CHOPT TO PART CARGO DISCH AT IRASANCAGAYAN DE ORO–VILLANUEVA RANGE AND DAVAOGENERAL SANTOS RANGE PRIOR ENROUTE TO FINAL DISPORT AS PER AGREED RANGE.</w:t>
-      </w:r>
-    </w:p>
-    <w:p>
-      <w:pPr>
-        <w:pStyle w:val="Heading1"/>
-        <w:numPr>
-          <w:ilvl w:val="0"/>
-          <w:numId w:val="3"/>
-        </w:numPr>
-      </w:pPr>
-      <w:r>
-        <w:rPr/>
-        <w:t>Cargo Dyeing / Adding Additives</w:t>
-      </w:r>
-    </w:p>
-    <w:p>
-      <w:pPr>
-        <w:pStyle w:val="ListParagraph"/>
-        <w:numPr>
-          <w:ilvl w:val="1"/>
-          <w:numId w:val="3"/>
-        </w:numPr>
-      </w:pPr>
-      <w:r>
-        <w:rPr/>
-        <w:t>CHARTERERS SHALL ALSO HAVE THE OPTION TO DYE / ADD ADDITIVES TO THE CARGO ON BOARD THE VESSEL, PROVIDED THIS IS CARRIED OUT OR SUPERVISED BY QUALIFIED PERSONNEL AND THE DYE IS LIQUID AND ACCEPTABLE TO OWNER. MSDS TO BE PROVIDED TO OWNER FOR SCREENING AND ACCEPTANCE. SUCH OPERATION TO BE AT CHARTERERS’ TIME AND EXPENSE. CHARTERER TO PROVIDE LOI IN OWNER'S WORDING FOR SUCH OPERATIONS.</w:t>
-      </w:r>
-    </w:p>
-    <w:p>
-      <w:pPr>
-        <w:pStyle w:val="Heading1"/>
-        <w:numPr>
-          <w:ilvl w:val="0"/>
-          <w:numId w:val="3"/>
-        </w:numPr>
-      </w:pPr>
-      <w:r>
-        <w:rPr/>
-        <w:t>Suez Ballast and Deballasting Clause</w:t>
-      </w:r>
-    </w:p>
-    <w:p>
-      <w:pPr>
-        <w:pStyle w:val="ListParagraph"/>
-        <w:numPr>
-          <w:ilvl w:val="1"/>
-          <w:numId w:val="3"/>
-        </w:numPr>
-      </w:pPr>
-      <w:r>
-        <w:rPr/>
-        <w:t>VSL TO FOLLOW LOCAL REGULATIONS AT SUEZ REGARDING INTAKE OF BALLAST INTO CARGO TANKS IN ORDER TO MAINTAIN 10M FREEBOARD. ALSO, VSL IS ABLE TO DEBALLAST INTO SHORE FACILITY AND LOAD CARGO AT THE SAME TIME IF SHORE FACILITIES PERMIT, CHRTRS TO ISSUE LOI ACCORDINGLY. COST OF PUMPING BACK THE BALLAST WILL BE ON OWNERS ACCOUNT, TIME WILL BE FOR CHARTERERS ACCOUNT. IN CASE VESSEL IS NOT ABLE TO DEBALLAST AND LOAD SIMULTANEOUSLY, TIME AND COST FOR DEBALLASTING WILL BE ON OWNER’S ACCOUNT.</w:t>
-      </w:r>
-    </w:p>
-    <w:p>
-      <w:pPr>
-        <w:pStyle w:val="Heading1"/>
-        <w:numPr>
-          <w:ilvl w:val="0"/>
-          <w:numId w:val="3"/>
-        </w:numPr>
-      </w:pPr>
-      <w:r>
-        <w:rPr/>
-        <w:t>Slop Tanks for Loading at Suez</w:t>
-      </w:r>
-    </w:p>
-    <w:p>
-      <w:pPr>
-        <w:pStyle w:val="ListParagraph"/>
-        <w:numPr>
-          <w:ilvl w:val="1"/>
-          <w:numId w:val="3"/>
-        </w:numPr>
-      </w:pPr>
-      <w:r>
-        <w:rPr/>
-        <w:t>VSL TO PROVIDE BOTH SLOP TANKS FOR LOADING CARGO PROVIDED DESLOPPING FACILITIES AVAILABLE AT PORT SUEZ.</w:t>
-      </w:r>
-    </w:p>
-    <w:p>
-      <w:pPr>
-        <w:pStyle w:val="Heading1"/>
-        <w:numPr>
-          <w:ilvl w:val="0"/>
-          <w:numId w:val="3"/>
-        </w:numPr>
-      </w:pPr>
-      <w:r>
-        <w:rPr/>
-        <w:t>Japanese Superintendent Requirement</w:t>
-      </w:r>
-    </w:p>
-    <w:p>
-      <w:pPr>
-        <w:pStyle w:val="ListParagraph"/>
-        <w:numPr>
-          <w:ilvl w:val="1"/>
-          <w:numId w:val="3"/>
-        </w:numPr>
-      </w:pPr>
-      <w:r>
-        <w:rPr/>
-        <w:t>AT JAPAN, OWNERS TO ARRANGE FOR JAPANESE SPEAKING SUPERINTENDENT AT OWNER'S TIME AND EXPENSES.</w:t>
-      </w:r>
-    </w:p>
-    <w:p>
-      <w:pPr>
-        <w:pStyle w:val="Heading1"/>
-        <w:numPr>
-          <w:ilvl w:val="0"/>
-          <w:numId w:val="3"/>
-        </w:numPr>
-      </w:pPr>
-      <w:r>
-        <w:rPr/>
-        <w:t>Floating Storage Prohibition</w:t>
-      </w:r>
-    </w:p>
-    <w:p>
-      <w:pPr>
-        <w:pStyle w:val="ListParagraph"/>
-        <w:numPr>
-          <w:ilvl w:val="1"/>
-          <w:numId w:val="3"/>
-        </w:numPr>
-      </w:pPr>
-      <w:r>
-        <w:rPr/>
-        <w:t>Charterers not allowed to use ship as floating storage without Owners consent.</w:t>
-      </w:r>
-    </w:p>
-    <w:p>
-      <w:pPr>
-        <w:pStyle w:val="Heading1"/>
-        <w:numPr>
-          <w:ilvl w:val="0"/>
-          <w:numId w:val="3"/>
-        </w:numPr>
-      </w:pPr>
-      <w:r>
-        <w:rPr/>
-        <w:t>Ice Trading Prohibition</w:t>
-      </w:r>
-    </w:p>
-    <w:p>
-      <w:pPr>
-        <w:pStyle w:val="ListParagraph"/>
-        <w:numPr>
-          <w:ilvl w:val="1"/>
-          <w:numId w:val="3"/>
-        </w:numPr>
-      </w:pPr>
-      <w:r>
-        <w:rPr/>
-        <w:t>Vessel to never trade in ice / icelike conditions / slush / follow ice breaker.</w:t>
-      </w:r>
-    </w:p>
-    <w:p>
-      <w:pPr>
-        <w:pStyle w:val="Heading1"/>
-        <w:numPr>
-          <w:ilvl w:val="0"/>
-          <w:numId w:val="3"/>
-        </w:numPr>
-      </w:pPr>
-      <w:r>
-        <w:rPr/>
-        <w:t>Bunkering on Laden Passage</w:t>
-      </w:r>
-    </w:p>
-    <w:p>
-      <w:pPr>
-        <w:pStyle w:val="ListParagraph"/>
-        <w:numPr>
-          <w:ilvl w:val="1"/>
-          <w:numId w:val="3"/>
-        </w:numPr>
-      </w:pPr>
-      <w:r>
-        <w:rPr/>
-        <w:t>Owners option to bunker on laden passage. Charterers to be notified in advance of Owner's bunkering plans and time for bunkering to be for Owner's account. If Charterer request, Owners shall speed up to compensate the lost time due to bunkering. All cost for speed up shall be on Owners’ account. Once Owners have sped up the ship and recovered the time lost due to bunkering on laden passage, then if Charterers still want to speed up the ship then from that point onwards Charterers to pay for extra bunkers.</w:t>
-      </w:r>
-    </w:p>
-    <w:p>
-      <w:pPr>
-        <w:pStyle w:val="Heading1"/>
-        <w:numPr>
-          <w:ilvl w:val="0"/>
-          <w:numId w:val="3"/>
-        </w:numPr>
-      </w:pPr>
-      <w:r>
-        <w:rPr/>
-        <w:t>Declaration of Disports</w:t>
-      </w:r>
-    </w:p>
-    <w:p>
-      <w:pPr>
-        <w:pStyle w:val="ListParagraph"/>
-        <w:numPr>
-          <w:ilvl w:val="1"/>
-          <w:numId w:val="3"/>
-        </w:numPr>
-      </w:pPr>
-      <w:r>
-        <w:rPr/>
-        <w:t>If Hong Kong / Philippines discharge then Charterers to declare final discharge port upon sailing load port.</w:t>
-      </w:r>
-    </w:p>
-    <w:p>
-      <w:pPr>
-        <w:pStyle w:val="Heading1"/>
-        <w:numPr>
-          <w:ilvl w:val="0"/>
-          <w:numId w:val="3"/>
-        </w:numPr>
-      </w:pPr>
-      <w:r>
-        <w:rPr/>
-        <w:t>Deadweight Remeasurement Option</w:t>
-      </w:r>
-    </w:p>
-    <w:p>
-      <w:pPr>
-        <w:pStyle w:val="ListParagraph"/>
-        <w:numPr>
-          <w:ilvl w:val="1"/>
-          <w:numId w:val="3"/>
-        </w:numPr>
-      </w:pPr>
-      <w:r>
-        <w:rPr/>
-        <w:t>Charterers have options to request Owners to remeasure vessel deadweight to the multiple loadlines vessel have, max one time of all time and cost for remeasurement for Owners’ account always subject to Owner’s and Master’s approval not to be unreasonably withheld.</w:t>
-      </w:r>
-    </w:p>
-    <w:p>
-      <w:pPr>
-        <w:pStyle w:val="Heading1"/>
-        <w:numPr>
-          <w:ilvl w:val="0"/>
-          <w:numId w:val="3"/>
-        </w:numPr>
-      </w:pPr>
-      <w:r>
-        <w:rPr/>
-        <w:t>Piracy Costs and Clause</w:t>
-      </w:r>
-    </w:p>
-    <w:p>
-      <w:pPr>
-        <w:pStyle w:val="ListParagraph"/>
-        <w:numPr>
-          <w:ilvl w:val="1"/>
-          <w:numId w:val="3"/>
-        </w:numPr>
-      </w:pPr>
-      <w:r>
-        <w:rPr/>
-        <w:t>All piracy costs for Indian Ocean and GOA transit for Owner’s account.</w:t>
-      </w:r>
-    </w:p>
-    <w:p>
-      <w:pPr>
-        <w:pStyle w:val="ListParagraph"/>
-        <w:numPr>
-          <w:ilvl w:val="1"/>
-          <w:numId w:val="3"/>
-        </w:numPr>
-      </w:pPr>
-      <w:r>
-        <w:rPr/>
-        <w:t>Piracy Clause (not applicable for this voyage):</w:t>
-      </w:r>
-    </w:p>
-    <w:p>
-      <w:pPr>
-        <w:pStyle w:val="ListParagraph"/>
-        <w:numPr>
-          <w:ilvl w:val="2"/>
-          <w:numId w:val="3"/>
-        </w:numPr>
-      </w:pPr>
-      <w:r>
-        <w:rPr/>
-        <w:t>If piracy activity or the threat thereof requires that Owners deviate and choose an alternative route, change of Charter Party speed, await convoy and/or other assistance and/or change port rotation in order to ensure the safety of the crew, vessel and/or cargoes, any additional costs for bunkers, heating, nitrogen, inhibitor, including costs for employment of private guards and/or engaging naval vessel(s) protection to be shared equally by Charterers and Owners irrespective of whether the relevant Charterer intends to load or discharge in the affected area or transit through the area.</w:t>
-      </w:r>
-    </w:p>
-    <w:p>
-      <w:pPr>
-        <w:pStyle w:val="ListParagraph"/>
-        <w:numPr>
-          <w:ilvl w:val="2"/>
-          <w:numId w:val="3"/>
-        </w:numPr>
-      </w:pPr>
-      <w:r>
-        <w:rPr/>
-        <w:t>Any loss of time due to vessel deviation, choose an alternative route, awaiting daylight transit, change of Charterparty speed, await a convoy and/or other assistance and/or change port rotation as stipulated above, to be compensated by the Charterers on basis of the half of demurrage rate agreed in the Charter Party. This clause takes effect irrespective of whether the area is classified as a “war risk zone” by insurers, hence it is within Owners’ and/or the Master’s sole discretion to impose the measures they deem necessary in order to ensure the safety and integrity of the crew, vessel and cargoes.</w:t>
-      </w:r>
-    </w:p>
-    <w:p>
-      <w:pPr>
-        <w:pStyle w:val="Heading1"/>
-        <w:numPr>
-          <w:ilvl w:val="0"/>
-          <w:numId w:val="3"/>
-        </w:numPr>
-      </w:pPr>
-      <w:r>
-        <w:rPr/>
-        <w:t>Speed Clause</w:t>
-      </w:r>
-    </w:p>
-    <w:p>
-      <w:pPr>
-        <w:pStyle w:val="ListParagraph"/>
-        <w:numPr>
-          <w:ilvl w:val="1"/>
-          <w:numId w:val="3"/>
-        </w:numPr>
-      </w:pPr>
-      <w:r>
-        <w:rPr/>
-        <w:t>CHARTERERS HAVE THE OPTION TO INCREASE VESSEL FROM CP SPEED TO ANY SPEED UPTO MAXIMUM VESSEL SPEED AS DECLARED BY MASTER/OWNERS. ALL ADDITIONAL BUNKER CONSUMPTION IE BUNKERS CONSUMED IN EXCESS OF WHAT WOULD BE USED BASIS PERFORMING THE VOYAGE AT CP SPEED, SHALL BE FOR CHARTERER’S ACCOUNT AND AS PER MASTER’S SOF. ALL BASIS WSNP AT MASTER DISCRETION.</w:t>
-      </w:r>
-    </w:p>
-    <w:p>
-      <w:pPr>
-        <w:pStyle w:val="ListParagraph"/>
-        <w:numPr>
-          <w:ilvl w:val="1"/>
-          <w:numId w:val="3"/>
-        </w:numPr>
-      </w:pPr>
-      <w:r>
-        <w:rPr/>
-        <w:t>CHARTERER SHALL ALSO HAVE THE OPTION TO REQUEST THE VESSEL TO REDUCE HER SPEED ON LADEN PASSAGE. ADDITIONAL VOYAGE TIME SHALL COUNT AGAINST LAYTIME OR TIME ON DEMURRAGE, IF VESSEL IS ON DEMURRAGE AND THE VALUE OF ANY BUNKERS SAVED SHALL BE DEDUCTED FROM ANY DEMURRAGE CLAIM OWNER(S) MAY HAVE UNDER THIS CHARTERPARY WITH THE VALUE BEING CALCULATED AT REPLACEMENT PRICE. OWNER SHALL PROVIDE DOCUMENTATION TO FULLY SUPPORT THE CLAIMS AND CALCULATIONS UNDER THIS CLAUSE.</w:t>
-      </w:r>
-    </w:p>
-    <w:p>
-      <w:pPr>
-        <w:pStyle w:val="Heading1"/>
-        <w:numPr>
-          <w:ilvl w:val="0"/>
-          <w:numId w:val="3"/>
-        </w:numPr>
-      </w:pPr>
-      <w:r>
-        <w:rPr/>
-        <w:t>Discharge/Reload/Topup Clause</w:t>
-      </w:r>
-    </w:p>
-    <w:p>
-      <w:pPr>
-        <w:pStyle w:val="ListParagraph"/>
-        <w:numPr>
-          <w:ilvl w:val="1"/>
-          <w:numId w:val="3"/>
-        </w:numPr>
-      </w:pPr>
-      <w:r>
-        <w:rPr/>
-        <w:t>CHARTERERS HAVE OPTIONS TO ORDER THE VESSEL TO TOPUP AND/OR DISCHARGE AND/OR BACKLOAD A PART OR FULL CARGO (MAXIMUM TWO THREE TIMES) AT ANY PORT(S) WITHIN THE AGREED DISCHARGE RANGES, PRIOR TO FINAL DISCHARGE WITHIN AGREED DISCHARGE RANGE.</w:t>
-      </w:r>
-    </w:p>
-    <w:p>
-      <w:pPr>
-        <w:pStyle w:val="ListParagraph"/>
-        <w:numPr>
-          <w:ilvl w:val="1"/>
-          <w:numId w:val="3"/>
-        </w:numPr>
-      </w:pPr>
-      <w:r>
-        <w:rPr/>
-        <w:t>TANK CLEANING, IF REQUIRED, SHALL BE DONE AT CHARTERERS’ TIME (AT DEMURRAGE RATE) AND COSTS (INCLUDING BUT NOT LIMITED TO BUNKERS CONSUMED, ADDITIONAL PORT COSTS).</w:t>
-      </w:r>
-    </w:p>
-    <w:p>
-      <w:pPr>
-        <w:pStyle w:val="ListParagraph"/>
-        <w:numPr>
-          <w:ilvl w:val="1"/>
-          <w:numId w:val="3"/>
-        </w:numPr>
-      </w:pPr>
-      <w:r>
-        <w:rPr/>
-        <w:t>IF CHARTERERS SPECIFICALLY REQUESTED OWNERS/MASTER NOT TO PERFORM ANY TANK CLEANING FOR BACKLOADING OPERATION, CHARTERERS TO ISSUE LOI IN OWNERS PNI CLUB WORDING FOR SUCH OPERATIONS. CHARTERERS SHALL PAY IN RESPECT OF TOPUP AND/OR DISCHARGE AND/OR BACKLOAD AS FOLLOWS:</w:t>
-      </w:r>
-    </w:p>
-    <w:p>
-      <w:pPr>
-        <w:pStyle w:val="ListParagraph"/>
-        <w:numPr>
-          <w:ilvl w:val="1"/>
-          <w:numId w:val="3"/>
-        </w:numPr>
-      </w:pPr>
-      <w:r>
-        <w:rPr/>
-        <w:t>IF VESSEL IS FIXED ON A WORLDSCALE RATE, FREIGHT SHALL ALWAYS BE PAID FOR ALL PORTS CALLED FOR THE CARGO OPERATION OF THE WHOLE VOYAGE AT THE RATE(S) SPECIFIED IN PART I ON THE LARGEST CARGO QUANTITY CARRIED ON ANY OCEAN LEG. SHIFTING CLAUSE SHALL APPLY IF THERE ARE MORE THAN ONE BERTH CALLED WITHIN ONE PORT CALL.</w:t>
-      </w:r>
-    </w:p>
-    <w:p>
-      <w:pPr>
-        <w:pStyle w:val="ListParagraph"/>
-        <w:numPr>
-          <w:ilvl w:val="1"/>
-          <w:numId w:val="3"/>
-        </w:numPr>
-      </w:pPr>
-      <w:r>
-        <w:rPr/>
-        <w:t>IF FREIGHT IS FIXED ON A LUMPSUM BASIS, ALL ADDITIONAL EXPENSES, INCLUDING BUNKERS CONSUMED (AT LAST PURCHASED PRICE) OVER AND ABOVE THOSE REQUIRED TO LOAD AND DISCHARGE ONE FULL CARGO, ADDITIONAL PORT COSTS WHICH INCLUDING ADDITIONAL AGENCY COSTS, AND ANY ADDITIONAL DOMESTIC SHIPPING LICENSE REQUIRED FOR SAME, SHALL BE FOR CHARTERERS’ ACCOUNT, WHICH TO BE PAID BY OWNERS FIRST AND REIMBURSED BY CHARTERERS BASIS OWNERS’ FULL DOCUMENTED CLAIMS. IN CASE OF ONE PORT CALL ONLY FOR TOPUP AND/OR DISCHARGE AND/OR BACKLOAD, SHIFTING CLAUSE SHALL APPLY IF THERE ARE MORE THAN ONE BERTH CALLED WITHIN ONE PORT CALL. IN CASE OF MULTIPLE PORT CALLS FOR TOPUP AND/OR DISCHARGE AND/OR BACKLOAD, INTERIM PORT CLAUSE SHALL APPLY.</w:t>
-      </w:r>
-    </w:p>
-    <w:p>
-      <w:pPr>
-        <w:pStyle w:val="Heading1"/>
-        <w:numPr>
-          <w:ilvl w:val="0"/>
-          <w:numId w:val="3"/>
-        </w:numPr>
-      </w:pPr>
-      <w:r>
-        <w:rPr/>
-        <w:t>South Korea Anchorage Dues</w:t>
-      </w:r>
-    </w:p>
-    <w:p>
-      <w:pPr>
-        <w:pStyle w:val="ListParagraph"/>
-        <w:numPr>
-          <w:ilvl w:val="1"/>
-          <w:numId w:val="3"/>
-        </w:numPr>
-      </w:pPr>
-      <w:r>
-        <w:rPr/>
-        <w:t>S.KOREA ANCHORAGE DUES FOR AWAITING BERTH, FIRST 48 HOURS FOR OWNERS' ACCOUNT, THEREAFTER FOR CHARTERERS.</w:t>
-      </w:r>
-    </w:p>
-    <w:p>
-      <w:pPr>
-        <w:pStyle w:val="Heading1"/>
-        <w:numPr>
-          <w:ilvl w:val="0"/>
-          <w:numId w:val="3"/>
-        </w:numPr>
-      </w:pPr>
-      <w:r>
-        <w:rPr/>
-        <w:t>Quarantine Station Laytime at Korean Ports</w:t>
-      </w:r>
-    </w:p>
-    <w:p>
-      <w:pPr>
-        <w:pStyle w:val="ListParagraph"/>
-        <w:numPr>
-          <w:ilvl w:val="1"/>
-          <w:numId w:val="3"/>
-        </w:numPr>
-      </w:pPr>
-      <w:r>
-        <w:rPr/>
-        <w:t>IN CASE VESSEL ARRIVED AT QUARANTINE STATION AT KOREAN PORT AND TENDER NOTICE OF READINESS TO LOAD/DISCHARGE BETWEEN 18:00 AND 24:00 HOURS, LAYTIME SHALL COUNT FROM 06:00 HOURS THE NEXT DAY.</w:t>
-      </w:r>
-    </w:p>
-    <w:p>
-      <w:pPr>
-        <w:pStyle w:val="Heading1"/>
-        <w:numPr>
-          <w:ilvl w:val="0"/>
-          <w:numId w:val="3"/>
-        </w:numPr>
-      </w:pPr>
-      <w:r>
-        <w:rPr/>
-        <w:t>Supervisor for Safe Berthing in S. Korea</w:t>
-      </w:r>
-    </w:p>
-    <w:p>
-      <w:pPr>
-        <w:pStyle w:val="ListParagraph"/>
-        <w:numPr>
-          <w:ilvl w:val="1"/>
-          <w:numId w:val="3"/>
-        </w:numPr>
-      </w:pPr>
-      <w:r>
-        <w:rPr/>
-        <w:t>If required, a supervisor who is nominated by terminal but provided competitive at S.Korea should attend the safe berthing and loading at owners' account.</w:t>
-      </w:r>
-    </w:p>
-    <w:p>
-      <w:pPr>
-        <w:pStyle w:val="Heading1"/>
-        <w:numPr>
-          <w:ilvl w:val="0"/>
-          <w:numId w:val="3"/>
-        </w:numPr>
-      </w:pPr>
-      <w:r>
-        <w:rPr/>
-        <w:t>Chinese Cargo Documentation Clause</w:t>
-      </w:r>
-    </w:p>
-    <w:p>
-      <w:pPr>
-        <w:pStyle w:val="ListParagraph"/>
-        <w:numPr>
-          <w:ilvl w:val="1"/>
-          <w:numId w:val="3"/>
-        </w:numPr>
-      </w:pPr>
-      <w:r>
-        <w:rPr/>
-        <w:t>Charterers are responsible for proper cargo documentation incl import license for discharge in China.</w:t>
       </w:r>
     </w:p>
     <w:p>
@@ -3330,20 +2784,20 @@
       </w:pPr>
       <w:r>
         <w:rPr/>
-        <w:t>TORM Voyage Orders</w:t>
-      </w:r>
-    </w:p>
-    <w:p>
-      <w:pPr>
-        <w:pStyle w:val="ListParagraph"/>
-        <w:numPr>
-          <w:ilvl w:val="1"/>
-          <w:numId w:val="3"/>
-        </w:numPr>
-      </w:pPr>
-      <w:r>
-        <w:rPr/>
-        <w:t>ALL VOYAGE ORDERS AND CHANGES TO SAME TO BE SENT ON EMAIL NOT FAX. CHARTERERS ARE NOT ALLOWED TO COMMUNICATE DIRECTLY WITH MASTER.</w:t>
+        <w:t>Floating Storage Prohibition</w:t>
+      </w:r>
+    </w:p>
+    <w:p>
+      <w:pPr>
+        <w:pStyle w:val="ListParagraph"/>
+        <w:numPr>
+          <w:ilvl w:val="1"/>
+          <w:numId w:val="3"/>
+        </w:numPr>
+      </w:pPr>
+      <w:r>
+        <w:rPr/>
+        <w:t>Charterers not allowed to use ship as floating storage without Owners consent.</w:t>
       </w:r>
     </w:p>
     <w:p>
@@ -3356,6 +2810,500 @@
       </w:pPr>
       <w:r>
         <w:rPr/>
+        <w:t>Ice Trading Prohibition</w:t>
+      </w:r>
+    </w:p>
+    <w:p>
+      <w:pPr>
+        <w:pStyle w:val="ListParagraph"/>
+        <w:numPr>
+          <w:ilvl w:val="1"/>
+          <w:numId w:val="3"/>
+        </w:numPr>
+      </w:pPr>
+      <w:r>
+        <w:rPr/>
+        <w:t>Vessel to never trade in ice / icelike conditions / slush / follow ice breaker.</w:t>
+      </w:r>
+    </w:p>
+    <w:p>
+      <w:pPr>
+        <w:pStyle w:val="Heading1"/>
+        <w:numPr>
+          <w:ilvl w:val="0"/>
+          <w:numId w:val="3"/>
+        </w:numPr>
+      </w:pPr>
+      <w:r>
+        <w:rPr/>
+        <w:t>Bunkering on Laden Passage</w:t>
+      </w:r>
+    </w:p>
+    <w:p>
+      <w:pPr>
+        <w:pStyle w:val="ListParagraph"/>
+        <w:numPr>
+          <w:ilvl w:val="1"/>
+          <w:numId w:val="3"/>
+        </w:numPr>
+      </w:pPr>
+      <w:r>
+        <w:rPr/>
+        <w:t>Owners option to bunker on laden passage. Charterers to be notified in advance of Owner's bunkering plans and time for bunkering to be for Owner's account. If Charterer request, Owners shall speed up to compensate the lost time due to bunkering. All cost for speed up shall be on Owners’ account. Once Owners have sped up the ship and recovered the time lost due to bunkering on laden passage, then if Charterers still want to speed up the ship then from that point onwards Charterers to pay for extra bunkers.</w:t>
+      </w:r>
+    </w:p>
+    <w:p>
+      <w:pPr>
+        <w:pStyle w:val="Heading1"/>
+        <w:numPr>
+          <w:ilvl w:val="0"/>
+          <w:numId w:val="3"/>
+        </w:numPr>
+      </w:pPr>
+      <w:r>
+        <w:rPr/>
+        <w:t>Declaration of Disports</w:t>
+      </w:r>
+    </w:p>
+    <w:p>
+      <w:pPr>
+        <w:pStyle w:val="ListParagraph"/>
+        <w:numPr>
+          <w:ilvl w:val="1"/>
+          <w:numId w:val="3"/>
+        </w:numPr>
+      </w:pPr>
+      <w:r>
+        <w:rPr/>
+        <w:t>If Hong Kong / Philippines discharge then Charterers to declare final discharge port upon sailing load port.</w:t>
+      </w:r>
+    </w:p>
+    <w:p>
+      <w:pPr>
+        <w:pStyle w:val="Heading1"/>
+        <w:numPr>
+          <w:ilvl w:val="0"/>
+          <w:numId w:val="3"/>
+        </w:numPr>
+      </w:pPr>
+      <w:r>
+        <w:rPr/>
+        <w:t>Deadweight Remeasurement Option</w:t>
+      </w:r>
+    </w:p>
+    <w:p>
+      <w:pPr>
+        <w:pStyle w:val="ListParagraph"/>
+        <w:numPr>
+          <w:ilvl w:val="1"/>
+          <w:numId w:val="3"/>
+        </w:numPr>
+      </w:pPr>
+      <w:r>
+        <w:rPr/>
+        <w:t>Charterers have options to request Owners to remeasure vessel deadweight to the multiple loadlines vessel have, max one time of all time and cost for remeasurement for Owners’ account always subject to Owner’s and Master’s approval not to be unreasonably withheld.</w:t>
+      </w:r>
+    </w:p>
+    <w:p>
+      <w:pPr>
+        <w:pStyle w:val="Heading1"/>
+        <w:numPr>
+          <w:ilvl w:val="0"/>
+          <w:numId w:val="3"/>
+        </w:numPr>
+      </w:pPr>
+      <w:r>
+        <w:rPr/>
+        <w:t>Piracy Costs and Clause</w:t>
+      </w:r>
+    </w:p>
+    <w:p>
+      <w:pPr>
+        <w:pStyle w:val="ListParagraph"/>
+        <w:numPr>
+          <w:ilvl w:val="1"/>
+          <w:numId w:val="3"/>
+        </w:numPr>
+      </w:pPr>
+      <w:r>
+        <w:rPr/>
+        <w:t>All piracy costs for Indian Ocean and GOA transit for Owner’s account.</w:t>
+      </w:r>
+    </w:p>
+    <w:p>
+      <w:pPr>
+        <w:pStyle w:val="ListParagraph"/>
+        <w:numPr>
+          <w:ilvl w:val="1"/>
+          <w:numId w:val="3"/>
+        </w:numPr>
+      </w:pPr>
+      <w:r>
+        <w:rPr/>
+        <w:t>Piracy Clause (not applicable for this voyage):</w:t>
+      </w:r>
+    </w:p>
+    <w:p>
+      <w:pPr>
+        <w:pStyle w:val="ListParagraph"/>
+        <w:numPr>
+          <w:ilvl w:val="2"/>
+          <w:numId w:val="3"/>
+        </w:numPr>
+      </w:pPr>
+      <w:r>
+        <w:rPr/>
+        <w:t>If piracy activity or the threat thereof requires that Owners deviate and choose an alternative route, change of Charter Party speed, await convoy and/or other assistance and/or change port rotation in order to ensure the safety of the crew, vessel and/or cargoes, any additional costs for bunkers, heating, nitrogen, inhibitor, including costs for employment of private guards and/or engaging naval vessel(s) protection to be shared equally by Charterers and Owners irrespective of whether the relevant Charterer intends to load or discharge in the affected area or transit through the area.</w:t>
+      </w:r>
+    </w:p>
+    <w:p>
+      <w:pPr>
+        <w:pStyle w:val="ListParagraph"/>
+        <w:numPr>
+          <w:ilvl w:val="2"/>
+          <w:numId w:val="3"/>
+        </w:numPr>
+      </w:pPr>
+      <w:r>
+        <w:rPr/>
+        <w:t>Any loss of time due to vessel deviation, choose an alternative route, awaiting daylight transit, change of Charterparty speed, await a convoy and/or other assistance and/or change port rotation as stipulated above, to be compensated by the Charterers on basis of the half of demurrage rate agreed in the Charter Party. This clause takes effect irrespective of whether the area is classified as a “war risk zone” by insurers, hence it is within Owners’ and/or the Master’s sole discretion to impose the measures they deem necessary in order to ensure the safety and integrity of the crew, vessel and cargoes.</w:t>
+      </w:r>
+    </w:p>
+    <w:p>
+      <w:pPr>
+        <w:pStyle w:val="Heading1"/>
+        <w:numPr>
+          <w:ilvl w:val="0"/>
+          <w:numId w:val="3"/>
+        </w:numPr>
+      </w:pPr>
+      <w:r>
+        <w:rPr/>
+        <w:t>Speed Clause</w:t>
+      </w:r>
+    </w:p>
+    <w:p>
+      <w:pPr>
+        <w:pStyle w:val="ListParagraph"/>
+        <w:numPr>
+          <w:ilvl w:val="1"/>
+          <w:numId w:val="3"/>
+        </w:numPr>
+      </w:pPr>
+      <w:r>
+        <w:rPr/>
+        <w:t>CHARTERERS HAVE THE OPTION TO INCREASE VESSEL FROM CP SPEED TO ANY SPEED UPTO MAXIMUM VESSEL SPEED AS DECLARED BY MASTER/OWNERS. ALL ADDITIONAL BUNKER CONSUMPTION IE BUNKERS CONSUMED IN EXCESS OF WHAT WOULD BE USED BASIS PERFORMING THE VOYAGE AT CP SPEED, SHALL BE FOR CHARTERER’S ACCOUNT AND AS PER MASTER’S SOF. ALL BASIS WSNP AT MASTER DISCRETION.</w:t>
+      </w:r>
+    </w:p>
+    <w:p>
+      <w:pPr>
+        <w:pStyle w:val="ListParagraph"/>
+        <w:numPr>
+          <w:ilvl w:val="1"/>
+          <w:numId w:val="3"/>
+        </w:numPr>
+      </w:pPr>
+      <w:r>
+        <w:rPr/>
+        <w:t>CHARTERER SHALL ALSO HAVE THE OPTION TO REQUEST THE VESSEL TO REDUCE HER SPEED ON LADEN PASSAGE. ADDITIONAL VOYAGE TIME SHALL COUNT AGAINST LAYTIME OR TIME ON DEMURRAGE, IF VESSEL IS ON DEMURRAGE AND THE VALUE OF ANY BUNKERS SAVED SHALL BE DEDUCTED FROM ANY DEMURRAGE CLAIM OWNER(S) MAY HAVE UNDER THIS CHARTERPARY WITH THE VALUE BEING CALCULATED AT REPLACEMENT PRICE. OWNER SHALL PROVIDE DOCUMENTATION TO FULLY SUPPORT THE CLAIMS AND CALCULATIONS UNDER THIS CLAUSE.</w:t>
+      </w:r>
+    </w:p>
+    <w:p>
+      <w:pPr>
+        <w:pStyle w:val="Heading1"/>
+        <w:numPr>
+          <w:ilvl w:val="0"/>
+          <w:numId w:val="3"/>
+        </w:numPr>
+      </w:pPr>
+      <w:r>
+        <w:rPr/>
+        <w:t>Discharge/Reload/Topup Clause</w:t>
+      </w:r>
+    </w:p>
+    <w:p>
+      <w:pPr>
+        <w:pStyle w:val="ListParagraph"/>
+        <w:numPr>
+          <w:ilvl w:val="1"/>
+          <w:numId w:val="3"/>
+        </w:numPr>
+      </w:pPr>
+      <w:r>
+        <w:rPr/>
+        <w:t>CHARTERERS HAVE OPTIONS TO ORDER THE VESSEL TO TOPUP AND/OR DISCHARGE AND/OR BACKLOAD A PART OR FULL CARGO (MAXIMUM TWO THREE TIMES) AT ANY PORT(S) WITHIN THE AGREED DISCHARGE RANGES, PRIOR TO FINAL DISCHARGE WITHIN AGREED DISCHARGE RANGE.</w:t>
+      </w:r>
+    </w:p>
+    <w:p>
+      <w:pPr>
+        <w:pStyle w:val="ListParagraph"/>
+        <w:numPr>
+          <w:ilvl w:val="1"/>
+          <w:numId w:val="3"/>
+        </w:numPr>
+      </w:pPr>
+      <w:r>
+        <w:rPr/>
+        <w:t>TANK CLEANING, IF REQUIRED, SHALL BE DONE AT CHARTERERS’ TIME (AT DEMURRAGE RATE) AND COSTS (INCLUDING BUT NOT LIMITED TO BUNKERS CONSUMED, ADDITIONAL PORT COSTS).</w:t>
+      </w:r>
+    </w:p>
+    <w:p>
+      <w:pPr>
+        <w:pStyle w:val="ListParagraph"/>
+        <w:numPr>
+          <w:ilvl w:val="1"/>
+          <w:numId w:val="3"/>
+        </w:numPr>
+      </w:pPr>
+      <w:r>
+        <w:rPr/>
+        <w:t>IF CHARTERERS SPECIFICALLY REQUESTED OWNERS/MASTER NOT TO PERFORM ANY TANK CLEANING FOR BACKLOADING OPERATION, CHARTERERS TO ISSUE LOI IN OWNERS PNI CLUB WORDING FOR SUCH OPERATIONS. CHARTERERS SHALL PAY IN RESPECT OF TOPUP AND/OR DISCHARGE AND/OR BACKLOAD AS FOLLOWS:</w:t>
+      </w:r>
+    </w:p>
+    <w:p>
+      <w:pPr>
+        <w:pStyle w:val="ListParagraph"/>
+        <w:numPr>
+          <w:ilvl w:val="1"/>
+          <w:numId w:val="3"/>
+        </w:numPr>
+      </w:pPr>
+      <w:r>
+        <w:rPr/>
+        <w:t>IF VESSEL IS FIXED ON A WORLDSCALE RATE, FREIGHT SHALL ALWAYS BE PAID FOR ALL PORTS CALLED FOR THE CARGO OPERATION OF THE WHOLE VOYAGE AT THE RATE(S) SPECIFIED IN PART I ON THE LARGEST CARGO QUANTITY CARRIED ON ANY OCEAN LEG. SHIFTING CLAUSE SHALL APPLY IF THERE ARE MORE THAN ONE BERTH CALLED WITHIN ONE PORT CALL.</w:t>
+      </w:r>
+    </w:p>
+    <w:p>
+      <w:pPr>
+        <w:pStyle w:val="ListParagraph"/>
+        <w:numPr>
+          <w:ilvl w:val="1"/>
+          <w:numId w:val="3"/>
+        </w:numPr>
+      </w:pPr>
+      <w:r>
+        <w:rPr/>
+        <w:t>IF FREIGHT IS FIXED ON A LUMPSUM BASIS, ALL ADDITIONAL EXPENSES, INCLUDING BUNKERS CONSUMED (AT LAST PURCHASED PRICE) OVER AND ABOVE THOSE REQUIRED TO LOAD AND DISCHARGE ONE FULL CARGO, ADDITIONAL PORT COSTS WHICH INCLUDING ADDITIONAL AGENCY COSTS, AND ANY ADDITIONAL DOMESTIC SHIPPING LICENSE REQUIRED FOR SAME, SHALL BE FOR CHARTERERS’ ACCOUNT, WHICH TO BE PAID BY OWNERS FIRST AND REIMBURSED BY CHARTERERS BASIS OWNERS’ FULL DOCUMENTED CLAIMS. IN CASE OF ONE PORT CALL ONLY FOR TOPUP AND/OR DISCHARGE AND/OR BACKLOAD, SHIFTING CLAUSE SHALL APPLY IF THERE ARE MORE THAN ONE BERTH CALLED WITHIN ONE PORT CALL. IN CASE OF MULTIPLE PORT CALLS FOR TOPUP AND/OR DISCHARGE AND/OR BACKLOAD, INTERIM PORT CLAUSE SHALL APPLY.</w:t>
+      </w:r>
+    </w:p>
+    <w:p>
+      <w:pPr>
+        <w:pStyle w:val="Heading1"/>
+        <w:numPr>
+          <w:ilvl w:val="0"/>
+          <w:numId w:val="3"/>
+        </w:numPr>
+      </w:pPr>
+      <w:r>
+        <w:rPr/>
+        <w:t>Cargo Dyeing / Adding Additives</w:t>
+      </w:r>
+    </w:p>
+    <w:p>
+      <w:pPr>
+        <w:pStyle w:val="ListParagraph"/>
+        <w:numPr>
+          <w:ilvl w:val="1"/>
+          <w:numId w:val="3"/>
+        </w:numPr>
+      </w:pPr>
+      <w:r>
+        <w:rPr/>
+        <w:t>CHARTERERS SHALL ALSO HAVE THE OPTION TO DYE / ADD ADDITIVES TO THE CARGO ON BOARD THE VESSEL, PROVIDED THIS IS CARRIED OUT OR SUPERVISED BY QUALIFIED PERSONNEL AND THE DYE IS LIQUID AND ACCEPTABLE TO OWNER. MSDS TO BE PROVIDED TO OWNER FOR SCREENING AND ACCEPTANCE. SUCH OPERATION TO BE AT CHARTERERS’ TIME AND EXPENSE. CHARTERER TO PROVIDE LOI IN OWNER'S WORDING FOR SUCH OPERATIONS.</w:t>
+      </w:r>
+    </w:p>
+    <w:p>
+      <w:pPr>
+        <w:pStyle w:val="Heading1"/>
+        <w:numPr>
+          <w:ilvl w:val="0"/>
+          <w:numId w:val="3"/>
+        </w:numPr>
+      </w:pPr>
+      <w:r>
+        <w:rPr/>
+        <w:t>Suez Ballast and Deballasting Clause</w:t>
+      </w:r>
+    </w:p>
+    <w:p>
+      <w:pPr>
+        <w:pStyle w:val="ListParagraph"/>
+        <w:numPr>
+          <w:ilvl w:val="1"/>
+          <w:numId w:val="3"/>
+        </w:numPr>
+      </w:pPr>
+      <w:r>
+        <w:rPr/>
+        <w:t>VSL TO FOLLOW LOCAL REGULATIONS AT SUEZ REGARDING INTAKE OF BALLAST INTO CARGO TANKS IN ORDER TO MAINTAIN 10M FREEBOARD. ALSO, VSL IS ABLE TO DEBALLAST INTO SHORE FACILITY AND LOAD CARGO AT THE SAME TIME IF SHORE FACILITIES PERMIT, CHRTRS TO ISSUE LOI ACCORDINGLY. COST OF PUMPING BACK THE BALLAST WILL BE ON OWNERS ACCOUNT, TIME WILL BE FOR CHARTERERS ACCOUNT. IN CASE VESSEL IS NOT ABLE TO DEBALLAST AND LOAD SIMULTANEOUSLY, TIME AND COST FOR DEBALLASTING WILL BE ON OWNER’S ACCOUNT.</w:t>
+      </w:r>
+    </w:p>
+    <w:p>
+      <w:pPr>
+        <w:pStyle w:val="Heading1"/>
+        <w:numPr>
+          <w:ilvl w:val="0"/>
+          <w:numId w:val="3"/>
+        </w:numPr>
+      </w:pPr>
+      <w:r>
+        <w:rPr/>
+        <w:t>Slop Tanks for Loading at Suez</w:t>
+      </w:r>
+    </w:p>
+    <w:p>
+      <w:pPr>
+        <w:pStyle w:val="ListParagraph"/>
+        <w:numPr>
+          <w:ilvl w:val="1"/>
+          <w:numId w:val="3"/>
+        </w:numPr>
+      </w:pPr>
+      <w:r>
+        <w:rPr/>
+        <w:t>VSL TO PROVIDE BOTH SLOP TANKS FOR LOADING CARGO PROVIDED DESLOPPING FACILITIES AVAILABLE AT PORT SUEZ.</w:t>
+      </w:r>
+    </w:p>
+    <w:p>
+      <w:pPr>
+        <w:pStyle w:val="Heading1"/>
+        <w:numPr>
+          <w:ilvl w:val="0"/>
+          <w:numId w:val="3"/>
+        </w:numPr>
+      </w:pPr>
+      <w:r>
+        <w:rPr/>
+        <w:t>Japanese Superintendent Requirement</w:t>
+      </w:r>
+    </w:p>
+    <w:p>
+      <w:pPr>
+        <w:pStyle w:val="ListParagraph"/>
+        <w:numPr>
+          <w:ilvl w:val="1"/>
+          <w:numId w:val="3"/>
+        </w:numPr>
+      </w:pPr>
+      <w:r>
+        <w:rPr/>
+        <w:t>AT JAPAN, OWNERS TO ARRANGE FOR JAPANESE SPEAKING SUPERINTENDENT AT OWNER'S TIME AND EXPENSES.</w:t>
+      </w:r>
+    </w:p>
+    <w:p>
+      <w:pPr>
+        <w:pStyle w:val="Heading1"/>
+        <w:numPr>
+          <w:ilvl w:val="0"/>
+          <w:numId w:val="3"/>
+        </w:numPr>
+      </w:pPr>
+      <w:r>
+        <w:rPr/>
+        <w:t>South Korea Anchorage Dues</w:t>
+      </w:r>
+    </w:p>
+    <w:p>
+      <w:pPr>
+        <w:pStyle w:val="ListParagraph"/>
+        <w:numPr>
+          <w:ilvl w:val="1"/>
+          <w:numId w:val="3"/>
+        </w:numPr>
+      </w:pPr>
+      <w:r>
+        <w:rPr/>
+        <w:t>S.KOREA ANCHORAGE DUES FOR AWAITING BERTH, FIRST 48 HOURS FOR OWNERS' ACCOUNT, THEREAFTER FOR CHARTERERS.</w:t>
+      </w:r>
+    </w:p>
+    <w:p>
+      <w:pPr>
+        <w:pStyle w:val="Heading1"/>
+        <w:numPr>
+          <w:ilvl w:val="0"/>
+          <w:numId w:val="3"/>
+        </w:numPr>
+      </w:pPr>
+      <w:r>
+        <w:rPr/>
+        <w:t>Quarantine Station Laytime at Korean Ports</w:t>
+      </w:r>
+    </w:p>
+    <w:p>
+      <w:pPr>
+        <w:pStyle w:val="ListParagraph"/>
+        <w:numPr>
+          <w:ilvl w:val="1"/>
+          <w:numId w:val="3"/>
+        </w:numPr>
+      </w:pPr>
+      <w:r>
+        <w:rPr/>
+        <w:t>IN CASE VESSEL ARRIVED AT QUARANTINE STATION AT KOREAN PORT AND TENDER NOTICE OF READINESS TO LOAD/DISCHARGE BETWEEN 18:00 AND 24:00 HOURS, LAYTIME SHALL COUNT FROM 06:00 HOURS THE NEXT DAY.</w:t>
+      </w:r>
+    </w:p>
+    <w:p>
+      <w:pPr>
+        <w:pStyle w:val="Heading1"/>
+        <w:numPr>
+          <w:ilvl w:val="0"/>
+          <w:numId w:val="3"/>
+        </w:numPr>
+      </w:pPr>
+      <w:r>
+        <w:rPr/>
+        <w:t>Supervisor for Safe Berthing in S. Korea</w:t>
+      </w:r>
+    </w:p>
+    <w:p>
+      <w:pPr>
+        <w:pStyle w:val="ListParagraph"/>
+        <w:numPr>
+          <w:ilvl w:val="1"/>
+          <w:numId w:val="3"/>
+        </w:numPr>
+      </w:pPr>
+      <w:r>
+        <w:rPr/>
+        <w:t>If required, a supervisor who is nominated by terminal but provided competitive at S.Korea should attend the safe berthing and loading at owners' account.</w:t>
+      </w:r>
+    </w:p>
+    <w:p>
+      <w:pPr>
+        <w:pStyle w:val="Heading1"/>
+        <w:numPr>
+          <w:ilvl w:val="0"/>
+          <w:numId w:val="3"/>
+        </w:numPr>
+      </w:pPr>
+      <w:r>
+        <w:rPr/>
+        <w:t>Chinese Cargo Documentation Clause</w:t>
+      </w:r>
+    </w:p>
+    <w:p>
+      <w:pPr>
+        <w:pStyle w:val="ListParagraph"/>
+        <w:numPr>
+          <w:ilvl w:val="1"/>
+          <w:numId w:val="3"/>
+        </w:numPr>
+      </w:pPr>
+      <w:r>
+        <w:rPr/>
+        <w:t>Charterers are responsible for proper cargo documentation incl import license for discharge in China.</w:t>
+      </w:r>
+    </w:p>
+    <w:p>
+      <w:pPr>
+        <w:pStyle w:val="Heading1"/>
+        <w:numPr>
+          <w:ilvl w:val="0"/>
+          <w:numId w:val="3"/>
+        </w:numPr>
+      </w:pPr>
+      <w:r>
+        <w:rPr/>
         <w:t>Awaiting Cargo Documents Time Allocation</w:t>
       </w:r>
     </w:p>
@@ -3448,110 +3396,6 @@
       <w:r>
         <w:rPr/>
         <w:t>Charterers have the option to inspect the tanks prior loading. Inspection to take place off loading port and independent surveyor to be appointed and for by charterers along with any other costs associated with the inspection. If charterers delay the inspection then owners are within their rights to tender NOR upon commencement of laycan as agreed and all time for reinerting will count against laytime or time on demurrage if vessel on demurrage. If vessel does not pass inspection first time, all time and costs from failure of tanks to acceptance of tanks to be for owners account. If vessel fails to pass tanks a second time then C/P to be cancelled upon charterers option without penalty to either party. If the time required for the vessel to be load ready falls beyond the agreed laycan agreed, the owners are to request a new laycan and charterers have the option to cancel or maintain as per agreed cancellation clause. Owners have the option to appoint owners surveyor to supervise and assist with second inspection, if any. The inspection costs of the inspection(s) vessel have not passed, shall be on owners’ account.</w:t>
-      </w:r>
-    </w:p>
-    <w:p>
-      <w:pPr>
-        <w:pStyle w:val="Heading1"/>
-        <w:numPr>
-          <w:ilvl w:val="0"/>
-          <w:numId w:val="3"/>
-        </w:numPr>
-      </w:pPr>
-      <w:r>
-        <w:rPr/>
-        <w:t>TORM Taxes and Dues Clause</w:t>
-      </w:r>
-    </w:p>
-    <w:p>
-      <w:pPr>
-        <w:pStyle w:val="ListParagraph"/>
-        <w:numPr>
-          <w:ilvl w:val="1"/>
-          <w:numId w:val="3"/>
-        </w:numPr>
-      </w:pPr>
-      <w:r>
-        <w:rPr/>
-        <w:t>ANY TAXES AND/OR DUES ON CARGO AND/OR FREIGHT TO BE FOR CHARTERERS ACCOUNT AND SETTLED DIRECTLY BY THEM. ANY TAXES AND/OR DUES ON VESSEL TO BE FOR OWNERS ACCOUNT. THIS CLAUSE NO TIME BAR FOR CHINESE TAX.</w:t>
-      </w:r>
-    </w:p>
-    <w:p>
-      <w:pPr>
-        <w:pStyle w:val="Heading1"/>
-        <w:numPr>
-          <w:ilvl w:val="0"/>
-          <w:numId w:val="3"/>
-        </w:numPr>
-      </w:pPr>
-      <w:r>
-        <w:rPr/>
-        <w:t>TORM Cancellation Clause (Amended)</w:t>
-      </w:r>
-    </w:p>
-    <w:p>
-      <w:pPr>
-        <w:pStyle w:val="ListParagraph"/>
-        <w:numPr>
-          <w:ilvl w:val="1"/>
-          <w:numId w:val="3"/>
-        </w:numPr>
-      </w:pPr>
-      <w:r>
-        <w:rPr/>
-        <w:t>IF IT BECOMES OBVIOUS TO THE OWNERS THAT THE VESSEL WILL NOT MEET HER CANCELING DATE, OWNERS TO NOTIFY CHARTERERS OF VESSELS ETA AND PROPOSED NEW CANCELING DATE. CHARTERERS HAVE THE OPTION TO CANCEL THE CHARTER WITHIN 02 WORKING DAYS OF NOTICE OR EXTEND IN ACCORDANCE WITH OWNERS NEW PROPOSED CANCELING DATE. IF CHARTERERS DECIDE TO CANCEL THE CHARTER, IT SHALL BE WITHOUT ANY FURTHER LIABILITIES TO EITHER PARTY. IF CHARTERERS DO NOT CANCEL THE CHARTER WITHIN 02 WORKING DAYS AFTER RECEIPT OF OWNERS NOTICE, THE CHARTER PARTY IS MAINTAINED ON BASIS OF THE NEW CANCELING DATE PROPOSED BY THE OWNERS AND LAYTIME SHALL COMMENCE FROM NOR PLUS 24 HRS OR ALL FAST WHICHEVER EARLIER. IF AFTER OWNER’S NOTIFICATION, BUT BEFORE THE EXPIRY OF THE 2 WORKING DAYS PERIOD (PROVIDED THAT CHARTERERS HAVEN'T YET CANCELLED THE C/P), THE VESSEL CAN MAKE THE ORIGINALLY AGREED LAYCAN, OWNERS WILL NOTIFY THE CHARTERERS IMMEDIATELY AND THE C/P WILL REMAIN IN FULL FORCE AS PER ORIGINAL AGREEMENT AND LAYCAN. THIS CLAUSE OVERRIDES ANY OTHER CLAUSE IN THIS CP REFERRING TO CANCELLATION OR LAYDAYS.</w:t>
-      </w:r>
-    </w:p>
-    <w:p>
-      <w:pPr>
-        <w:pStyle w:val="Heading1"/>
-        <w:numPr>
-          <w:ilvl w:val="0"/>
-          <w:numId w:val="3"/>
-        </w:numPr>
-      </w:pPr>
-      <w:r>
-        <w:rPr/>
-        <w:t>TORM Small Claims Procedure</w:t>
-      </w:r>
-    </w:p>
-    <w:p>
-      <w:pPr>
-        <w:pStyle w:val="ListParagraph"/>
-        <w:numPr>
-          <w:ilvl w:val="1"/>
-          <w:numId w:val="3"/>
-        </w:numPr>
-      </w:pPr>
-      <w:r>
-        <w:rPr/>
-        <w:t>ENGLISH LAW: FOR DISPUTES WHERE THE TOTAL AMOUNT CLAIMED BY EITHER PARTY DOES NOT EXCEED THE AMOUNT OF USD 50,000 THE ARBITRATION SHALL BE CONDUCTED IN ACCORDANCE WITH THE SMALL CLAIMS PROCEDURE OF THE LONDON MARITIME ARBITRATORS ASSOCIATION CURRENTLY IN FORCE. OR WHERE APPLICABLE US LAW: IN CASES WHERE NEITHER THE CLAIM NOR ANY COUNTERCLAIM EXCEEDS THE SUM OF USD 50,000 (OR SUCH OTHER SUM AS THE PARTIES MAY AGREE) THE ARBITRATION SHALL BE CONDUCTED IN ACCORDANCE WITH THE 'SHORTENED ARBITRATION PROCEDURE TO THE SOCIETY OF MARITIME ARBITRATORS, INC.' CURRENT AT THE TIME WHEN THE ARBITRATION PROCEEDING ARE COMMENCED.</w:t>
-      </w:r>
-    </w:p>
-    <w:p>
-      <w:pPr>
-        <w:pStyle w:val="Heading1"/>
-        <w:numPr>
-          <w:ilvl w:val="0"/>
-          <w:numId w:val="3"/>
-        </w:numPr>
-      </w:pPr>
-      <w:r>
-        <w:rPr/>
-        <w:t>TORM LOI Clause</w:t>
-      </w:r>
-    </w:p>
-    <w:p>
-      <w:pPr>
-        <w:pStyle w:val="ListParagraph"/>
-        <w:numPr>
-          <w:ilvl w:val="1"/>
-          <w:numId w:val="3"/>
-        </w:numPr>
-      </w:pPr>
-      <w:r>
-        <w:rPr/>
-        <w:t>CHARTERERS TO SEND OWNERS LOI WORDING/INVOKEMENT DIRECTLY TO CARGO@ARDMORESHIPPING.COM</w:t>
       </w:r>
     </w:p>
     <w:p>
@@ -3688,6 +3532,162 @@
         <w:t xml:space="preserve">   TEL : AOH :</w:t>
         <w:br/>
         <w:t xml:space="preserve">   MOBILE : EMAIL :</w:t>
+      </w:r>
+    </w:p>
+    <w:p>
+      <w:pPr>
+        <w:pStyle w:val="Heading1"/>
+        <w:numPr>
+          <w:ilvl w:val="0"/>
+          <w:numId w:val="3"/>
+        </w:numPr>
+      </w:pPr>
+      <w:r>
+        <w:rPr/>
+        <w:t>TORM Taxes and Dues Clause</w:t>
+      </w:r>
+    </w:p>
+    <w:p>
+      <w:pPr>
+        <w:pStyle w:val="ListParagraph"/>
+        <w:numPr>
+          <w:ilvl w:val="1"/>
+          <w:numId w:val="3"/>
+        </w:numPr>
+      </w:pPr>
+      <w:r>
+        <w:rPr/>
+        <w:t>ANY TAXES AND/OR DUES ON CARGO AND/OR FREIGHT TO BE FOR CHARTERERS ACCOUNT AND SETTLED DIRECTLY BY THEM. ANY TAXES AND/OR DUES ON VESSEL TO BE FOR OWNERS ACCOUNT. THIS CLAUSE NO TIME BAR FOR CHINESE TAX.</w:t>
+      </w:r>
+    </w:p>
+    <w:p>
+      <w:pPr>
+        <w:pStyle w:val="Heading1"/>
+        <w:numPr>
+          <w:ilvl w:val="0"/>
+          <w:numId w:val="3"/>
+        </w:numPr>
+      </w:pPr>
+      <w:r>
+        <w:rPr/>
+        <w:t>Hydrogen Sulfide (H2S) Clause</w:t>
+      </w:r>
+    </w:p>
+    <w:p>
+      <w:pPr>
+        <w:pStyle w:val="ListParagraph"/>
+        <w:numPr>
+          <w:ilvl w:val="1"/>
+          <w:numId w:val="3"/>
+        </w:numPr>
+      </w:pPr>
+      <w:r>
+        <w:rPr/>
+        <w:t>[No text provided.]</w:t>
+      </w:r>
+    </w:p>
+    <w:p>
+      <w:pPr>
+        <w:pStyle w:val="Heading1"/>
+        <w:numPr>
+          <w:ilvl w:val="0"/>
+          <w:numId w:val="3"/>
+        </w:numPr>
+      </w:pPr>
+      <w:r>
+        <w:rPr/>
+        <w:t>TORM Cancellation Clause (Amended)</w:t>
+      </w:r>
+    </w:p>
+    <w:p>
+      <w:pPr>
+        <w:pStyle w:val="ListParagraph"/>
+        <w:numPr>
+          <w:ilvl w:val="1"/>
+          <w:numId w:val="3"/>
+        </w:numPr>
+      </w:pPr>
+      <w:r>
+        <w:rPr/>
+        <w:t>IF IT BECOMES OBVIOUS TO THE OWNERS THAT THE VESSEL WILL NOT MEET HER CANCELING DATE, OWNERS TO NOTIFY CHARTERERS OF VESSELS ETA AND PROPOSED NEW CANCELING DATE. CHARTERERS HAVE THE OPTION TO CANCEL THE CHARTER WITHIN 02 WORKING DAYS OF NOTICE OR EXTEND IN ACCORDANCE WITH OWNERS NEW PROPOSED CANCELING DATE. IF CHARTERERS DECIDE TO CANCEL THE CHARTER, IT SHALL BE WITHOUT ANY FURTHER LIABILITIES TO EITHER PARTY. IF CHARTERERS DO NOT CANCEL THE CHARTER WITHIN 02 WORKING DAYS AFTER RECEIPT OF OWNERS NOTICE, THE CHARTER PARTY IS MAINTAINED ON BASIS OF THE NEW CANCELING DATE PROPOSED BY THE OWNERS AND LAYTIME SHALL COMMENCE FROM NOR PLUS 24 HRS OR ALL FAST WHICHEVER EARLIER. IF AFTER OWNER’S NOTIFICATION, BUT BEFORE THE EXPIRY OF THE 2 WORKING DAYS PERIOD (PROVIDED THAT CHARTERERS HAVEN'T YET CANCELLED THE C/P), THE VESSEL CAN MAKE THE ORIGINALLY AGREED LAYCAN, OWNERS WILL NOTIFY THE CHARTERERS IMMEDIATELY AND THE C/P WILL REMAIN IN FULL FORCE AS PER ORIGINAL AGREEMENT AND LAYCAN. THIS CLAUSE OVERRIDES ANY OTHER CLAUSE IN THIS CP REFERRING TO CANCELLATION OR LAYDAYS.</w:t>
+      </w:r>
+    </w:p>
+    <w:p>
+      <w:pPr>
+        <w:pStyle w:val="Heading1"/>
+        <w:numPr>
+          <w:ilvl w:val="0"/>
+          <w:numId w:val="3"/>
+        </w:numPr>
+      </w:pPr>
+      <w:r>
+        <w:rPr/>
+        <w:t>TORM Small Claims Procedure</w:t>
+      </w:r>
+    </w:p>
+    <w:p>
+      <w:pPr>
+        <w:pStyle w:val="ListParagraph"/>
+        <w:numPr>
+          <w:ilvl w:val="1"/>
+          <w:numId w:val="3"/>
+        </w:numPr>
+      </w:pPr>
+      <w:r>
+        <w:rPr/>
+        <w:t>ENGLISH LAW: FOR DISPUTES WHERE THE TOTAL AMOUNT CLAIMED BY EITHER PARTY DOES NOT EXCEED THE AMOUNT OF USD 50,000 THE ARBITRATION SHALL BE CONDUCTED IN ACCORDANCE WITH THE SMALL CLAIMS PROCEDURE OF THE LONDON MARITIME ARBITRATORS ASSOCIATION CURRENTLY IN FORCE. OR WHERE APPLICABLE US LAW: IN CASES WHERE NEITHER THE CLAIM NOR ANY COUNTERCLAIM EXCEEDS THE SUM OF USD 50,000 (OR SUCH OTHER SUM AS THE PARTIES MAY AGREE) THE ARBITRATION SHALL BE CONDUCTED IN ACCORDANCE WITH THE 'SHORTENED ARBITRATION PROCEDURE TO THE SOCIETY OF MARITIME ARBITRATORS, INC.' CURRENT AT THE TIME WHEN THE ARBITRATION PROCEEDING ARE COMMENCED.</w:t>
+      </w:r>
+    </w:p>
+    <w:p>
+      <w:pPr>
+        <w:pStyle w:val="Heading1"/>
+        <w:numPr>
+          <w:ilvl w:val="0"/>
+          <w:numId w:val="3"/>
+        </w:numPr>
+      </w:pPr>
+      <w:r>
+        <w:rPr/>
+        <w:t>TORM LOI Clause</w:t>
+      </w:r>
+    </w:p>
+    <w:p>
+      <w:pPr>
+        <w:pStyle w:val="ListParagraph"/>
+        <w:numPr>
+          <w:ilvl w:val="1"/>
+          <w:numId w:val="3"/>
+        </w:numPr>
+      </w:pPr>
+      <w:r>
+        <w:rPr/>
+        <w:t>CHARTERERS TO SEND OWNERS LOI WORDING/INVOKEMENT DIRECTLY TO CARGO@ARDMORESHIPPING.COM</w:t>
+      </w:r>
+    </w:p>
+    <w:p>
+      <w:pPr>
+        <w:pStyle w:val="Heading1"/>
+        <w:numPr>
+          <w:ilvl w:val="0"/>
+          <w:numId w:val="3"/>
+        </w:numPr>
+      </w:pPr>
+      <w:r>
+        <w:rPr/>
+        <w:t>TORM Voyage Orders</w:t>
+      </w:r>
+    </w:p>
+    <w:p>
+      <w:pPr>
+        <w:pStyle w:val="ListParagraph"/>
+        <w:numPr>
+          <w:ilvl w:val="1"/>
+          <w:numId w:val="3"/>
+        </w:numPr>
+      </w:pPr>
+      <w:r>
+        <w:rPr/>
+        <w:t>ALL VOYAGE ORDERS AND CHANGES TO SAME TO BE SENT ON EMAIL NOT FAX. CHARTERERS ARE NOT ALLOWED TO COMMUNICATE DIRECTLY WITH MASTER.</w:t>
       </w:r>
     </w:p>
     <w:p>

</xml_diff>

<commit_message>
Added color management for strike and resize of title font
</commit_message>
<xml_diff>
--- a/2760eadc_806e_42c6_b9a3_ac92a56f1aeb_output.docx
+++ b/2760eadc_806e_42c6_b9a3_ac92a56f1aeb_output.docx
@@ -194,7 +194,7 @@
         <w:rPr>
           <w:rFonts w:ascii="Arial" w:eastAsia="Arial" w:hAnsi="Arial" w:cs="Arial"/>
           <w:color w:val="FFFFFF" w:themeColor="background1"/>
-          <w:sz w:val="144"/>
+          <w:sz w:val="96"/>
           <w:szCs w:val="144"/>
         </w:rPr>
         <w:t>ASBATANKVOY</w:t>
@@ -3158,6 +3158,79 @@
       </w:pPr>
       <w:r>
         <w:rPr/>
+        <w:t>DEMURRAGE</w:t>
+      </w:r>
+    </w:p>
+    <w:p>
+      <w:pPr>
+        <w:pStyle w:val="ListParagraph"/>
+        <w:numPr>
+          <w:ilvl w:val="1"/>
+          <w:numId w:val="3"/>
+        </w:numPr>
+      </w:pPr>
+      <w:r>
+        <w:rPr/>
+        <w:t>Charterer shall pay demurrage per running hour and pro rata for a part thereof at the rate specified in Part I for all time that loading and discharging and used laytime as elsewhere herein provided exceeds the allowed laytime elsewhere herein specified. If, however, demurrage shall be incurred at ports of loading and/or discharge by reason of fire, explosion, storm or by a strike, lockout, stoppage or restraint of labor or by breakdown of machinery or equipment in or about the plant of the Charterer, supplier, shipper or consignee of the cargo, the rate of demurrage shall be reduced one-half of the amount stated in Part I per running hour or pro rata for part of an hour for demurrage so incurred. The Charterer shall not be liable for any demurrage for delay caused by strike, lockout, stoppage or restraint of labor for Master, officers and crew of the Vessel or tugboat or pilots.</w:t>
+        <w:br/>
+        <w:br/>
+      </w:r>
+      <w:r>
+        <w:rPr>
+          <w:strike/>
+          <w:color w:val="FF0000"/>
+        </w:rPr>
+        <w:t>Charterer shall pay demurrage per running hour and pro rata for a part thereof at the rate specified in Part I for all time that loading and discharging and used laytime as elsewhere herein provided exceeds the allowed laytime elsewhere herein specified.</w:t>
+      </w:r>
+      <w:r>
+        <w:rPr>
+          <w:color w:val="0000FF"/>
+        </w:rPr>
+        <w:br/>
+        <w:t>DEMURRAGE: USD 18,000 PDPR : TTL 84 HRS SHINC</w:t>
+      </w:r>
+    </w:p>
+    <w:p>
+      <w:pPr>
+        <w:pStyle w:val="Heading1"/>
+        <w:numPr>
+          <w:ilvl w:val="0"/>
+          <w:numId w:val="3"/>
+        </w:numPr>
+      </w:pPr>
+      <w:r>
+        <w:rPr/>
+        <w:t>SAFE BERTHING - SHIFTING</w:t>
+      </w:r>
+    </w:p>
+    <w:p>
+      <w:pPr>
+        <w:pStyle w:val="ListParagraph"/>
+        <w:numPr>
+          <w:ilvl w:val="1"/>
+          <w:numId w:val="3"/>
+        </w:numPr>
+      </w:pPr>
+      <w:r>
+        <w:rPr/>
+        <w:t>The vessel shall load and discharge at any safe place or wharf, or alongside vessels or lighters reachable on her arrival, which shall be designated and procured by the Charterer, provided the Vessel can proceed thereto, lie at, and depart therefrom always safely afloat, any lighterage being at the expense, risk and peril of the Charterer. The Charterer shall have the right of shifting the Vessel at ports of loading and/or discharge from one safe berth to another on payment of all towage and pilotage shifting to next berth, charges for running lines on arrival at and leaving that berth, additional agency charges and expense, customs overtime and fees, and any other extra port charges or port expenses incurred by reason of using more than one berth. Time consumed on account of shifting shall count as used laytime except as otherwise provided in Clause 15.</w:t>
+        <w:br/>
+        <w:br/>
+        <w:t>SAFE BERTH CLAUSE (ATTACHED)</w:t>
+        <w:br/>
+        <w:t>SHIFTING CLAUSE SHALL APPLY IF THERE ARE MORE THAN ONE BERTH CALLED WITHIN ONE PORT CALL.</w:t>
+      </w:r>
+    </w:p>
+    <w:p>
+      <w:pPr>
+        <w:pStyle w:val="Heading1"/>
+        <w:numPr>
+          <w:ilvl w:val="0"/>
+          <w:numId w:val="3"/>
+        </w:numPr>
+      </w:pPr>
+      <w:r>
+        <w:rPr/>
         <w:t>PUMPING IN AND OUT</w:t>
       </w:r>
     </w:p>
@@ -3316,7 +3389,18 @@
         <w:t>In case port of loading or discharge should be inaccessible owing to ice, the Vessel shall direct her course according to Master's judgment, notifying by telegraph or radio, if available, the Charterers, shipper or consignee, who is bound to telegraph or radio orders for another port, which is free from ice and where there are facilities for the loading or reception of the cargo in bulk. The whole of the time occupied from the time the Vessel is diverted by reason of the ice until her arrival at an ice-free port of loading or discharge, as the case may be, shall be paid for by the Charterer at the demurrage rate stipulated in Part I.</w:t>
         <w:br/>
         <w:br/>
-        <w:t>~~In case port of loading or discharge should be inaccessible owing to ice, the Vessel shall direct her course according to Master's judgment, notifying by telegraph or radio, if available, the Charterers, shipper or consignee, who is bound to telegraph or radio orders for another port, which is free from ice and where there are facilities for the loading or reception of the cargo in bulk. The whole of the time occupied from the time the Vessel is diverted by reason of the ice until her arrival at an ice-free port of loading or discharge, as the case may be, shall be paid for by the Charterer at the demurrage rate stipulated in Part I.~~</w:t>
+      </w:r>
+      <w:r>
+        <w:rPr>
+          <w:strike/>
+          <w:color w:val="FF0000"/>
+        </w:rPr>
+        <w:t>In case port of loading or discharge should be inaccessible owing to ice, the Vessel shall direct her course according to Master's judgment, notifying by telegraph or radio, if available, the Charterers, shipper or consignee, who is bound to telegraph or radio orders for another port, which is free from ice and where there are facilities for the loading or reception of the cargo in bulk. The whole of the time occupied from the time the Vessel is diverted by reason of the ice until her arrival at an ice-free port of loading or discharge, as the case may be, shall be paid for by the Charterer at the demurrage rate stipulated in Part I.</w:t>
+      </w:r>
+      <w:r>
+        <w:rPr>
+          <w:color w:val="0000FF"/>
+        </w:rPr>
         <w:br/>
         <w:t>VESSEL TO NEVER TRADE IN ICE / ICE-LIKE CONDITIONS / SLUSH / FOLLOW ICE BREAKER.</w:t>
       </w:r>
@@ -3602,13 +3686,24 @@
         <w:br/>
         <w:t>The following text is replaced:</w:t>
         <w:br/>
-        <w:t>~(a) If any port of loading or of discharge named in this Charter Party or to which the Vessel may properly be ordered pursuant to the terms of the Bills of Lading be blockaded, or</w:t>
+      </w:r>
+      <w:r>
+        <w:rPr>
+          <w:strike/>
+          <w:color w:val="FF0000"/>
+        </w:rPr>
+        <w:t>(a) If any port of loading or of discharge named in this Charter Party or to which the Vessel may properly be ordered pursuant to the terms of the Bills of Lading be blockaded, or</w:t>
         <w:br/>
         <w:t>(b) If owing to any war, hostilities, warlike operations, civil war, civil commotions, revolutions or the operation of international law (a) entry to any such port of loading or of discharge or the loading or discharge of cargo at any such port be considered by the Master or Owners in his or their discretion dangerous or prohibited or (b) it be considered by the Master or Owners in his or their discretion dangerous or impossible for the Vessel to reach any such port of loading or discharge - the Charterers shall have the right to order the cargo or such part of it as may be affected to be loaded or discharged at any other safe port of loading or of discharge within the range of loading or discharging ports respectively established under the provisions of the Charter Party (provided such other port is not blockaded or that entry thereto or loading or discharge of cargo thereat is not in the Master's or Owner's discretion dangerous or prohibited). If in respect of a port of discharge no orders be received from the Charterers within 48 hours after they or their agents have received from the Owners a request for the nomination of a substitute port, the Owners shall then be at liberty to discharge the cargo at any safe port which they or the Master may in their or his discretion decide on (whether within the range of discharging ports established under the provisions of the Charter Party or not) and such discharge shall be deemed to be due fulfillment of the contract or contracts of affreightment so far as cargo so discharged is concerned. In the event of the cargo being loaded or discharged at any such other port within the respective range of loading or discharging ports established under the provisions of the Charter Party, the Charter Party shall be read in respect of freight and all other conditions whatsoever as if the voyage performed were that originally designated. In the event, however, that the Vessel discharges the cargo at a port outside the range of discharging ports established under the provisions of the Charter Party, freight shall be paid as for the voyage originally designated and all extra expenses involved in reaching the actual port of discharge and or discharging the cargo thereat shall be paid by the Charterers or Cargo Owners. In the latter event the Owners shall have a lien on the cargo for all such extra expenses.</w:t>
         <w:br/>
         <w:t>(c) The Vessel shall have liberty to comply with any directions or recommendations as to departure, arrival, routes, ports of call, stoppages, destinations, zones, waters, delivery or in any otherwise whatsoever given by the government of the nations under whose flag the Vessel sails or any other government or local authority including any de facto government or local authority or by any person or body acting or purporting to act as or with the authority of any such government or authority or by any committee or person having under the terms of the war risks insurance on the vessel the right to give any such directions or recommendations. If by reason of or in compliance with any such directions or recommendations, anything is done or is not done such shall not be deemed a deviation.</w:t>
         <w:br/>
-        <w:t>If by reason of or in compliance with any such direction or recommendation the Vessel does not proceed to the port or ports of discharge originally designated or to which she may have been ordered pursuant to the terms of the Bills of Lading, the Vessel may proceed to any safe port of discharge which the Master or Owners in his or their discretion may decide on and there discharge the cargo. Such discharge shall be deemed to be due fulfillment of the contract or contracts of affreightment and the Owners shall be entitled to freight as if discharge has been effected at the port or ports originally designated or to which the vessel may have been ordered pursuant to the terms of the Bills of Lading. All extra expenses involved in reaching and discharging the cargo at any such other port of discharge shall be paid by the Charterers and/or Cargo Owners and the Owners shall have a lien on the cargo for freight and all such expenses.~</w:t>
+        <w:t>If by reason of or in compliance with any such direction or recommendation the Vessel does not proceed to the port or ports of discharge originally designated or to which she may have been ordered pursuant to the terms of the Bills of Lading, the Vessel may proceed to any safe port of discharge which the Master or Owners in his or their discretion may decide on and there discharge the cargo. Such discharge shall be deemed to be due fulfillment of the contract or contracts of affreightment and the Owners shall be entitled to freight as if discharge has been effected at the port or ports originally designated or to which the vessel may have been ordered pursuant to the terms of the Bills of Lading. All extra expenses involved in reaching and discharging the cargo at any such other port of discharge shall be paid by the Charterers and/or Cargo Owners and the Owners shall have a lien on the cargo for freight and all such expenses.</w:t>
+      </w:r>
+      <w:r>
+        <w:rPr>
+          <w:color w:val="0000FF"/>
+        </w:rPr>
         <w:br/>
         <w:t>ANY AND ALL WAR RISK INSURANCE PREMIUMS IN FORCE AT THE DATE OF THIS CHARTER PARTY AND ANY INCREASE IN WAR RISK INSURANCE OVER AND ABOVE THAT IN FORCE AT DATE OF CHARTER PARTY INCLUDING INSURANCE IN RESPECT OF CREW WAR BONUS AND K&amp;R SHALL BE FOR CHARTERER'S ACCOUNT EXCEPT FOR OWNERS BASIC WAR COVER. ANY REBATE OBTAINABLE FROM OWNERS' UNDERWRITERS TO BE PASSED ON TO CHARTERERS IN FULL.</w:t>
         <w:br/>
@@ -3805,25 +3900,466 @@
       </w:pPr>
       <w:r>
         <w:rPr/>
-        <w:t>DEMURRAGE</w:t>
-      </w:r>
-    </w:p>
-    <w:p>
-      <w:pPr>
-        <w:pStyle w:val="ListParagraph"/>
-        <w:numPr>
-          <w:ilvl w:val="1"/>
-          <w:numId w:val="3"/>
-        </w:numPr>
-      </w:pPr>
-      <w:r>
-        <w:rPr/>
-        <w:t>Charterer shall pay demurrage per running hour and pro rata for a part thereof at the rate specified in Part I for all time that loading and discharging and used laytime as elsewhere herein provided exceeds the allowed laytime elsewhere herein specified. If, however, demurrage shall be incurred at ports of loading and/or discharge by reason of fire, explosion, storm or by a strike, lockout, stoppage or restraint of labor or by breakdown of machinery or equipment in or about the plant of the Charterer, supplier, shipper or consignee of the cargo, the rate of demurrage shall be reduced one-half of the amount stated in Part I per running hour or pro rata for part of an hour for demurrage so incurred. The Charterer shall not be liable for any demurrage for delay caused by strike, lockout, stoppage or restraint of labor for Master, officers and crew of the Vessel or tugboat or pilots.</w:t>
-        <w:br/>
-        <w:br/>
-        <w:t>~~Charterer shall pay demurrage per running hour and pro rata for a part thereof at the rate specified in Part I for all time that loading and discharging and used laytime as elsewhere herein provided exceeds the allowed laytime elsewhere herein specified.~~</w:t>
-        <w:br/>
-        <w:t>DEMURRAGE: USD 18,000 PDPR : TTL 84 HRS SHINC</w:t>
+        <w:t>UNIPEC SPECIAL PROVISIONS (amended by RECAP)</w:t>
+      </w:r>
+    </w:p>
+    <w:p>
+      <w:pPr>
+        <w:pStyle w:val="ListParagraph"/>
+        <w:numPr>
+          <w:ilvl w:val="1"/>
+          <w:numId w:val="3"/>
+        </w:numPr>
+      </w:pPr>
+      <w:r>
+        <w:rPr/>
+        <w:t xml:space="preserve">1. ANY TAXES AND/OR DUES AND/OR LEVIES ON CARGO AND/OR FREIGHT IF </w:t>
+        <w:br/>
+        <w:t xml:space="preserve">   ANY PROVIDED NOT COVERED BY WORLD SCALE, TO BE FOR CHRTS ACCOUNT, </w:t>
+        <w:br/>
+        <w:t xml:space="preserve">   THE SAME TO BE PAID TOGETHER WITH FREIGHT PROVIDED RECEIVING OF </w:t>
+        <w:br/>
+        <w:t xml:space="preserve">   SUPPORTING DOCUMENT IN TERM OF STAMPED ORIGINAL INVOICE OR DEBIT </w:t>
+        <w:br/>
+        <w:t xml:space="preserve">   NOTE ISSUED BY LOADING PORT OR IT'S AGENT. </w:t>
+        <w:br/>
+      </w:r>
+    </w:p>
+    <w:p>
+      <w:pPr>
+        <w:pStyle w:val="ListParagraph"/>
+        <w:numPr>
+          <w:ilvl w:val="1"/>
+          <w:numId w:val="3"/>
+        </w:numPr>
+      </w:pPr>
+      <w:r>
+        <w:rPr/>
+        <w:t xml:space="preserve">2. VESSEL NOT TO TENDER NOR PRIOR TO COMMENCEMENT OF LAYDAYS, WITHOUT </w:t>
+        <w:br/>
+        <w:t xml:space="preserve">   CHRTS PRIOR CONSENT </w:t>
+        <w:br/>
+      </w:r>
+    </w:p>
+    <w:p>
+      <w:pPr>
+        <w:pStyle w:val="ListParagraph"/>
+        <w:numPr>
+          <w:ilvl w:val="1"/>
+          <w:numId w:val="3"/>
+        </w:numPr>
+      </w:pPr>
+      <w:r>
+        <w:rPr/>
+        <w:t xml:space="preserve">3. OWNERS GUARANTEE VSL ABLE TO LOAD CARGO AND DEBALLAST CONCURRENTLY </w:t>
+        <w:br/>
+        <w:t xml:space="preserve">   AND DISCHARGE AND TAKE BALLAST CONCURRENTLY </w:t>
+        <w:br/>
+      </w:r>
+    </w:p>
+    <w:p>
+      <w:pPr>
+        <w:pStyle w:val="ListParagraph"/>
+        <w:numPr>
+          <w:ilvl w:val="1"/>
+          <w:numId w:val="3"/>
+        </w:numPr>
+      </w:pPr>
+      <w:r>
+        <w:rPr/>
+        <w:t xml:space="preserve">4. WORLD SCALE TERMS AND CONDITION TO APPLY </w:t>
+        <w:br/>
+      </w:r>
+    </w:p>
+    <w:p>
+      <w:pPr>
+        <w:pStyle w:val="ListParagraph"/>
+        <w:numPr>
+          <w:ilvl w:val="1"/>
+          <w:numId w:val="3"/>
+        </w:numPr>
+      </w:pPr>
+      <w:r>
+        <w:rPr/>
+        <w:t xml:space="preserve">5. </w:t>
+      </w:r>
+      <w:r>
+        <w:rPr>
+          <w:strike/>
+          <w:color w:val="FF0000"/>
+        </w:rPr>
+        <w:t>EXXON EARLY LOADING CLAUSE</w:t>
+      </w:r>
+      <w:r>
+        <w:rPr>
+          <w:color w:val="0000FF"/>
+        </w:rPr>
+        <w:br/>
+        <w:t>IN THE EVENT CHARTERER AGREES TO LOAD VESSEL PRIOR TO COMMENCEMENT OF LAYDAYS, LAYTIME WILL BEGIN AT COMMENCEMENT OF LOADING AND THE AMOUNT OF TIME OF FROM COMMENCEMENT OF LOADING UNTIL 0001 HOURS LOCAL TIME ON THE COMMENCING DATE SPECIFIED IN PART I (B), SHALL BE SPLIT 50/50 BETWEEN CHRTRS AND OWNERS</w:t>
+      </w:r>
+    </w:p>
+    <w:p>
+      <w:pPr>
+        <w:pStyle w:val="ListParagraph"/>
+        <w:numPr>
+          <w:ilvl w:val="1"/>
+          <w:numId w:val="3"/>
+        </w:numPr>
+      </w:pPr>
+      <w:r>
+        <w:rPr/>
+        <w:t xml:space="preserve">6. </w:t>
+      </w:r>
+      <w:r>
+        <w:rPr>
+          <w:strike/>
+          <w:color w:val="FF0000"/>
+        </w:rPr>
+        <w:t>CONOCO WEATHER CLAUSE</w:t>
+      </w:r>
+      <w:r>
+        <w:rPr>
+          <w:color w:val="0000FF"/>
+        </w:rPr>
+        <w:br/>
+        <w:t>IF LOADING OR DISCHARGING IN NORTH WEST AUSTRALIA, TIMOR SEA, KUMUL, CHINESE OFF SHORE TERMINALS, RAS SHUKEIR, NORTH SEA TERMINALS, RAVENNA, ANCONA, MILAZZO, SANTA PANAGIA BAY, SCOTLAND, QUINTERO BAY AND SPANISH, MOROCCAN AND/OR PORTUGESE ATLANTIC PORTS, MEXICO, NORTH SPAIN, FALCONARA, RAVENNA, SKIKDA, CANARY ISLAND, FIUMICINO, GAETA, LA NOUVELLE, SETE AND/OR IF LIGHTENING/LIGHTERING/TRANSHIPMENT TAKES PLACE AT ANY LOCATION AND/OR IF VESSEL LOAD/DISCHARGES VIA SEA LINE, ANY WEATHER DELAYS TO COUNT IN FULL AS USED LAYTIME OR DEMURRAGE TIME IF VESSEL IS ON DEMURRAGE AND ANY EXPENSES/TIME FOR UNBERTHING/REBERTHING DUE TO BAD WEATHER TO BE FOR CHARTERER’S ACCOUNT IN ALL OTHER CASES/PORTS. AT ALL OTHER LOAD AND DISCHARGE PORT DELAYS IN BERTHING FOR LOADING OR DISCHARTING AND ANY DELAYS AFTER BERTHING WHICH ARE DUE TO WEATHER CONDITIONS SHALL COUNT AS ONE HALF LAYTIME OR, IF ON DEMURRAGE, AT ONE HALF DEMURRAGE RATE. ANY EXPENSE/TIME FOR UNBERTHING/REBERTHING DUE TO BAD WEATHER TO BE SPLIT 50/50.</w:t>
+      </w:r>
+    </w:p>
+    <w:p>
+      <w:pPr>
+        <w:pStyle w:val="ListParagraph"/>
+        <w:numPr>
+          <w:ilvl w:val="1"/>
+          <w:numId w:val="3"/>
+        </w:numPr>
+      </w:pPr>
+      <w:r>
+        <w:rPr/>
+        <w:t xml:space="preserve">7. </w:t>
+      </w:r>
+      <w:r>
+        <w:rPr>
+          <w:strike/>
+          <w:color w:val="FF0000"/>
+        </w:rPr>
+        <w:t>SHELL OIL POLLUTION INSURANCE CLAUSE</w:t>
+      </w:r>
+      <w:r>
+        <w:rPr>
+          <w:color w:val="0000FF"/>
+        </w:rPr>
+        <w:br/>
+        <w:t>OWNERS WARRANT THAT THEY HAVE, AND SHALL MAINTAIN IN FORCE THROUGHOUT THE PERIOD OF THIS CHARTER, THE STANDARD OIL POLLUTION INSURANCE COVER (CURRENTLY US$1,000 MILLION) AVAILABLE, FROM TIME TO TIME, FROM THEIR PROTECTION AND INDEMNITY CLUB.</w:t>
+      </w:r>
+    </w:p>
+    <w:p>
+      <w:pPr>
+        <w:pStyle w:val="ListParagraph"/>
+        <w:numPr>
+          <w:ilvl w:val="1"/>
+          <w:numId w:val="3"/>
+        </w:numPr>
+      </w:pPr>
+      <w:r>
+        <w:rPr/>
+        <w:t xml:space="preserve">8. </w:t>
+      </w:r>
+      <w:r>
+        <w:rPr>
+          <w:strike/>
+          <w:color w:val="FF0000"/>
+        </w:rPr>
+        <w:t>CHEVRON WAR RISK CLAUSE</w:t>
+      </w:r>
+      <w:r>
+        <w:rPr>
+          <w:color w:val="0000FF"/>
+        </w:rPr>
+        <w:br/>
+        <w:t>ANY AND ALL WAR RISK INSURANCE PREMIUMS IN FORCE AT THE DATE OF THIS CHARTER PARTY AND ANY INCREASE IN WAR RISK INSURANCE OVER AND ABOVE THAT IN FORCE AT DATE OF CHARTER PARTY INCLUDING INSURANCE IN RESPECT OF CREW WAR BONUS AND K&amp;R SHALL BE FOR CHARTERER'S ACCOUNT EXCEPT FOR OWNERS BASIC WAR COVER. ANY REBATE OBTAINABLE FROM OWNERS' UNDERWRITERS TO BE PASSED ON TO CHARTERERS IN FULL.</w:t>
+      </w:r>
+    </w:p>
+    <w:p>
+      <w:pPr>
+        <w:pStyle w:val="ListParagraph"/>
+        <w:numPr>
+          <w:ilvl w:val="1"/>
+          <w:numId w:val="3"/>
+        </w:numPr>
+      </w:pPr>
+      <w:r>
+        <w:rPr/>
+        <w:t xml:space="preserve">9. </w:t>
+      </w:r>
+      <w:r>
+        <w:rPr>
+          <w:strike/>
+          <w:color w:val="FF0000"/>
+        </w:rPr>
+        <w:t>ANY CARGO LOADED IN EXCESS OF THE MINIMUM QUANTITY AGREED TO BE ASSESSED AT 50 PCT OF THE AGREED WS RATE</w:t>
+      </w:r>
+    </w:p>
+    <w:p>
+      <w:pPr>
+        <w:pStyle w:val="ListParagraph"/>
+        <w:numPr>
+          <w:ilvl w:val="1"/>
+          <w:numId w:val="3"/>
+        </w:numPr>
+      </w:pPr>
+      <w:r>
+        <w:rPr/>
+        <w:t xml:space="preserve">10.FREIGHT PAYABLE IN USD BY TT TO OWNERS' DESIGNATED BANK ACCOUNT </w:t>
+        <w:br/>
+        <w:t xml:space="preserve">   WITHIN 3 BANK WORKING DAY(S) AFTER COMPLETION DISCHARGE, PROVIDED </w:t>
+        <w:br/>
+        <w:t xml:space="preserve">   OWNERS ORIGINAL FREIGHT INVOICE WITH SIGNATURE AND BEING STAMPED </w:t>
+        <w:br/>
+        <w:t xml:space="preserve">   HAS REACHED CHARTERERS OFFICE LATEST 7 DAYS BEFORE EXPECTED </w:t>
+        <w:br/>
+        <w:t xml:space="preserve">   COMPLETION OF DISCHARGE AND CHARTER PARTY HAS REACHED CHARTERERS </w:t>
+        <w:br/>
+        <w:t xml:space="preserve">   OFFICE. </w:t>
+        <w:br/>
+      </w:r>
+    </w:p>
+    <w:p>
+      <w:pPr>
+        <w:pStyle w:val="ListParagraph"/>
+        <w:numPr>
+          <w:ilvl w:val="1"/>
+          <w:numId w:val="3"/>
+        </w:numPr>
+      </w:pPr>
+      <w:r>
+        <w:rPr/>
+        <w:t xml:space="preserve">11.ETA CLAUSE. </w:t>
+        <w:br/>
+        <w:t xml:space="preserve">   AFTER CLEAN FIXING, SHIP TO SEND ETA AND POSITION AND SPEED, AND </w:t>
+        <w:br/>
+        <w:t xml:space="preserve">   DISTANCE TO GO DAILY TO PARTIES AS PER VOYAGE ORDER. OWNERS SHALL </w:t>
+        <w:br/>
+        <w:t xml:space="preserve">   INFORM CHARTS WITH PREVIOUS VOYAGE LOADING AND DISCH PORTS </w:t>
+        <w:br/>
+        <w:t xml:space="preserve">   BERTHING PROSPECTS, STATUS, ETD,  OWNS ARE OBLIGED TO INFORM </w:t>
+        <w:br/>
+        <w:t xml:space="preserve">   CHRTS IF CHANGE OF ETA EXCEEDS 6 HOURS. </w:t>
+        <w:br/>
+      </w:r>
+    </w:p>
+    <w:p>
+      <w:pPr>
+        <w:pStyle w:val="ListParagraph"/>
+        <w:numPr>
+          <w:ilvl w:val="1"/>
+          <w:numId w:val="3"/>
+        </w:numPr>
+      </w:pPr>
+      <w:r>
+        <w:rPr/>
+        <w:t xml:space="preserve">12.PRINCIPLE OF 'ONCE ON DEMURRAGE, ALWAYS ON DEMURRAGE' NOT TO APPLY </w:t>
+        <w:br/>
+        <w:t xml:space="preserve">   TO THIS CHARTER PARTY </w:t>
+        <w:br/>
+      </w:r>
+    </w:p>
+    <w:p>
+      <w:pPr>
+        <w:pStyle w:val="ListParagraph"/>
+        <w:numPr>
+          <w:ilvl w:val="1"/>
+          <w:numId w:val="3"/>
+        </w:numPr>
+      </w:pPr>
+      <w:r>
+        <w:rPr/>
+        <w:t xml:space="preserve">13.OWNERS GUARANTEE THAT VOYAGE TO BE PERFORMED SHALL NOT BE THE </w:t>
+        <w:br/>
+        <w:t xml:space="preserve">   LAST PRIOR TO SCRAPPING THE VESSEL. </w:t>
+        <w:br/>
+      </w:r>
+    </w:p>
+    <w:p>
+      <w:pPr>
+        <w:pStyle w:val="ListParagraph"/>
+        <w:numPr>
+          <w:ilvl w:val="1"/>
+          <w:numId w:val="3"/>
+        </w:numPr>
+      </w:pPr>
+      <w:r>
+        <w:rPr/>
+        <w:t xml:space="preserve">14. </w:t>
+      </w:r>
+      <w:r>
+        <w:rPr>
+          <w:strike/>
+          <w:color w:val="FF0000"/>
+        </w:rPr>
+        <w:t>ISM CLAUSE (INTERNATIONAL SAFETY MANAGEMENT) FROM THE DATE OF COMING INTO FORCE OF THE INTERNATIONAL SAFETY MANAGEMENT (ISM) CODE IN RELATION TO THE VESSEL AND THEREAFTER DURING THE CURRENCY OF THIS CHARTERPARTY, THE OWNERS SHALL PROCURE THAT BOTH THE VESSEL AND THE COMPANY (AS DEFINED BY THE ISM CODE) SHELL COMPLY WITH THE REQUIREMENTS OF THE ISM CODE. UPON REQUEST THE OWNERS SHALL PROVIDE A COPY OF THE RELEVANT DOCUMENT OF COMPLIANCE (DOC) AND SAFETY MANAGEMENT CERTIFICATE (SMC) TO THE CHARTERERS. EXCEPT AS OTHERWISE PROVIDED IN THIS CHARTERPARTY, LOSS, DAMAGE, EXPENSE OR DELAY CAUSED BY FAILURE ON THE PART OF THE OWNERS OR THE COMPANY TO COMPLY WITH THIS CALUSE SHALL BE FOR OWNERS ACCOUNT.</w:t>
+      </w:r>
+      <w:r>
+        <w:rPr>
+          <w:color w:val="0000FF"/>
+        </w:rPr>
+        <w:br/>
+        <w:t>(A) OWNERS UNDERTAKE THAT FOR THE DURATION OF THIS CHARTER, THE VESSEL AND "THE COMPANY" (AS DEFINED IN THE INTERNATIONAL MANAGEMENT CODE FOR THE SAFE OPERATION OF SHIPS AND FOR POLLUTION PREVENTION (THE INTERNATIONAL SAFETY MANAGEMENT (ISM) CODE) THE "ISM CODE")) SHALL COMPLY WITH THE REQUIREMENTS OF THE ISM CODE. CHARTERERS MAY AT ANY TIME REQUEST AN INSPECTION OF THE RELEVANT DOCUMENT OF COMPLIANCE AND/OR SAFETY MANAGEMENT CERTIFICATE, AND UPON RECEIPT OF SUCH A REQUEST OWNERS SHALL FORTHWITH PROVIDE THE SAME. (B) WITHOUT PREJUDICE TO ANY RIGHTS OR REMEDIES AVAILABLE TO CHARTERERS UNDER THE TERMS OF THIS CHARTER OR UNDER THE LAW APPLICABLE HERETO, IN THE EVENT OF A BREACH OF THE ABOVE UNDERTAKING ANY LOSS, DAMAGE, EXPENSE OR DELAY FOLLOWING THEREFROM SHALL BE FOR OWNERS' ACCOUNT.</w:t>
+      </w:r>
+    </w:p>
+    <w:p>
+      <w:pPr>
+        <w:pStyle w:val="ListParagraph"/>
+        <w:numPr>
+          <w:ilvl w:val="1"/>
+          <w:numId w:val="3"/>
+        </w:numPr>
+      </w:pPr>
+      <w:r>
+        <w:rPr/>
+        <w:t xml:space="preserve">15.VESSEL IS SBT SHIP </w:t>
+        <w:br/>
+      </w:r>
+    </w:p>
+    <w:p>
+      <w:pPr>
+        <w:pStyle w:val="ListParagraph"/>
+        <w:numPr>
+          <w:ilvl w:val="1"/>
+          <w:numId w:val="3"/>
+        </w:numPr>
+      </w:pPr>
+      <w:r>
+        <w:rPr/>
+        <w:t xml:space="preserve">16.OWNERS WARRANT THAT VESSEL IS ENTERED WITH THE ITOPF AT THE </w:t>
+        <w:br/>
+        <w:t xml:space="preserve">   COMMENCEMENT OF THIS CHARTER AND WILL SO REMAIN DURING ITS TERM. </w:t>
+        <w:br/>
+      </w:r>
+    </w:p>
+    <w:p>
+      <w:pPr>
+        <w:pStyle w:val="ListParagraph"/>
+        <w:numPr>
+          <w:ilvl w:val="1"/>
+          <w:numId w:val="3"/>
+        </w:numPr>
+      </w:pPr>
+      <w:r>
+        <w:rPr/>
+        <w:t xml:space="preserve">17.OWNERS/MASTER WARRANT THAT VESSEL WILL CARRY ONBOARD A VALID </w:t>
+        <w:br/>
+        <w:t xml:space="preserve">   CLC CERTIFICATE DURING THIS CHARTER PARTY </w:t>
+        <w:br/>
+      </w:r>
+    </w:p>
+    <w:p>
+      <w:pPr>
+        <w:pStyle w:val="ListParagraph"/>
+        <w:numPr>
+          <w:ilvl w:val="1"/>
+          <w:numId w:val="3"/>
+        </w:numPr>
+      </w:pPr>
+      <w:r>
+        <w:rPr/>
+        <w:t xml:space="preserve">18. </w:t>
+      </w:r>
+      <w:r>
+        <w:rPr>
+          <w:strike/>
+          <w:color w:val="FF0000"/>
+        </w:rPr>
+        <w:t>VESSEL TO BE FULLY BUNKER TO PERFORM LADEN VOYAGE, AND NOT TO BUNKER ENROUTE. UPON LOADING VSL WILL PROCEED WITH UTMOST DISPATCH TO DISCH PORT</w:t>
+      </w:r>
+    </w:p>
+    <w:p>
+      <w:pPr>
+        <w:pStyle w:val="ListParagraph"/>
+        <w:numPr>
+          <w:ilvl w:val="1"/>
+          <w:numId w:val="3"/>
+        </w:numPr>
+      </w:pPr>
+      <w:r>
+        <w:rPr/>
+        <w:t xml:space="preserve">19.SUNSET CLAUSE:FOR THE DISCHARGE PORT,IN CASE VESSEL WILL TENDER </w:t>
+        <w:br/>
+        <w:t xml:space="preserve">   THE NOR BETWEEN THE TIME 3 HOURS BEFORE SUNSET TO 0100 OF THE </w:t>
+        <w:br/>
+        <w:t xml:space="preserve">   NEXT DAY, LAYTIME WILL START 0700 HOURS OF THE NEXT DAY. </w:t>
+        <w:br/>
+      </w:r>
+    </w:p>
+    <w:p>
+      <w:pPr>
+        <w:pStyle w:val="ListParagraph"/>
+        <w:numPr>
+          <w:ilvl w:val="1"/>
+          <w:numId w:val="3"/>
+        </w:numPr>
+      </w:pPr>
+      <w:r>
+        <w:rPr/>
+        <w:t xml:space="preserve">20. </w:t>
+      </w:r>
+      <w:r>
+        <w:rPr>
+          <w:strike/>
+          <w:color w:val="FF0000"/>
+        </w:rPr>
+        <w:t>TIME WAITING FOR TIDE AND PILOT WILL COUNT AS HALF LAYTIME OR DEMURRAGE IF VESSEL IS ON DEMURRAGE.</w:t>
+      </w:r>
+      <w:r>
+        <w:rPr>
+          <w:color w:val="0000FF"/>
+        </w:rPr>
+        <w:br/>
+        <w:t>TIME WAITING FOR TIDE,DAYTIME (WHEN APPLICABLE) AND PILOT WILL COUNT AS FULL LAYTIME OR DEMURRAGE IF VESSEL IS ON DEMURRAGE.</w:t>
+      </w:r>
+    </w:p>
+    <w:p>
+      <w:pPr>
+        <w:pStyle w:val="ListParagraph"/>
+        <w:numPr>
+          <w:ilvl w:val="1"/>
+          <w:numId w:val="3"/>
+        </w:numPr>
+      </w:pPr>
+      <w:r>
+        <w:rPr/>
+        <w:t xml:space="preserve">21.CHARTERERS OPTION TO SLOW STEAM DOWN TO ... KNOTS 5 DAYS PRIOR </w:t>
+        <w:br/>
+        <w:t xml:space="preserve">   SHIP ARRIVAL OF DISCHARGING PORT, WEATHER SAFE AND NAVIGATION </w:t>
+        <w:br/>
+        <w:t xml:space="preserve">   PERMITTING. </w:t>
+        <w:br/>
+      </w:r>
+    </w:p>
+    <w:p>
+      <w:pPr>
+        <w:pStyle w:val="ListParagraph"/>
+        <w:numPr>
+          <w:ilvl w:val="1"/>
+          <w:numId w:val="3"/>
+        </w:numPr>
+      </w:pPr>
+      <w:r>
+        <w:rPr/>
+        <w:t xml:space="preserve">22. </w:t>
+      </w:r>
+      <w:r>
+        <w:rPr>
+          <w:strike/>
+          <w:color w:val="FF0000"/>
+        </w:rPr>
+        <w:t>BASIS AFOREMENTIONED ITINERARY, OWNER WARRANT THAT NO INTERMEDIATE VOYAGE WILL BE PERFORMED.</w:t>
+      </w:r>
+      <w:r>
+        <w:rPr>
+          <w:color w:val="0000FF"/>
+        </w:rPr>
+        <w:br/>
+        <w:t>BASIS AFOREMENTIONED ITINERARY, OWNER WARRANT THAT NO INTERMEDIATE VOYAGE WILL BE PERFORMED, UNLESS THE VOYAGE WAS ALREADY SCHEDULED / FIXED PRIOR TO THIS C/P</w:t>
       </w:r>
     </w:p>
     <w:p>
@@ -3836,25 +4372,525 @@
       </w:pPr>
       <w:r>
         <w:rPr/>
-        <w:t>SAFE BERTHING - SHIFTING</w:t>
-      </w:r>
-    </w:p>
-    <w:p>
-      <w:pPr>
-        <w:pStyle w:val="ListParagraph"/>
-        <w:numPr>
-          <w:ilvl w:val="1"/>
-          <w:numId w:val="3"/>
-        </w:numPr>
-      </w:pPr>
-      <w:r>
-        <w:rPr/>
-        <w:t>The vessel shall load and discharge at any safe place or wharf, or alongside vessels or lighters reachable on her arrival, which shall be designated and procured by the Charterer, provided the Vessel can proceed thereto, lie at, and depart therefrom always safely afloat, any lighterage being at the expense, risk and peril of the Charterer. The Charterer shall have the right of shifting the Vessel at ports of loading and/or discharge from one safe berth to another on payment of all towage and pilotage shifting to next berth, charges for running lines on arrival at and leaving that berth, additional agency charges and expense, customs overtime and fees, and any other extra port charges or port expenses incurred by reason of using more than one berth. Time consumed on account of shifting shall count as used laytime except as otherwise provided in Clause 15.</w:t>
-        <w:br/>
-        <w:br/>
-        <w:t>SAFE BERTH CLAUSE (ATTACHED)</w:t>
-        <w:br/>
-        <w:t>SHIFTING CLAUSE SHALL APPLY IF THERE ARE MORE THAN ONE BERTH CALLED WITHIN ONE PORT CALL.</w:t>
+        <w:t>SINOCHEM STANDARD CHARTERING TERMS 1-13 (amended by RECAP)</w:t>
+      </w:r>
+    </w:p>
+    <w:p>
+      <w:pPr>
+        <w:pStyle w:val="ListParagraph"/>
+        <w:numPr>
+          <w:ilvl w:val="1"/>
+          <w:numId w:val="3"/>
+        </w:numPr>
+      </w:pPr>
+      <w:r>
+        <w:rPr/>
+        <w:t>1. WORLDSCALE TERMS AND CONDITIONS AS OF DATE OF CHARTER PARTY TO APPLY</w:t>
+      </w:r>
+    </w:p>
+    <w:p>
+      <w:pPr>
+        <w:pStyle w:val="ListParagraph"/>
+        <w:numPr>
+          <w:ilvl w:val="1"/>
+          <w:numId w:val="3"/>
+        </w:numPr>
+      </w:pPr>
+      <w:r>
+        <w:rPr/>
+        <w:t>2. OWNER WARRANTS THAT VESSEL IS A MEMBER OF ITOPF AND SO MAINTAINED THROUGHOUT DURATION OF THIS C/P</w:t>
+      </w:r>
+    </w:p>
+    <w:p>
+      <w:pPr>
+        <w:pStyle w:val="ListParagraph"/>
+        <w:numPr>
+          <w:ilvl w:val="1"/>
+          <w:numId w:val="3"/>
+        </w:numPr>
+      </w:pPr>
+      <w:r>
+        <w:rPr/>
+        <w:t>3. GENERAL AVERAGE ARBITRATION IN LONDON ENGLISH LAW TO APPLY</w:t>
+      </w:r>
+    </w:p>
+    <w:p>
+      <w:pPr>
+        <w:pStyle w:val="ListParagraph"/>
+        <w:numPr>
+          <w:ilvl w:val="1"/>
+          <w:numId w:val="3"/>
+        </w:numPr>
+      </w:pPr>
+      <w:r>
+        <w:rPr/>
+        <w:t>4. YORK ANTWERP RULES 1974.</w:t>
+      </w:r>
+    </w:p>
+    <w:p>
+      <w:pPr>
+        <w:pStyle w:val="ListParagraph"/>
+        <w:numPr>
+          <w:ilvl w:val="1"/>
+          <w:numId w:val="3"/>
+        </w:numPr>
+      </w:pPr>
+      <w:r>
+        <w:rPr/>
+        <w:t xml:space="preserve">5. IF THE VESSEL HAS NOT GIVEN NOTICE OF READINESS TO LOAD BY </w:t>
+      </w:r>
+      <w:r>
+        <w:rPr>
+          <w:strike/>
+          <w:color w:val="FF0000"/>
+        </w:rPr>
+        <w:t>1600 HOURS</w:t>
+      </w:r>
+      <w:r>
+        <w:rPr>
+          <w:color w:val="0000FF"/>
+        </w:rPr>
+        <w:t xml:space="preserve"> 2359HRS LOCAL TIME ON THE CANCELLING DATE. LAYTIME SHALL COMMENCE UPON THE VESSEL‘S ARRIVAL IN BERTH OR 24HRS AFTER N.O.R, WHICHEVER OCCUR FIRST</w:t>
+      </w:r>
+    </w:p>
+    <w:p>
+      <w:pPr>
+        <w:pStyle w:val="ListParagraph"/>
+        <w:numPr>
+          <w:ilvl w:val="1"/>
+          <w:numId w:val="3"/>
+        </w:numPr>
+      </w:pPr>
+      <w:r>
+        <w:rPr/>
+        <w:t>6. VESSEL AGENTS SHALL BE NOMINATED BY CHARTERERS AT LOADING AND DISCHARGE PORT (S). CUSTOMARY AGENCY FEES AND PORT DISBURSEMENTS SHALL BE FOR OWNERS‘ ACCOUNT. PROVIDED COMPETITIVE</w:t>
+      </w:r>
+    </w:p>
+    <w:p>
+      <w:pPr>
+        <w:pStyle w:val="ListParagraph"/>
+        <w:numPr>
+          <w:ilvl w:val="1"/>
+          <w:numId w:val="3"/>
+        </w:numPr>
+      </w:pPr>
+      <w:r>
+        <w:rPr/>
+        <w:t xml:space="preserve">7. </w:t>
+      </w:r>
+      <w:r>
+        <w:rPr>
+          <w:strike/>
+          <w:color w:val="FF0000"/>
+        </w:rPr>
+        <w:t>OWNER‘S OPTION TO SLOW STEAM DOWN TO ABOUT 13.00 (OWNERS TO ADVISE) KNOT WEATHER AND SAFE NAVIGATION PERMITTING.</w:t>
+      </w:r>
+    </w:p>
+    <w:p>
+      <w:pPr>
+        <w:pStyle w:val="ListParagraph"/>
+        <w:numPr>
+          <w:ilvl w:val="1"/>
+          <w:numId w:val="3"/>
+        </w:numPr>
+      </w:pPr>
+      <w:r>
+        <w:rPr/>
+        <w:t>8. NO FREIGHT ON SLOPS CARRIED. IF ANY.</w:t>
+      </w:r>
+    </w:p>
+    <w:p>
+      <w:pPr>
+        <w:pStyle w:val="ListParagraph"/>
+        <w:numPr>
+          <w:ilvl w:val="1"/>
+          <w:numId w:val="3"/>
+        </w:numPr>
+      </w:pPr>
+      <w:r>
+        <w:rPr/>
+        <w:t xml:space="preserve">9. </w:t>
+      </w:r>
+      <w:r>
+        <w:rPr>
+          <w:strike/>
+          <w:color w:val="FF0000"/>
+        </w:rPr>
+        <w:t>FREIGHT TAXES (INCLUDING CHINESE FREIGHT TAX OF 4.025 IN CHINA) IN LOAD AND/OR DISCHARGE PORT (S), IF ANY, TO BE FOR OWNERS‘ ACCOUNT.</w:t>
+      </w:r>
+    </w:p>
+    <w:p>
+      <w:pPr>
+        <w:pStyle w:val="ListParagraph"/>
+        <w:numPr>
+          <w:ilvl w:val="1"/>
+          <w:numId w:val="3"/>
+        </w:numPr>
+      </w:pPr>
+      <w:r>
+        <w:rPr/>
+        <w:t>10. 3 WORKING DAYS. FREIGHT TO BE PAID IN FULL, NO DISCOUNTS TO APPLY. IF CHARTERERS HAVE ANY RECEIVABLE, THEY HAVE TO CLAIM OWNERS AS OPPOSED TO DISCOUNTING FREIGHT.</w:t>
+      </w:r>
+    </w:p>
+    <w:p>
+      <w:pPr>
+        <w:pStyle w:val="ListParagraph"/>
+        <w:numPr>
+          <w:ilvl w:val="1"/>
+          <w:numId w:val="3"/>
+        </w:numPr>
+      </w:pPr>
+      <w:r>
+        <w:rPr/>
+        <w:t>11. SHOULD A DISPUTE ARISE BETWEEN OWNERS AND THE CHARTERERS. BOTH PARTIES WILL ENDEAVOR TO SETTLE THE MATTER IN DISPUTE AMICABLY OTHERWISE SAME TO BE SETTLED IN LONDON BY ARBITRATION AS PER CHARTER PARTY.</w:t>
+      </w:r>
+    </w:p>
+    <w:p>
+      <w:pPr>
+        <w:pStyle w:val="ListParagraph"/>
+        <w:numPr>
+          <w:ilvl w:val="1"/>
+          <w:numId w:val="3"/>
+        </w:numPr>
+      </w:pPr>
+      <w:r>
+        <w:rPr/>
+        <w:t>12. OWNERS WARRANT THAT VESSEL TO PROCEED DIRECTLY TO DISCHARGE PORT AFTER LOADING.</w:t>
+      </w:r>
+    </w:p>
+    <w:p>
+      <w:pPr>
+        <w:pStyle w:val="ListParagraph"/>
+        <w:numPr>
+          <w:ilvl w:val="1"/>
+          <w:numId w:val="3"/>
+        </w:numPr>
+      </w:pPr>
+      <w:r>
+        <w:rPr/>
+        <w:t>13. THIS FIXTURE HAS TO BE KEPT STRICTLY PRIVATE AND CONFIDENTIAL</w:t>
+      </w:r>
+    </w:p>
+    <w:p>
+      <w:pPr>
+        <w:pStyle w:val="Heading1"/>
+        <w:numPr>
+          <w:ilvl w:val="0"/>
+          <w:numId w:val="3"/>
+        </w:numPr>
+      </w:pPr>
+      <w:r>
+        <w:rPr/>
+        <w:t>SINOCHEM CLAUSES 1-22 (amended by RECAP)</w:t>
+      </w:r>
+    </w:p>
+    <w:p>
+      <w:pPr>
+        <w:pStyle w:val="ListParagraph"/>
+        <w:numPr>
+          <w:ilvl w:val="1"/>
+          <w:numId w:val="3"/>
+        </w:numPr>
+      </w:pPr>
+      <w:r>
+        <w:rPr/>
+        <w:t>1. CLEAN BALLAST CLAUSE THE VESSEL SHOULD ARRIVE AT LOAD PORT WITH CLEAN BALLAST WATER IN SBT ONLY. ANY DIRTY BALLAST WATER OR CLEAN BALLAST WATER IN CBT SHOULD BE DISCHARGED ON TO THE SHORE AND ALL FEES OR CHARGES THUS INCURRED SHOULD BE FOR OWNERS‘ ACCOUNT.</w:t>
+      </w:r>
+    </w:p>
+    <w:p>
+      <w:pPr>
+        <w:pStyle w:val="ListParagraph"/>
+        <w:numPr>
+          <w:ilvl w:val="1"/>
+          <w:numId w:val="3"/>
+        </w:numPr>
+      </w:pPr>
+      <w:r>
+        <w:rPr/>
+        <w:t>2. SHIFT CLAUSE IN MORE THAN ONE BERTH AT LOAD OR DISCHARGE PORT (S) IS USED SHIFTING EXPENSES TO BE FOR CHARTERERS, ACCOUNT. EXCEPT THAT SHIFTING EXPENSES FROM ANCHORAGE TO FIRST BERTH WILL NOT BE FOR CHARTERERS ACCOUNT.</w:t>
+      </w:r>
+    </w:p>
+    <w:p>
+      <w:pPr>
+        <w:pStyle w:val="ListParagraph"/>
+        <w:numPr>
+          <w:ilvl w:val="1"/>
+          <w:numId w:val="3"/>
+        </w:numPr>
+      </w:pPr>
+      <w:r>
+        <w:rPr/>
+        <w:t xml:space="preserve">3. </w:t>
+      </w:r>
+      <w:r>
+        <w:rPr>
+          <w:strike/>
+          <w:color w:val="FF0000"/>
+        </w:rPr>
+        <w:t>BILL OF LOADING INDEMNITY CLAUSE IN THE EVENT THE ORIGINAL BILL OF LADING DOES NOT ARRIVE AT THE PORT (S) OF ULTIMATE DISCHARGE PRIOR TO THE VESSEL ARRIVAL. THE OWNERS SHALL RELEASE AND DISCHARGE ENTIRE CARGO IN ACCORDANCE WITH THE CHARTERERS‘ TELEX INSTRUCTIONS AND CHARTERERS AGREE TO INDEMNITY AND HOLD OWNERS HARMLESS FROM AND AGAINST ANY AND ALL CLAIMS. DEMANDS OR LIABILITIES IN CONNECTION WITH OR ARISING OUT OF THE DISCHARGING OF THE CARGO WITHOUT PRESENTATION OF SUCH ORIGINAL BILL OF LOADING. CHARTERER ALSO TO PROVIDE OWNERS WITH A TELEX LETTERS OF INDEMNITY WITH WORDING AS PER OWNERS P &amp; I CLUB. IT IS UNDERSTOOD THAT NO BANKERS GUARANTEE NOR COUNTER SIGNING OF LETTER OF INDEMNITY BY BANKERS SHALL BE REQUIRED. IF AN ORIGINAL BILL OF LOADING IS DISTRIBUTED TO MASTER FOR CARGO RECEIVER. MASTER SHALL DISCHARGE THE ENTIRE CARGO AGAINST CARGO RECEIVERS ENDORSEMENT OF THIS ORIGINAL BILL OF LOADING. AND IN SUCH EVENT NO LETTER OF INDEMNITY SHALL BE REQUIRED. LETTER OF INDEMNITY SHALL AUTOMATICALLY BECOME NULL AND VOID AGAINST PRESENTATION OF 1 (ONE) OUT OF 3 (THREE) ORIGINAL BILLS OF LADING. OR AFTER 13 (THIRTEEN) MONTHS AFTER COMPLETION OF DISCHARGE. WHICHEVER OCCURS FIRST. PROVIDED WITHIN SUCH 13 (THIRTEEN) MONTHS NO LEGAL PROCEEDING HAVE BEEN INSTITUTED AGAINST OWNERS.</w:t>
+      </w:r>
+      <w:r>
+        <w:rPr>
+          <w:color w:val="0000FF"/>
+        </w:rPr>
+        <w:br/>
+        <w:br/>
+        <w:t>Bill of Lading Indemnity Clause</w:t>
+        <w:br/>
+        <w:t>IF AN ORIGINAL BILL OF LADING IS NOT AVAILABLE AT ANY DISCHARGE PORT TO WHICH THE VESSEL MAY BE ORDERED BY CHARTERERS UNDER THIS CHARTER, OR IF CHARTERERS REQUIRE OWNERS (WITH EXPRESS REFERENCE TO THIS CLAUSE) TO DELIVER CARGO TO A PARTY OR AT A PORT OTHER THAN AS SET OUT IN THE BILL OF LADING, THEN OWNERS SHALL NEVERTHELESS DISCHARGE SUCH CARGO IN COMPLIANCE WITH CHARTERERS’ INSTRUCTIONS, UPON PRESENTATION BY THE CONSIGNEE NOMINATED BY CHARTERERS (“THE RECEIVER”) OF REASONABLE IDENTIFICATION TO THE MASTER AND IN CONSIDERATION OF CHARTERERS INDEMNIFYING OWNERS IN THE MANNER PRESCRIBED IN THE FORM OF LETTER OF INDEMNITY AGREED AND PUBLISHED FROM TIME TO TIME BY THE INTERNATIONAL GROUP OF P&amp;I CLUBS ADDRESSING THE RELEVANT CIRCUMSTANCES. SUCH INDEMNITY SHALL BE DEEMED TO HAVE BEEN GIVEN WHEN CHARTERERS ISSUE INSTRUCTIONS TO OWNERS PURSUANT TO THIS CLAUSE.</w:t>
+        <w:br/>
+        <w:t>IT IS A CONDITION OF THIS CLAUSE THAT OWNERS SHALL GIVE CHARTERERS PROMPT WRITTEN NOTICE OF THE ASSERTION OF ANY CLAIM AGAINST OWNERS WHICH IS RELATED TO THE ABOVEMENTIONED ORDERS OR REQUESTS SO THAT CHARTERERS MAY HAVE FULL OPPORTUNITY TO PARTICIPATE IN THE DEFENCE THEREOF AND FURTHER THAT OWNERS DO NOT SETTLE, PREJUDICE OR IN ANY WAY WHATSOEVER JEOPARDIZE OR COMPROMISE THE DEFENCE OF SUCH CLAIM WHETHER WHOLLY OR PARTIALLY OR RELEASE OR DISCHARGE ANY PARTY IN ANY WAY WHATSOEVER FROM LIABILITY WITHOUT CHARTERERS’ PRIOR WRITTEN APPROVAL.</w:t>
+        <w:br/>
+        <w:t>CHARTERER’S LIABILITY UNDER SUCH INDEMNITY SHALL A) IN NO CASE EXCEED 110% OF THE CIF VALUE OF THE CARGO AT THE DISCHARGE PORT ON COMPLETION OF DISCHARGE; AND B) CEASE 12 MONTHS AFTER DISCONNECTION OF HOSES AT THE DISCHARGE PORT UNLESS PRIOR TO THAT DATE CHARTERERS HAVE RECEIVED FROM OWNERS WRITTEN NOTICE OF A CLAIM UNDER IT.</w:t>
+        <w:br/>
+        <w:t>NOTHING IN THIS CLAUSE IS INTENDED TO GIVE ANY THIRD PARTY ANY RIGHT TO ENFORCE ANY OF THE TERMS HEREOF BETWEEN CHARTERERS AND OWNERS.</w:t>
+      </w:r>
+    </w:p>
+    <w:p>
+      <w:pPr>
+        <w:pStyle w:val="ListParagraph"/>
+        <w:numPr>
+          <w:ilvl w:val="1"/>
+          <w:numId w:val="3"/>
+        </w:numPr>
+      </w:pPr>
+      <w:r>
+        <w:rPr/>
+        <w:t xml:space="preserve">4. AMOCO CLAIMS CLAUSE </w:t>
+      </w:r>
+      <w:r>
+        <w:rPr>
+          <w:strike/>
+          <w:color w:val="FF0000"/>
+        </w:rPr>
+        <w:t>60 DAYS</w:t>
+      </w:r>
+      <w:r>
+        <w:rPr>
+          <w:color w:val="0000FF"/>
+        </w:rPr>
+        <w:t xml:space="preserve"> LINE 3 : AFTER "WITHIN" DELETE "60 DAYS" AND INSERT "90 DAYS FOR DEMURRAGE, 120 DAYS FOR OTHER CLAIMS"</w:t>
+      </w:r>
+    </w:p>
+    <w:p>
+      <w:pPr>
+        <w:pStyle w:val="ListParagraph"/>
+        <w:numPr>
+          <w:ilvl w:val="1"/>
+          <w:numId w:val="3"/>
+        </w:numPr>
+      </w:pPr>
+      <w:r>
+        <w:rPr/>
+        <w:t xml:space="preserve">5. WARRANTY CLAUSE (B) </w:t>
+      </w:r>
+      <w:r>
+        <w:rPr>
+          <w:strike/>
+          <w:color w:val="FF0000"/>
+        </w:rPr>
+        <w:t>OWNERS WARRANT</w:t>
+      </w:r>
+      <w:r>
+        <w:rPr>
+          <w:color w:val="0000FF"/>
+        </w:rPr>
+        <w:t xml:space="preserve"> TO BEST OF OWNERS KNOWLEDGE, OWNERS ADVISE (EXCEPT FOR DIMENSIONS) (C) DELETE (D) DELETE FROM "AND TOVALOP..." TILL "FOR CRUDE OIL DISCHARGE"</w:t>
+      </w:r>
+    </w:p>
+    <w:p>
+      <w:pPr>
+        <w:pStyle w:val="ListParagraph"/>
+        <w:numPr>
+          <w:ilvl w:val="1"/>
+          <w:numId w:val="3"/>
+        </w:numPr>
+      </w:pPr>
+      <w:r>
+        <w:rPr/>
+        <w:t>6. PUMPING CLAUSE LINE 2 : DELETE "A" INSERT "AN AVERAGE" LAST PARA : DELETE</w:t>
+      </w:r>
+    </w:p>
+    <w:p>
+      <w:pPr>
+        <w:pStyle w:val="ListParagraph"/>
+        <w:numPr>
+          <w:ilvl w:val="1"/>
+          <w:numId w:val="3"/>
+        </w:numPr>
+      </w:pPr>
+      <w:r>
+        <w:rPr/>
+        <w:t>7. ETA CLAUSE, INSERT AT END "ADDITIONALLY, MASTER TO SEND ETA NOTICES TO FOLLOWING PARTIES : CHTRS TO ADVISE IN VOYAGE ORDERS"</w:t>
+      </w:r>
+    </w:p>
+    <w:p>
+      <w:pPr>
+        <w:pStyle w:val="ListParagraph"/>
+        <w:numPr>
+          <w:ilvl w:val="1"/>
+          <w:numId w:val="3"/>
+        </w:numPr>
+      </w:pPr>
+      <w:r>
+        <w:rPr/>
+        <w:t>8. (A) DELETE, AS PER TANK CLEANING CLAUSE IN MAIN TERMS (B) DELETE, NOT APPLICABLE</w:t>
+      </w:r>
+    </w:p>
+    <w:p>
+      <w:pPr>
+        <w:pStyle w:val="ListParagraph"/>
+        <w:numPr>
+          <w:ilvl w:val="1"/>
+          <w:numId w:val="3"/>
+        </w:numPr>
+      </w:pPr>
+      <w:r>
+        <w:rPr/>
+        <w:t>9. AMOCO CARGO RETENTION LINE 2 : DELETE "DEDUCT FROM FREIGHT" INSERT "CLAIM FROM OWNER" LINE 5 : AFTER "PUMPABLE" INSERT "AND REACHABLE BY VESSEL'S FIXED PUMPS"</w:t>
+      </w:r>
+    </w:p>
+    <w:p>
+      <w:pPr>
+        <w:pStyle w:val="ListParagraph"/>
+        <w:numPr>
+          <w:ilvl w:val="1"/>
+          <w:numId w:val="3"/>
+        </w:numPr>
+      </w:pPr>
+      <w:r>
+        <w:rPr/>
+        <w:t>12. DELETE, AS PER TO "OWNER CLAUSE"</w:t>
+      </w:r>
+    </w:p>
+    <w:p>
+      <w:pPr>
+        <w:pStyle w:val="ListParagraph"/>
+        <w:numPr>
+          <w:ilvl w:val="1"/>
+          <w:numId w:val="3"/>
+        </w:numPr>
+      </w:pPr>
+      <w:r>
+        <w:rPr/>
+        <w:t>13. DELETE, NOT APPLICABLE</w:t>
+      </w:r>
+    </w:p>
+    <w:p>
+      <w:pPr>
+        <w:pStyle w:val="ListParagraph"/>
+        <w:numPr>
+          <w:ilvl w:val="1"/>
+          <w:numId w:val="3"/>
+        </w:numPr>
+      </w:pPr>
+      <w:r>
+        <w:rPr/>
+        <w:t>14. DELETE, NOT APPLICABLE</w:t>
+      </w:r>
+    </w:p>
+    <w:p>
+      <w:pPr>
+        <w:pStyle w:val="ListParagraph"/>
+        <w:numPr>
+          <w:ilvl w:val="1"/>
+          <w:numId w:val="3"/>
+        </w:numPr>
+      </w:pPr>
+      <w:r>
+        <w:rPr/>
+        <w:t>15. DELETE, NOT APPLICABLE</w:t>
+      </w:r>
+    </w:p>
+    <w:p>
+      <w:pPr>
+        <w:pStyle w:val="ListParagraph"/>
+        <w:numPr>
+          <w:ilvl w:val="1"/>
+          <w:numId w:val="3"/>
+        </w:numPr>
+      </w:pPr>
+      <w:r>
+        <w:rPr/>
+        <w:t>16. DELETE, NOT APPLICABLE</w:t>
+      </w:r>
+    </w:p>
+    <w:p>
+      <w:pPr>
+        <w:pStyle w:val="ListParagraph"/>
+        <w:numPr>
+          <w:ilvl w:val="1"/>
+          <w:numId w:val="3"/>
+        </w:numPr>
+      </w:pPr>
+      <w:r>
+        <w:rPr/>
+        <w:t>17. DELETE, NOT APPLICABLE</w:t>
+      </w:r>
+    </w:p>
+    <w:p>
+      <w:pPr>
+        <w:pStyle w:val="ListParagraph"/>
+        <w:numPr>
+          <w:ilvl w:val="1"/>
+          <w:numId w:val="3"/>
+        </w:numPr>
+      </w:pPr>
+      <w:r>
+        <w:rPr/>
+        <w:t>18. OK FOR LUMPSUM CARGOES ONLY</w:t>
+      </w:r>
+    </w:p>
+    <w:p>
+      <w:pPr>
+        <w:pStyle w:val="ListParagraph"/>
+        <w:numPr>
+          <w:ilvl w:val="1"/>
+          <w:numId w:val="3"/>
+        </w:numPr>
+      </w:pPr>
+      <w:r>
+        <w:rPr/>
+        <w:t>19. AMEND SINOCHEM TO UNIPEC</w:t>
+      </w:r>
+    </w:p>
+    <w:p>
+      <w:pPr>
+        <w:pStyle w:val="ListParagraph"/>
+        <w:numPr>
+          <w:ilvl w:val="1"/>
+          <w:numId w:val="3"/>
+        </w:numPr>
+      </w:pPr>
+      <w:r>
+        <w:rPr/>
+        <w:t>20. DELETE, NOT APPLICABLE</w:t>
+      </w:r>
+    </w:p>
+    <w:p>
+      <w:pPr>
+        <w:pStyle w:val="ListParagraph"/>
+        <w:numPr>
+          <w:ilvl w:val="1"/>
+          <w:numId w:val="3"/>
+        </w:numPr>
+      </w:pPr>
+      <w:r>
+        <w:rPr/>
+        <w:t>21. DELETE, NOT APPLICABLE</w:t>
+      </w:r>
+    </w:p>
+    <w:p>
+      <w:pPr>
+        <w:pStyle w:val="ListParagraph"/>
+        <w:numPr>
+          <w:ilvl w:val="1"/>
+          <w:numId w:val="3"/>
+        </w:numPr>
+      </w:pPr>
+      <w:r>
+        <w:rPr/>
+        <w:t>22. DELETE, NOT APPLICABLE</w:t>
       </w:r>
     </w:p>
     <w:p>

</xml_diff>